<commit_message>
Update documentation for phase 1.
</commit_message>
<xml_diff>
--- a/doc/Phase 1/1-risk.docx
+++ b/doc/Phase 1/1-risk.docx
@@ -21,7 +21,7 @@
     <w:tbl>
       <w:tblPr>
         <w:tblpPr w:leftFromText="180" w:rightFromText="180" w:vertAnchor="text" w:horzAnchor="margin" w:tblpY="242"/>
-        <w:tblW w:w="5000" w:type="pct"/>
+        <w:tblW w:w="5022" w:type="pct"/>
         <w:tblBorders>
           <w:top w:val="single" w:sz="4" w:space="0" w:color="auto"/>
           <w:left w:val="single" w:sz="4" w:space="0" w:color="auto"/>
@@ -40,7 +40,7 @@
         <w:gridCol w:w="2681"/>
         <w:gridCol w:w="3809"/>
         <w:gridCol w:w="3809"/>
-        <w:gridCol w:w="3809"/>
+        <w:gridCol w:w="3871"/>
       </w:tblGrid>
       <w:tr>
         <w:trPr>
@@ -48,17 +48,17 @@
         </w:trPr>
         <w:tc>
           <w:tcPr>
-            <w:tcW w:w="950" w:type="pct"/>
+            <w:tcW w:w="946" w:type="pct"/>
             <w:vAlign w:val="center"/>
           </w:tcPr>
           <w:p>
             <w:pPr>
               <w:pStyle w:val="Table"/>
-              <w:jc w:val="right"/>
               <w:rPr>
                 <w:lang w:val="en-ZA"/>
               </w:rPr>
             </w:pPr>
+            <w:bookmarkStart w:id="0" w:name="_GoBack" w:colFirst="0" w:colLast="3"/>
             <w:r>
               <w:rPr>
                 <w:lang w:val="en-ZA"/>
@@ -81,7 +81,7 @@
         </w:tc>
         <w:tc>
           <w:tcPr>
-            <w:tcW w:w="1350" w:type="pct"/>
+            <w:tcW w:w="1344" w:type="pct"/>
           </w:tcPr>
           <w:p>
             <w:pPr>
@@ -90,25 +90,17 @@
                 <w:lang w:val="en-ZA"/>
               </w:rPr>
             </w:pPr>
-            <w:proofErr w:type="spellStart"/>
             <w:r>
               <w:rPr>
                 <w:lang w:val="en-ZA"/>
               </w:rPr>
-              <w:t>ViKER</w:t>
-            </w:r>
-            <w:proofErr w:type="spellEnd"/>
-            <w:r>
-              <w:rPr>
-                <w:lang w:val="en-ZA"/>
-              </w:rPr>
-              <w:t xml:space="preserve"> Interface</w:t>
-            </w:r>
-          </w:p>
-        </w:tc>
-        <w:tc>
-          <w:tcPr>
-            <w:tcW w:w="1350" w:type="pct"/>
+              <w:t>ViKER Interface</w:t>
+            </w:r>
+          </w:p>
+        </w:tc>
+        <w:tc>
+          <w:tcPr>
+            <w:tcW w:w="1344" w:type="pct"/>
             <w:vAlign w:val="center"/>
           </w:tcPr>
           <w:p>
@@ -128,7 +120,7 @@
         </w:tc>
         <w:tc>
           <w:tcPr>
-            <w:tcW w:w="1350" w:type="pct"/>
+            <w:tcW w:w="1366" w:type="pct"/>
           </w:tcPr>
           <w:p>
             <w:pPr>
@@ -141,22 +133,25 @@
               <w:rPr>
                 <w:lang w:val="en-ZA"/>
               </w:rPr>
-              <w:t xml:space="preserve">Maria </w:t>
-            </w:r>
-            <w:proofErr w:type="spellStart"/>
-            <w:r>
+              <w:t>Maria Keet</w:t>
+            </w:r>
+          </w:p>
+          <w:p>
+            <w:pPr>
+              <w:pStyle w:val="Table"/>
               <w:rPr>
                 <w:lang w:val="en-ZA"/>
               </w:rPr>
-              <w:t>Keet</w:t>
-            </w:r>
-            <w:proofErr w:type="spellEnd"/>
-            <w:r>
-              <w:rPr>
-                <w:lang w:val="en-ZA"/>
-              </w:rPr>
-              <w:t xml:space="preserve"> + mkeet@cs.uct.ac.za</w:t>
-            </w:r>
+            </w:pPr>
+            <w:hyperlink r:id="rId7" w:history="1">
+              <w:r>
+                <w:rPr>
+                  <w:rStyle w:val="Hyperlink"/>
+                  <w:lang w:val="en-ZA"/>
+                </w:rPr>
+                <w:t>mkeet@cs.uct.ac.za</w:t>
+              </w:r>
+            </w:hyperlink>
           </w:p>
         </w:tc>
       </w:tr>
@@ -166,13 +161,12 @@
         </w:trPr>
         <w:tc>
           <w:tcPr>
-            <w:tcW w:w="950" w:type="pct"/>
+            <w:tcW w:w="946" w:type="pct"/>
             <w:vAlign w:val="center"/>
           </w:tcPr>
           <w:p>
             <w:pPr>
               <w:pStyle w:val="Table"/>
-              <w:jc w:val="right"/>
               <w:rPr>
                 <w:lang w:val="en-ZA"/>
               </w:rPr>
@@ -187,7 +181,7 @@
         </w:tc>
         <w:tc>
           <w:tcPr>
-            <w:tcW w:w="1350" w:type="pct"/>
+            <w:tcW w:w="1344" w:type="pct"/>
           </w:tcPr>
           <w:p>
             <w:pPr>
@@ -206,7 +200,7 @@
         </w:tc>
         <w:tc>
           <w:tcPr>
-            <w:tcW w:w="1350" w:type="pct"/>
+            <w:tcW w:w="1344" w:type="pct"/>
             <w:vAlign w:val="center"/>
           </w:tcPr>
           <w:p>
@@ -226,7 +220,7 @@
         </w:tc>
         <w:tc>
           <w:tcPr>
-            <w:tcW w:w="1350" w:type="pct"/>
+            <w:tcW w:w="1366" w:type="pct"/>
           </w:tcPr>
           <w:p>
             <w:pPr>
@@ -241,18 +235,6 @@
               </w:rPr>
               <w:t>Ryan Lazar</w:t>
             </w:r>
-            <w:r>
-              <w:rPr>
-                <w:lang w:val="en-ZA"/>
-              </w:rPr>
-              <w:t xml:space="preserve"> + </w:t>
-            </w:r>
-            <w:r>
-              <w:rPr>
-                <w:lang w:val="en-ZA"/>
-              </w:rPr>
-              <w:t>lzrrya001@myuct.ac.za</w:t>
-            </w:r>
           </w:p>
           <w:p>
             <w:pPr>
@@ -261,6 +243,15 @@
                 <w:lang w:val="en-ZA"/>
               </w:rPr>
             </w:pPr>
+            <w:hyperlink r:id="rId8" w:history="1">
+              <w:r>
+                <w:rPr>
+                  <w:rStyle w:val="Hyperlink"/>
+                  <w:lang w:val="en-ZA"/>
+                </w:rPr>
+                <w:t>lzrrya001@myuct.ac.za</w:t>
+              </w:r>
+            </w:hyperlink>
           </w:p>
         </w:tc>
       </w:tr>
@@ -270,13 +261,12 @@
         </w:trPr>
         <w:tc>
           <w:tcPr>
-            <w:tcW w:w="950" w:type="pct"/>
+            <w:tcW w:w="946" w:type="pct"/>
             <w:vAlign w:val="center"/>
           </w:tcPr>
           <w:p>
             <w:pPr>
               <w:pStyle w:val="Table"/>
-              <w:jc w:val="right"/>
               <w:rPr>
                 <w:lang w:val="en-ZA"/>
               </w:rPr>
@@ -291,7 +281,7 @@
         </w:tc>
         <w:tc>
           <w:tcPr>
-            <w:tcW w:w="1350" w:type="pct"/>
+            <w:tcW w:w="1344" w:type="pct"/>
           </w:tcPr>
           <w:p>
             <w:pPr>
@@ -310,7 +300,7 @@
         </w:tc>
         <w:tc>
           <w:tcPr>
-            <w:tcW w:w="1350" w:type="pct"/>
+            <w:tcW w:w="1344" w:type="pct"/>
             <w:vAlign w:val="center"/>
           </w:tcPr>
           <w:p>
@@ -330,7 +320,7 @@
         </w:tc>
         <w:tc>
           <w:tcPr>
-            <w:tcW w:w="1350" w:type="pct"/>
+            <w:tcW w:w="1366" w:type="pct"/>
           </w:tcPr>
           <w:p>
             <w:pPr>
@@ -343,19 +333,12 @@
               <w:rPr>
                 <w:lang w:val="en-ZA"/>
               </w:rPr>
-              <w:t xml:space="preserve">St John </w:t>
-            </w:r>
-            <w:proofErr w:type="spellStart"/>
-            <w:r>
-              <w:rPr>
-                <w:lang w:val="en-ZA"/>
-              </w:rPr>
-              <w:t>Grimbly</w:t>
-            </w:r>
-            <w:proofErr w:type="spellEnd"/>
+              <w:t>St John Grimbly</w:t>
+            </w:r>
           </w:p>
         </w:tc>
       </w:tr>
+      <w:bookmarkEnd w:id="0"/>
     </w:tbl>
     <w:p>
       <w:pPr>
@@ -364,8 +347,8 @@
     </w:p>
     <w:tbl>
       <w:tblPr>
-        <w:tblW w:w="14108" w:type="dxa"/>
-        <w:tblInd w:w="108" w:type="dxa"/>
+        <w:tblW w:w="14221" w:type="dxa"/>
+        <w:tblInd w:w="-5" w:type="dxa"/>
         <w:tblBorders>
           <w:top w:val="single" w:sz="8" w:space="0" w:color="FFFFFF"/>
           <w:left w:val="single" w:sz="8" w:space="0" w:color="FFFFFF"/>
@@ -379,7 +362,7 @@
         <w:tblLook w:val="04A0" w:firstRow="1" w:lastRow="0" w:firstColumn="1" w:lastColumn="0" w:noHBand="0" w:noVBand="1"/>
       </w:tblPr>
       <w:tblGrid>
-        <w:gridCol w:w="2330"/>
+        <w:gridCol w:w="2443"/>
         <w:gridCol w:w="2330"/>
         <w:gridCol w:w="763"/>
         <w:gridCol w:w="763"/>
@@ -394,7 +377,7 @@
         </w:trPr>
         <w:tc>
           <w:tcPr>
-            <w:tcW w:w="2329" w:type="dxa"/>
+            <w:tcW w:w="2443" w:type="dxa"/>
             <w:tcBorders>
               <w:top w:val="single" w:sz="4" w:space="0" w:color="000000"/>
               <w:left w:val="single" w:sz="4" w:space="0" w:color="000000"/>
@@ -430,7 +413,7 @@
         </w:tc>
         <w:tc>
           <w:tcPr>
-            <w:tcW w:w="2329" w:type="dxa"/>
+            <w:tcW w:w="2330" w:type="dxa"/>
             <w:tcBorders>
               <w:top w:val="single" w:sz="4" w:space="0" w:color="000000"/>
               <w:left w:val="single" w:sz="4" w:space="0" w:color="000000"/>
@@ -574,7 +557,7 @@
         </w:tc>
         <w:tc>
           <w:tcPr>
-            <w:tcW w:w="2778" w:type="dxa"/>
+            <w:tcW w:w="2779" w:type="dxa"/>
             <w:tcBorders>
               <w:top w:val="single" w:sz="4" w:space="0" w:color="000000"/>
               <w:left w:val="single" w:sz="4" w:space="0" w:color="000000"/>
@@ -610,7 +593,7 @@
         </w:tc>
         <w:tc>
           <w:tcPr>
-            <w:tcW w:w="1880" w:type="dxa"/>
+            <w:tcW w:w="1881" w:type="dxa"/>
             <w:tcBorders>
               <w:top w:val="single" w:sz="4" w:space="0" w:color="000000"/>
               <w:left w:val="single" w:sz="4" w:space="0" w:color="000000"/>
@@ -646,7 +629,7 @@
         </w:tc>
         <w:tc>
           <w:tcPr>
-            <w:tcW w:w="2329" w:type="dxa"/>
+            <w:tcW w:w="2330" w:type="dxa"/>
             <w:tcBorders>
               <w:top w:val="single" w:sz="4" w:space="0" w:color="000000"/>
               <w:left w:val="single" w:sz="4" w:space="0" w:color="000000"/>
@@ -687,7 +670,7 @@
         </w:trPr>
         <w:tc>
           <w:tcPr>
-            <w:tcW w:w="2329" w:type="dxa"/>
+            <w:tcW w:w="2443" w:type="dxa"/>
             <w:tcBorders>
               <w:top w:val="single" w:sz="4" w:space="0" w:color="000000"/>
               <w:left w:val="single" w:sz="4" w:space="0" w:color="000000"/>
@@ -720,7 +703,7 @@
         </w:tc>
         <w:tc>
           <w:tcPr>
-            <w:tcW w:w="2329" w:type="dxa"/>
+            <w:tcW w:w="2330" w:type="dxa"/>
             <w:tcBorders>
               <w:top w:val="single" w:sz="4" w:space="0" w:color="000000"/>
               <w:left w:val="single" w:sz="4" w:space="0" w:color="000000"/>
@@ -810,7 +793,7 @@
         </w:tc>
         <w:tc>
           <w:tcPr>
-            <w:tcW w:w="2778" w:type="dxa"/>
+            <w:tcW w:w="2779" w:type="dxa"/>
             <w:tcBorders>
               <w:top w:val="single" w:sz="4" w:space="0" w:color="000000"/>
               <w:left w:val="single" w:sz="4" w:space="0" w:color="000000"/>
@@ -837,8 +820,74 @@
                 <w:szCs w:val="22"/>
                 <w:u w:color="000000"/>
               </w:rPr>
-              <w:t>Allocate a greater proportion of time to understanding the problem by reading the necessary p</w:t>
-            </w:r>
+              <w:t>Allocate a greater proportion of time to understanding the problem by reading the necessary papers etc. up front.</w:t>
+            </w:r>
+          </w:p>
+        </w:tc>
+        <w:tc>
+          <w:tcPr>
+            <w:tcW w:w="1881" w:type="dxa"/>
+            <w:tcBorders>
+              <w:top w:val="single" w:sz="4" w:space="0" w:color="000000"/>
+              <w:left w:val="single" w:sz="4" w:space="0" w:color="000000"/>
+              <w:bottom w:val="single" w:sz="4" w:space="0" w:color="000000"/>
+              <w:right w:val="single" w:sz="4" w:space="0" w:color="000000"/>
+            </w:tcBorders>
+            <w:shd w:val="clear" w:color="auto" w:fill="auto"/>
+            <w:tcMar>
+              <w:top w:w="80" w:type="dxa"/>
+              <w:left w:w="80" w:type="dxa"/>
+              <w:bottom w:w="80" w:type="dxa"/>
+              <w:right w:w="80" w:type="dxa"/>
+            </w:tcMar>
+          </w:tcPr>
+          <w:p/>
+        </w:tc>
+        <w:tc>
+          <w:tcPr>
+            <w:tcW w:w="2330" w:type="dxa"/>
+            <w:tcBorders>
+              <w:top w:val="single" w:sz="4" w:space="0" w:color="000000"/>
+              <w:left w:val="single" w:sz="4" w:space="0" w:color="000000"/>
+              <w:bottom w:val="single" w:sz="4" w:space="0" w:color="000000"/>
+              <w:right w:val="single" w:sz="4" w:space="0" w:color="000000"/>
+            </w:tcBorders>
+            <w:shd w:val="clear" w:color="auto" w:fill="auto"/>
+            <w:tcMar>
+              <w:top w:w="80" w:type="dxa"/>
+              <w:left w:w="80" w:type="dxa"/>
+              <w:bottom w:w="80" w:type="dxa"/>
+              <w:right w:w="80" w:type="dxa"/>
+            </w:tcMar>
+          </w:tcPr>
+          <w:p/>
+        </w:tc>
+      </w:tr>
+      <w:tr>
+        <w:trPr>
+          <w:trHeight w:val="1681"/>
+        </w:trPr>
+        <w:tc>
+          <w:tcPr>
+            <w:tcW w:w="2443" w:type="dxa"/>
+            <w:tcBorders>
+              <w:top w:val="single" w:sz="4" w:space="0" w:color="000000"/>
+              <w:left w:val="single" w:sz="4" w:space="0" w:color="000000"/>
+              <w:bottom w:val="single" w:sz="4" w:space="0" w:color="000000"/>
+              <w:right w:val="single" w:sz="4" w:space="0" w:color="000000"/>
+            </w:tcBorders>
+            <w:shd w:val="clear" w:color="auto" w:fill="auto"/>
+            <w:tcMar>
+              <w:top w:w="80" w:type="dxa"/>
+              <w:left w:w="80" w:type="dxa"/>
+              <w:bottom w:w="80" w:type="dxa"/>
+              <w:right w:w="80" w:type="dxa"/>
+            </w:tcMar>
+          </w:tcPr>
+          <w:p>
+            <w:pPr>
+              <w:spacing w:after="40"/>
+            </w:pPr>
             <w:r>
               <w:rPr>
                 <w:rFonts w:eastAsia="Calibri" w:cs="Calibri"/>
@@ -847,56 +896,13 @@
                 <w:szCs w:val="22"/>
                 <w:u w:color="000000"/>
               </w:rPr>
-              <w:t>apers etc. up front.</w:t>
-            </w:r>
-          </w:p>
-        </w:tc>
-        <w:tc>
-          <w:tcPr>
-            <w:tcW w:w="1880" w:type="dxa"/>
-            <w:tcBorders>
-              <w:top w:val="single" w:sz="4" w:space="0" w:color="000000"/>
-              <w:left w:val="single" w:sz="4" w:space="0" w:color="000000"/>
-              <w:bottom w:val="single" w:sz="4" w:space="0" w:color="000000"/>
-              <w:right w:val="single" w:sz="4" w:space="0" w:color="000000"/>
-            </w:tcBorders>
-            <w:shd w:val="clear" w:color="auto" w:fill="auto"/>
-            <w:tcMar>
-              <w:top w:w="80" w:type="dxa"/>
-              <w:left w:w="80" w:type="dxa"/>
-              <w:bottom w:w="80" w:type="dxa"/>
-              <w:right w:w="80" w:type="dxa"/>
-            </w:tcMar>
-          </w:tcPr>
-          <w:p/>
-        </w:tc>
-        <w:tc>
-          <w:tcPr>
-            <w:tcW w:w="2329" w:type="dxa"/>
-            <w:tcBorders>
-              <w:top w:val="single" w:sz="4" w:space="0" w:color="000000"/>
-              <w:left w:val="single" w:sz="4" w:space="0" w:color="000000"/>
-              <w:bottom w:val="single" w:sz="4" w:space="0" w:color="000000"/>
-              <w:right w:val="single" w:sz="4" w:space="0" w:color="000000"/>
-            </w:tcBorders>
-            <w:shd w:val="clear" w:color="auto" w:fill="auto"/>
-            <w:tcMar>
-              <w:top w:w="80" w:type="dxa"/>
-              <w:left w:w="80" w:type="dxa"/>
-              <w:bottom w:w="80" w:type="dxa"/>
-              <w:right w:w="80" w:type="dxa"/>
-            </w:tcMar>
-          </w:tcPr>
-          <w:p/>
-        </w:tc>
-      </w:tr>
-      <w:tr>
-        <w:trPr>
-          <w:trHeight w:val="1681"/>
-        </w:trPr>
-        <w:tc>
-          <w:tcPr>
-            <w:tcW w:w="2329" w:type="dxa"/>
+              <w:t>Implementation of front end interface using unknown packages that may be limiting or have foreseen negative effects (make extra work)</w:t>
+            </w:r>
+          </w:p>
+        </w:tc>
+        <w:tc>
+          <w:tcPr>
+            <w:tcW w:w="2330" w:type="dxa"/>
             <w:tcBorders>
               <w:top w:val="single" w:sz="4" w:space="0" w:color="000000"/>
               <w:left w:val="single" w:sz="4" w:space="0" w:color="000000"/>
@@ -923,9 +929,88 @@
                 <w:szCs w:val="22"/>
                 <w:u w:color="000000"/>
               </w:rPr>
-              <w:t xml:space="preserve">Implementation of </w:t>
-            </w:r>
-            <w:proofErr w:type="gramStart"/>
+              <w:t>Time wasted towards the end of the project which may cause the quality of the user interface to suffer</w:t>
+            </w:r>
+          </w:p>
+        </w:tc>
+        <w:tc>
+          <w:tcPr>
+            <w:tcW w:w="763" w:type="dxa"/>
+            <w:tcBorders>
+              <w:top w:val="single" w:sz="4" w:space="0" w:color="000000"/>
+              <w:left w:val="single" w:sz="4" w:space="0" w:color="000000"/>
+              <w:bottom w:val="single" w:sz="4" w:space="0" w:color="000000"/>
+              <w:right w:val="single" w:sz="4" w:space="0" w:color="000000"/>
+            </w:tcBorders>
+            <w:shd w:val="clear" w:color="auto" w:fill="auto"/>
+            <w:tcMar>
+              <w:top w:w="80" w:type="dxa"/>
+              <w:left w:w="80" w:type="dxa"/>
+              <w:bottom w:w="80" w:type="dxa"/>
+              <w:right w:w="80" w:type="dxa"/>
+            </w:tcMar>
+          </w:tcPr>
+          <w:p/>
+        </w:tc>
+        <w:tc>
+          <w:tcPr>
+            <w:tcW w:w="763" w:type="dxa"/>
+            <w:tcBorders>
+              <w:top w:val="single" w:sz="4" w:space="0" w:color="000000"/>
+              <w:left w:val="single" w:sz="4" w:space="0" w:color="000000"/>
+              <w:bottom w:val="single" w:sz="4" w:space="0" w:color="000000"/>
+              <w:right w:val="single" w:sz="4" w:space="0" w:color="000000"/>
+            </w:tcBorders>
+            <w:shd w:val="clear" w:color="auto" w:fill="auto"/>
+            <w:tcMar>
+              <w:top w:w="80" w:type="dxa"/>
+              <w:left w:w="80" w:type="dxa"/>
+              <w:bottom w:w="80" w:type="dxa"/>
+              <w:right w:w="80" w:type="dxa"/>
+            </w:tcMar>
+          </w:tcPr>
+          <w:p/>
+        </w:tc>
+        <w:tc>
+          <w:tcPr>
+            <w:tcW w:w="932" w:type="dxa"/>
+            <w:tcBorders>
+              <w:top w:val="single" w:sz="4" w:space="0" w:color="000000"/>
+              <w:left w:val="single" w:sz="4" w:space="0" w:color="000000"/>
+              <w:bottom w:val="single" w:sz="4" w:space="0" w:color="000000"/>
+              <w:right w:val="single" w:sz="4" w:space="0" w:color="000000"/>
+            </w:tcBorders>
+            <w:shd w:val="clear" w:color="auto" w:fill="auto"/>
+            <w:tcMar>
+              <w:top w:w="80" w:type="dxa"/>
+              <w:left w:w="80" w:type="dxa"/>
+              <w:bottom w:w="80" w:type="dxa"/>
+              <w:right w:w="80" w:type="dxa"/>
+            </w:tcMar>
+          </w:tcPr>
+          <w:p/>
+        </w:tc>
+        <w:tc>
+          <w:tcPr>
+            <w:tcW w:w="2779" w:type="dxa"/>
+            <w:tcBorders>
+              <w:top w:val="single" w:sz="4" w:space="0" w:color="000000"/>
+              <w:left w:val="single" w:sz="4" w:space="0" w:color="000000"/>
+              <w:bottom w:val="single" w:sz="4" w:space="0" w:color="000000"/>
+              <w:right w:val="single" w:sz="4" w:space="0" w:color="000000"/>
+            </w:tcBorders>
+            <w:shd w:val="clear" w:color="auto" w:fill="auto"/>
+            <w:tcMar>
+              <w:top w:w="80" w:type="dxa"/>
+              <w:left w:w="80" w:type="dxa"/>
+              <w:bottom w:w="80" w:type="dxa"/>
+              <w:right w:w="80" w:type="dxa"/>
+            </w:tcMar>
+          </w:tcPr>
+          <w:p>
+            <w:pPr>
+              <w:spacing w:after="40"/>
+            </w:pPr>
             <w:r>
               <w:rPr>
                 <w:rFonts w:eastAsia="Calibri" w:cs="Calibri"/>
@@ -934,9 +1019,74 @@
                 <w:szCs w:val="22"/>
                 <w:u w:color="000000"/>
               </w:rPr>
-              <w:t>front end</w:t>
-            </w:r>
-            <w:proofErr w:type="gramEnd"/>
+              <w:t xml:space="preserve">Research several options for graphical interface libraries as well as have a plan for a textual interface as back up </w:t>
+            </w:r>
+          </w:p>
+        </w:tc>
+        <w:tc>
+          <w:tcPr>
+            <w:tcW w:w="1881" w:type="dxa"/>
+            <w:tcBorders>
+              <w:top w:val="single" w:sz="4" w:space="0" w:color="000000"/>
+              <w:left w:val="single" w:sz="4" w:space="0" w:color="000000"/>
+              <w:bottom w:val="single" w:sz="4" w:space="0" w:color="000000"/>
+              <w:right w:val="single" w:sz="4" w:space="0" w:color="000000"/>
+            </w:tcBorders>
+            <w:shd w:val="clear" w:color="auto" w:fill="auto"/>
+            <w:tcMar>
+              <w:top w:w="80" w:type="dxa"/>
+              <w:left w:w="80" w:type="dxa"/>
+              <w:bottom w:w="80" w:type="dxa"/>
+              <w:right w:w="80" w:type="dxa"/>
+            </w:tcMar>
+          </w:tcPr>
+          <w:p/>
+        </w:tc>
+        <w:tc>
+          <w:tcPr>
+            <w:tcW w:w="2330" w:type="dxa"/>
+            <w:tcBorders>
+              <w:top w:val="single" w:sz="4" w:space="0" w:color="000000"/>
+              <w:left w:val="single" w:sz="4" w:space="0" w:color="000000"/>
+              <w:bottom w:val="single" w:sz="4" w:space="0" w:color="000000"/>
+              <w:right w:val="single" w:sz="4" w:space="0" w:color="000000"/>
+            </w:tcBorders>
+            <w:shd w:val="clear" w:color="auto" w:fill="auto"/>
+            <w:tcMar>
+              <w:top w:w="80" w:type="dxa"/>
+              <w:left w:w="80" w:type="dxa"/>
+              <w:bottom w:w="80" w:type="dxa"/>
+              <w:right w:w="80" w:type="dxa"/>
+            </w:tcMar>
+          </w:tcPr>
+          <w:p/>
+        </w:tc>
+      </w:tr>
+      <w:tr>
+        <w:trPr>
+          <w:trHeight w:val="2161"/>
+        </w:trPr>
+        <w:tc>
+          <w:tcPr>
+            <w:tcW w:w="2443" w:type="dxa"/>
+            <w:tcBorders>
+              <w:top w:val="single" w:sz="4" w:space="0" w:color="000000"/>
+              <w:left w:val="single" w:sz="4" w:space="0" w:color="000000"/>
+              <w:bottom w:val="single" w:sz="4" w:space="0" w:color="000000"/>
+              <w:right w:val="single" w:sz="4" w:space="0" w:color="000000"/>
+            </w:tcBorders>
+            <w:shd w:val="clear" w:color="auto" w:fill="auto"/>
+            <w:tcMar>
+              <w:top w:w="80" w:type="dxa"/>
+              <w:left w:w="80" w:type="dxa"/>
+              <w:bottom w:w="80" w:type="dxa"/>
+              <w:right w:w="80" w:type="dxa"/>
+            </w:tcMar>
+          </w:tcPr>
+          <w:p>
+            <w:pPr>
+              <w:spacing w:after="40"/>
+            </w:pPr>
             <w:r>
               <w:rPr>
                 <w:rFonts w:eastAsia="Calibri" w:cs="Calibri"/>
@@ -945,13 +1095,14 @@
                 <w:szCs w:val="22"/>
                 <w:u w:color="000000"/>
               </w:rPr>
-              <w:t xml:space="preserve"> interface using unknown packages that may be limiting or have foreseen negative effects (make extra work)</w:t>
-            </w:r>
-          </w:p>
-        </w:tc>
-        <w:tc>
-          <w:tcPr>
-            <w:tcW w:w="2329" w:type="dxa"/>
+              <w:lastRenderedPageBreak/>
+              <w:t xml:space="preserve">Since the transformation rules from ARM to the conceptual model is theoretical, there may be several edge cases which cause errors which may not be anticipated or tested </w:t>
+            </w:r>
+          </w:p>
+        </w:tc>
+        <w:tc>
+          <w:tcPr>
+            <w:tcW w:w="2330" w:type="dxa"/>
             <w:tcBorders>
               <w:top w:val="single" w:sz="4" w:space="0" w:color="000000"/>
               <w:left w:val="single" w:sz="4" w:space="0" w:color="000000"/>
@@ -978,8 +1129,88 @@
                 <w:szCs w:val="22"/>
                 <w:u w:color="000000"/>
               </w:rPr>
-              <w:t xml:space="preserve">Time wasted towards the end of the project which may cause the quality of the user </w:t>
-            </w:r>
+              <w:t>A program which does not account for every possible error that may arise from transformations - which may be considered a bug</w:t>
+            </w:r>
+          </w:p>
+        </w:tc>
+        <w:tc>
+          <w:tcPr>
+            <w:tcW w:w="763" w:type="dxa"/>
+            <w:tcBorders>
+              <w:top w:val="single" w:sz="4" w:space="0" w:color="000000"/>
+              <w:left w:val="single" w:sz="4" w:space="0" w:color="000000"/>
+              <w:bottom w:val="single" w:sz="4" w:space="0" w:color="000000"/>
+              <w:right w:val="single" w:sz="4" w:space="0" w:color="000000"/>
+            </w:tcBorders>
+            <w:shd w:val="clear" w:color="auto" w:fill="auto"/>
+            <w:tcMar>
+              <w:top w:w="80" w:type="dxa"/>
+              <w:left w:w="80" w:type="dxa"/>
+              <w:bottom w:w="80" w:type="dxa"/>
+              <w:right w:w="80" w:type="dxa"/>
+            </w:tcMar>
+          </w:tcPr>
+          <w:p/>
+        </w:tc>
+        <w:tc>
+          <w:tcPr>
+            <w:tcW w:w="763" w:type="dxa"/>
+            <w:tcBorders>
+              <w:top w:val="single" w:sz="4" w:space="0" w:color="000000"/>
+              <w:left w:val="single" w:sz="4" w:space="0" w:color="000000"/>
+              <w:bottom w:val="single" w:sz="4" w:space="0" w:color="000000"/>
+              <w:right w:val="single" w:sz="4" w:space="0" w:color="000000"/>
+            </w:tcBorders>
+            <w:shd w:val="clear" w:color="auto" w:fill="auto"/>
+            <w:tcMar>
+              <w:top w:w="80" w:type="dxa"/>
+              <w:left w:w="80" w:type="dxa"/>
+              <w:bottom w:w="80" w:type="dxa"/>
+              <w:right w:w="80" w:type="dxa"/>
+            </w:tcMar>
+          </w:tcPr>
+          <w:p/>
+        </w:tc>
+        <w:tc>
+          <w:tcPr>
+            <w:tcW w:w="932" w:type="dxa"/>
+            <w:tcBorders>
+              <w:top w:val="single" w:sz="4" w:space="0" w:color="000000"/>
+              <w:left w:val="single" w:sz="4" w:space="0" w:color="000000"/>
+              <w:bottom w:val="single" w:sz="4" w:space="0" w:color="000000"/>
+              <w:right w:val="single" w:sz="4" w:space="0" w:color="000000"/>
+            </w:tcBorders>
+            <w:shd w:val="clear" w:color="auto" w:fill="auto"/>
+            <w:tcMar>
+              <w:top w:w="80" w:type="dxa"/>
+              <w:left w:w="80" w:type="dxa"/>
+              <w:bottom w:w="80" w:type="dxa"/>
+              <w:right w:w="80" w:type="dxa"/>
+            </w:tcMar>
+          </w:tcPr>
+          <w:p/>
+        </w:tc>
+        <w:tc>
+          <w:tcPr>
+            <w:tcW w:w="2779" w:type="dxa"/>
+            <w:tcBorders>
+              <w:top w:val="single" w:sz="4" w:space="0" w:color="000000"/>
+              <w:left w:val="single" w:sz="4" w:space="0" w:color="000000"/>
+              <w:bottom w:val="single" w:sz="4" w:space="0" w:color="000000"/>
+              <w:right w:val="single" w:sz="4" w:space="0" w:color="000000"/>
+            </w:tcBorders>
+            <w:shd w:val="clear" w:color="auto" w:fill="auto"/>
+            <w:tcMar>
+              <w:top w:w="80" w:type="dxa"/>
+              <w:left w:w="80" w:type="dxa"/>
+              <w:bottom w:w="80" w:type="dxa"/>
+              <w:right w:w="80" w:type="dxa"/>
+            </w:tcMar>
+          </w:tcPr>
+          <w:p>
+            <w:pPr>
+              <w:spacing w:after="40"/>
+            </w:pPr>
             <w:r>
               <w:rPr>
                 <w:rFonts w:eastAsia="Calibri" w:cs="Calibri"/>
@@ -988,10 +1219,74 @@
                 <w:szCs w:val="22"/>
                 <w:u w:color="000000"/>
               </w:rPr>
-              <w:t>inter</w:t>
-            </w:r>
-            <w:bookmarkStart w:id="0" w:name="_GoBack"/>
-            <w:bookmarkEnd w:id="0"/>
+              <w:t>Prioritise the generation of test cases before starting any development, generating as many as possible up front and checking them with the  client to ensure the I/O that we are testing is correct and that we have not missed any edge cases.</w:t>
+            </w:r>
+          </w:p>
+        </w:tc>
+        <w:tc>
+          <w:tcPr>
+            <w:tcW w:w="1881" w:type="dxa"/>
+            <w:tcBorders>
+              <w:top w:val="single" w:sz="4" w:space="0" w:color="000000"/>
+              <w:left w:val="single" w:sz="4" w:space="0" w:color="000000"/>
+              <w:bottom w:val="single" w:sz="4" w:space="0" w:color="000000"/>
+              <w:right w:val="single" w:sz="4" w:space="0" w:color="000000"/>
+            </w:tcBorders>
+            <w:shd w:val="clear" w:color="auto" w:fill="auto"/>
+            <w:tcMar>
+              <w:top w:w="80" w:type="dxa"/>
+              <w:left w:w="80" w:type="dxa"/>
+              <w:bottom w:w="80" w:type="dxa"/>
+              <w:right w:w="80" w:type="dxa"/>
+            </w:tcMar>
+          </w:tcPr>
+          <w:p/>
+        </w:tc>
+        <w:tc>
+          <w:tcPr>
+            <w:tcW w:w="2330" w:type="dxa"/>
+            <w:tcBorders>
+              <w:top w:val="single" w:sz="4" w:space="0" w:color="000000"/>
+              <w:left w:val="single" w:sz="4" w:space="0" w:color="000000"/>
+              <w:bottom w:val="single" w:sz="4" w:space="0" w:color="000000"/>
+              <w:right w:val="single" w:sz="4" w:space="0" w:color="000000"/>
+            </w:tcBorders>
+            <w:shd w:val="clear" w:color="auto" w:fill="auto"/>
+            <w:tcMar>
+              <w:top w:w="80" w:type="dxa"/>
+              <w:left w:w="80" w:type="dxa"/>
+              <w:bottom w:w="80" w:type="dxa"/>
+              <w:right w:w="80" w:type="dxa"/>
+            </w:tcMar>
+          </w:tcPr>
+          <w:p/>
+        </w:tc>
+      </w:tr>
+      <w:tr>
+        <w:trPr>
+          <w:trHeight w:val="2881"/>
+        </w:trPr>
+        <w:tc>
+          <w:tcPr>
+            <w:tcW w:w="2443" w:type="dxa"/>
+            <w:tcBorders>
+              <w:top w:val="single" w:sz="4" w:space="0" w:color="000000"/>
+              <w:left w:val="single" w:sz="4" w:space="0" w:color="000000"/>
+              <w:bottom w:val="single" w:sz="4" w:space="0" w:color="000000"/>
+              <w:right w:val="single" w:sz="4" w:space="0" w:color="000000"/>
+            </w:tcBorders>
+            <w:shd w:val="clear" w:color="auto" w:fill="auto"/>
+            <w:tcMar>
+              <w:top w:w="80" w:type="dxa"/>
+              <w:left w:w="80" w:type="dxa"/>
+              <w:bottom w:w="80" w:type="dxa"/>
+              <w:right w:w="80" w:type="dxa"/>
+            </w:tcMar>
+          </w:tcPr>
+          <w:p>
+            <w:pPr>
+              <w:spacing w:after="40"/>
+            </w:pPr>
             <w:r>
               <w:rPr>
                 <w:rFonts w:eastAsia="Calibri" w:cs="Calibri"/>
@@ -1000,8 +1295,31 @@
                 <w:szCs w:val="22"/>
                 <w:u w:color="000000"/>
               </w:rPr>
-              <w:t>face to suffer</w:t>
-            </w:r>
+              <w:t>Too much time spent on developing the graphical interface, not enough time developing and testing the software implementation of the transformation rules</w:t>
+            </w:r>
+          </w:p>
+        </w:tc>
+        <w:tc>
+          <w:tcPr>
+            <w:tcW w:w="2330" w:type="dxa"/>
+            <w:tcBorders>
+              <w:top w:val="single" w:sz="4" w:space="0" w:color="000000"/>
+              <w:left w:val="single" w:sz="4" w:space="0" w:color="000000"/>
+              <w:bottom w:val="single" w:sz="4" w:space="0" w:color="000000"/>
+              <w:right w:val="single" w:sz="4" w:space="0" w:color="000000"/>
+            </w:tcBorders>
+            <w:shd w:val="clear" w:color="auto" w:fill="auto"/>
+            <w:tcMar>
+              <w:top w:w="80" w:type="dxa"/>
+              <w:left w:w="80" w:type="dxa"/>
+              <w:bottom w:w="80" w:type="dxa"/>
+              <w:right w:w="80" w:type="dxa"/>
+            </w:tcMar>
+          </w:tcPr>
+          <w:p>
+            <w:pPr>
+              <w:spacing w:after="40"/>
+            </w:pPr>
           </w:p>
         </w:tc>
         <w:tc>
@@ -1063,7 +1381,7 @@
         </w:tc>
         <w:tc>
           <w:tcPr>
-            <w:tcW w:w="2778" w:type="dxa"/>
+            <w:tcW w:w="2779" w:type="dxa"/>
             <w:tcBorders>
               <w:top w:val="single" w:sz="4" w:space="0" w:color="000000"/>
               <w:left w:val="single" w:sz="4" w:space="0" w:color="000000"/>
@@ -1090,13 +1408,13 @@
                 <w:szCs w:val="22"/>
                 <w:u w:color="000000"/>
               </w:rPr>
-              <w:t xml:space="preserve">Research several options for graphical interface libraries as well as have a plan for a textual interface as back up </w:t>
-            </w:r>
-          </w:p>
-        </w:tc>
-        <w:tc>
-          <w:tcPr>
-            <w:tcW w:w="1880" w:type="dxa"/>
+              <w:t>Divide developer time disproportionately in the beginning of the project to work on the logic, rules and test cases and implement the software. Concentrating the majority of developer time on the graphical interface only towards the end after the implementation and testing of the backend has been done.</w:t>
+            </w:r>
+          </w:p>
+        </w:tc>
+        <w:tc>
+          <w:tcPr>
+            <w:tcW w:w="1881" w:type="dxa"/>
             <w:tcBorders>
               <w:top w:val="single" w:sz="4" w:space="0" w:color="000000"/>
               <w:left w:val="single" w:sz="4" w:space="0" w:color="000000"/>
@@ -1115,470 +1433,7 @@
         </w:tc>
         <w:tc>
           <w:tcPr>
-            <w:tcW w:w="2329" w:type="dxa"/>
-            <w:tcBorders>
-              <w:top w:val="single" w:sz="4" w:space="0" w:color="000000"/>
-              <w:left w:val="single" w:sz="4" w:space="0" w:color="000000"/>
-              <w:bottom w:val="single" w:sz="4" w:space="0" w:color="000000"/>
-              <w:right w:val="single" w:sz="4" w:space="0" w:color="000000"/>
-            </w:tcBorders>
-            <w:shd w:val="clear" w:color="auto" w:fill="auto"/>
-            <w:tcMar>
-              <w:top w:w="80" w:type="dxa"/>
-              <w:left w:w="80" w:type="dxa"/>
-              <w:bottom w:w="80" w:type="dxa"/>
-              <w:right w:w="80" w:type="dxa"/>
-            </w:tcMar>
-          </w:tcPr>
-          <w:p/>
-        </w:tc>
-      </w:tr>
-      <w:tr>
-        <w:trPr>
-          <w:trHeight w:val="2161"/>
-        </w:trPr>
-        <w:tc>
-          <w:tcPr>
-            <w:tcW w:w="2329" w:type="dxa"/>
-            <w:tcBorders>
-              <w:top w:val="single" w:sz="4" w:space="0" w:color="000000"/>
-              <w:left w:val="single" w:sz="4" w:space="0" w:color="000000"/>
-              <w:bottom w:val="single" w:sz="4" w:space="0" w:color="000000"/>
-              <w:right w:val="single" w:sz="4" w:space="0" w:color="000000"/>
-            </w:tcBorders>
-            <w:shd w:val="clear" w:color="auto" w:fill="auto"/>
-            <w:tcMar>
-              <w:top w:w="80" w:type="dxa"/>
-              <w:left w:w="80" w:type="dxa"/>
-              <w:bottom w:w="80" w:type="dxa"/>
-              <w:right w:w="80" w:type="dxa"/>
-            </w:tcMar>
-          </w:tcPr>
-          <w:p>
-            <w:pPr>
-              <w:spacing w:after="40"/>
-            </w:pPr>
-            <w:r>
-              <w:rPr>
-                <w:rFonts w:eastAsia="Calibri" w:cs="Calibri"/>
-                <w:color w:val="000000"/>
-                <w:sz w:val="22"/>
-                <w:szCs w:val="22"/>
-                <w:u w:color="000000"/>
-              </w:rPr>
-              <w:lastRenderedPageBreak/>
-              <w:t>Since the transformation rules from ARM to the conceptual model is theoretical, there may be several edge cases which cause errors whic</w:t>
-            </w:r>
-            <w:r>
-              <w:rPr>
-                <w:rFonts w:eastAsia="Calibri" w:cs="Calibri"/>
-                <w:color w:val="000000"/>
-                <w:sz w:val="22"/>
-                <w:szCs w:val="22"/>
-                <w:u w:color="000000"/>
-              </w:rPr>
-              <w:t xml:space="preserve">h may not be anticipated or tested </w:t>
-            </w:r>
-          </w:p>
-        </w:tc>
-        <w:tc>
-          <w:tcPr>
-            <w:tcW w:w="2329" w:type="dxa"/>
-            <w:tcBorders>
-              <w:top w:val="single" w:sz="4" w:space="0" w:color="000000"/>
-              <w:left w:val="single" w:sz="4" w:space="0" w:color="000000"/>
-              <w:bottom w:val="single" w:sz="4" w:space="0" w:color="000000"/>
-              <w:right w:val="single" w:sz="4" w:space="0" w:color="000000"/>
-            </w:tcBorders>
-            <w:shd w:val="clear" w:color="auto" w:fill="auto"/>
-            <w:tcMar>
-              <w:top w:w="80" w:type="dxa"/>
-              <w:left w:w="80" w:type="dxa"/>
-              <w:bottom w:w="80" w:type="dxa"/>
-              <w:right w:w="80" w:type="dxa"/>
-            </w:tcMar>
-          </w:tcPr>
-          <w:p>
-            <w:pPr>
-              <w:spacing w:after="40"/>
-            </w:pPr>
-            <w:r>
-              <w:rPr>
-                <w:rFonts w:eastAsia="Calibri" w:cs="Calibri"/>
-                <w:color w:val="000000"/>
-                <w:sz w:val="22"/>
-                <w:szCs w:val="22"/>
-                <w:u w:color="000000"/>
-              </w:rPr>
-              <w:t>A program which does not account for every possible error that may arise from transformations - which may be considered a bug</w:t>
-            </w:r>
-          </w:p>
-        </w:tc>
-        <w:tc>
-          <w:tcPr>
-            <w:tcW w:w="763" w:type="dxa"/>
-            <w:tcBorders>
-              <w:top w:val="single" w:sz="4" w:space="0" w:color="000000"/>
-              <w:left w:val="single" w:sz="4" w:space="0" w:color="000000"/>
-              <w:bottom w:val="single" w:sz="4" w:space="0" w:color="000000"/>
-              <w:right w:val="single" w:sz="4" w:space="0" w:color="000000"/>
-            </w:tcBorders>
-            <w:shd w:val="clear" w:color="auto" w:fill="auto"/>
-            <w:tcMar>
-              <w:top w:w="80" w:type="dxa"/>
-              <w:left w:w="80" w:type="dxa"/>
-              <w:bottom w:w="80" w:type="dxa"/>
-              <w:right w:w="80" w:type="dxa"/>
-            </w:tcMar>
-          </w:tcPr>
-          <w:p/>
-        </w:tc>
-        <w:tc>
-          <w:tcPr>
-            <w:tcW w:w="763" w:type="dxa"/>
-            <w:tcBorders>
-              <w:top w:val="single" w:sz="4" w:space="0" w:color="000000"/>
-              <w:left w:val="single" w:sz="4" w:space="0" w:color="000000"/>
-              <w:bottom w:val="single" w:sz="4" w:space="0" w:color="000000"/>
-              <w:right w:val="single" w:sz="4" w:space="0" w:color="000000"/>
-            </w:tcBorders>
-            <w:shd w:val="clear" w:color="auto" w:fill="auto"/>
-            <w:tcMar>
-              <w:top w:w="80" w:type="dxa"/>
-              <w:left w:w="80" w:type="dxa"/>
-              <w:bottom w:w="80" w:type="dxa"/>
-              <w:right w:w="80" w:type="dxa"/>
-            </w:tcMar>
-          </w:tcPr>
-          <w:p/>
-        </w:tc>
-        <w:tc>
-          <w:tcPr>
-            <w:tcW w:w="932" w:type="dxa"/>
-            <w:tcBorders>
-              <w:top w:val="single" w:sz="4" w:space="0" w:color="000000"/>
-              <w:left w:val="single" w:sz="4" w:space="0" w:color="000000"/>
-              <w:bottom w:val="single" w:sz="4" w:space="0" w:color="000000"/>
-              <w:right w:val="single" w:sz="4" w:space="0" w:color="000000"/>
-            </w:tcBorders>
-            <w:shd w:val="clear" w:color="auto" w:fill="auto"/>
-            <w:tcMar>
-              <w:top w:w="80" w:type="dxa"/>
-              <w:left w:w="80" w:type="dxa"/>
-              <w:bottom w:w="80" w:type="dxa"/>
-              <w:right w:w="80" w:type="dxa"/>
-            </w:tcMar>
-          </w:tcPr>
-          <w:p/>
-        </w:tc>
-        <w:tc>
-          <w:tcPr>
-            <w:tcW w:w="2778" w:type="dxa"/>
-            <w:tcBorders>
-              <w:top w:val="single" w:sz="4" w:space="0" w:color="000000"/>
-              <w:left w:val="single" w:sz="4" w:space="0" w:color="000000"/>
-              <w:bottom w:val="single" w:sz="4" w:space="0" w:color="000000"/>
-              <w:right w:val="single" w:sz="4" w:space="0" w:color="000000"/>
-            </w:tcBorders>
-            <w:shd w:val="clear" w:color="auto" w:fill="auto"/>
-            <w:tcMar>
-              <w:top w:w="80" w:type="dxa"/>
-              <w:left w:w="80" w:type="dxa"/>
-              <w:bottom w:w="80" w:type="dxa"/>
-              <w:right w:w="80" w:type="dxa"/>
-            </w:tcMar>
-          </w:tcPr>
-          <w:p>
-            <w:pPr>
-              <w:spacing w:after="40"/>
-            </w:pPr>
-            <w:proofErr w:type="spellStart"/>
-            <w:r>
-              <w:rPr>
-                <w:rFonts w:eastAsia="Calibri" w:cs="Calibri"/>
-                <w:color w:val="000000"/>
-                <w:sz w:val="22"/>
-                <w:szCs w:val="22"/>
-                <w:u w:color="000000"/>
-              </w:rPr>
-              <w:t>Prioritise</w:t>
-            </w:r>
-            <w:proofErr w:type="spellEnd"/>
-            <w:r>
-              <w:rPr>
-                <w:rFonts w:eastAsia="Calibri" w:cs="Calibri"/>
-                <w:color w:val="000000"/>
-                <w:sz w:val="22"/>
-                <w:szCs w:val="22"/>
-                <w:u w:color="000000"/>
-              </w:rPr>
-              <w:t xml:space="preserve"> the generation of test cases before starting any development, </w:t>
-            </w:r>
-            <w:r>
-              <w:rPr>
-                <w:rFonts w:eastAsia="Calibri" w:cs="Calibri"/>
-                <w:color w:val="000000"/>
-                <w:sz w:val="22"/>
-                <w:szCs w:val="22"/>
-                <w:u w:color="000000"/>
-              </w:rPr>
-              <w:t xml:space="preserve">generating as many as possible up front and checking them with </w:t>
-            </w:r>
-            <w:proofErr w:type="gramStart"/>
-            <w:r>
-              <w:rPr>
-                <w:rFonts w:eastAsia="Calibri" w:cs="Calibri"/>
-                <w:color w:val="000000"/>
-                <w:sz w:val="22"/>
-                <w:szCs w:val="22"/>
-                <w:u w:color="000000"/>
-              </w:rPr>
-              <w:t>the  client</w:t>
-            </w:r>
-            <w:proofErr w:type="gramEnd"/>
-            <w:r>
-              <w:rPr>
-                <w:rFonts w:eastAsia="Calibri" w:cs="Calibri"/>
-                <w:color w:val="000000"/>
-                <w:sz w:val="22"/>
-                <w:szCs w:val="22"/>
-                <w:u w:color="000000"/>
-              </w:rPr>
-              <w:t xml:space="preserve"> to ensure the I/O that we are testing is correct and that we have not missed any edge cases.</w:t>
-            </w:r>
-          </w:p>
-        </w:tc>
-        <w:tc>
-          <w:tcPr>
-            <w:tcW w:w="1880" w:type="dxa"/>
-            <w:tcBorders>
-              <w:top w:val="single" w:sz="4" w:space="0" w:color="000000"/>
-              <w:left w:val="single" w:sz="4" w:space="0" w:color="000000"/>
-              <w:bottom w:val="single" w:sz="4" w:space="0" w:color="000000"/>
-              <w:right w:val="single" w:sz="4" w:space="0" w:color="000000"/>
-            </w:tcBorders>
-            <w:shd w:val="clear" w:color="auto" w:fill="auto"/>
-            <w:tcMar>
-              <w:top w:w="80" w:type="dxa"/>
-              <w:left w:w="80" w:type="dxa"/>
-              <w:bottom w:w="80" w:type="dxa"/>
-              <w:right w:w="80" w:type="dxa"/>
-            </w:tcMar>
-          </w:tcPr>
-          <w:p/>
-        </w:tc>
-        <w:tc>
-          <w:tcPr>
-            <w:tcW w:w="2329" w:type="dxa"/>
-            <w:tcBorders>
-              <w:top w:val="single" w:sz="4" w:space="0" w:color="000000"/>
-              <w:left w:val="single" w:sz="4" w:space="0" w:color="000000"/>
-              <w:bottom w:val="single" w:sz="4" w:space="0" w:color="000000"/>
-              <w:right w:val="single" w:sz="4" w:space="0" w:color="000000"/>
-            </w:tcBorders>
-            <w:shd w:val="clear" w:color="auto" w:fill="auto"/>
-            <w:tcMar>
-              <w:top w:w="80" w:type="dxa"/>
-              <w:left w:w="80" w:type="dxa"/>
-              <w:bottom w:w="80" w:type="dxa"/>
-              <w:right w:w="80" w:type="dxa"/>
-            </w:tcMar>
-          </w:tcPr>
-          <w:p/>
-        </w:tc>
-      </w:tr>
-      <w:tr>
-        <w:trPr>
-          <w:trHeight w:val="2881"/>
-        </w:trPr>
-        <w:tc>
-          <w:tcPr>
-            <w:tcW w:w="2329" w:type="dxa"/>
-            <w:tcBorders>
-              <w:top w:val="single" w:sz="4" w:space="0" w:color="000000"/>
-              <w:left w:val="single" w:sz="4" w:space="0" w:color="000000"/>
-              <w:bottom w:val="single" w:sz="4" w:space="0" w:color="000000"/>
-              <w:right w:val="single" w:sz="4" w:space="0" w:color="000000"/>
-            </w:tcBorders>
-            <w:shd w:val="clear" w:color="auto" w:fill="auto"/>
-            <w:tcMar>
-              <w:top w:w="80" w:type="dxa"/>
-              <w:left w:w="80" w:type="dxa"/>
-              <w:bottom w:w="80" w:type="dxa"/>
-              <w:right w:w="80" w:type="dxa"/>
-            </w:tcMar>
-          </w:tcPr>
-          <w:p>
-            <w:pPr>
-              <w:spacing w:after="40"/>
-            </w:pPr>
-            <w:r>
-              <w:rPr>
-                <w:rFonts w:eastAsia="Calibri" w:cs="Calibri"/>
-                <w:color w:val="000000"/>
-                <w:sz w:val="22"/>
-                <w:szCs w:val="22"/>
-                <w:u w:color="000000"/>
-              </w:rPr>
-              <w:t>Too much time spent on developing the graphical interface, not enough time developing</w:t>
-            </w:r>
-            <w:r>
-              <w:rPr>
-                <w:rFonts w:eastAsia="Calibri" w:cs="Calibri"/>
-                <w:color w:val="000000"/>
-                <w:sz w:val="22"/>
-                <w:szCs w:val="22"/>
-                <w:u w:color="000000"/>
-              </w:rPr>
-              <w:t xml:space="preserve"> and testing the software implementation of the transformation rules</w:t>
-            </w:r>
-          </w:p>
-        </w:tc>
-        <w:tc>
-          <w:tcPr>
-            <w:tcW w:w="2329" w:type="dxa"/>
-            <w:tcBorders>
-              <w:top w:val="single" w:sz="4" w:space="0" w:color="000000"/>
-              <w:left w:val="single" w:sz="4" w:space="0" w:color="000000"/>
-              <w:bottom w:val="single" w:sz="4" w:space="0" w:color="000000"/>
-              <w:right w:val="single" w:sz="4" w:space="0" w:color="000000"/>
-            </w:tcBorders>
-            <w:shd w:val="clear" w:color="auto" w:fill="auto"/>
-            <w:tcMar>
-              <w:top w:w="80" w:type="dxa"/>
-              <w:left w:w="80" w:type="dxa"/>
-              <w:bottom w:w="80" w:type="dxa"/>
-              <w:right w:w="80" w:type="dxa"/>
-            </w:tcMar>
-          </w:tcPr>
-          <w:p>
-            <w:pPr>
-              <w:spacing w:after="40"/>
-            </w:pPr>
-          </w:p>
-        </w:tc>
-        <w:tc>
-          <w:tcPr>
-            <w:tcW w:w="763" w:type="dxa"/>
-            <w:tcBorders>
-              <w:top w:val="single" w:sz="4" w:space="0" w:color="000000"/>
-              <w:left w:val="single" w:sz="4" w:space="0" w:color="000000"/>
-              <w:bottom w:val="single" w:sz="4" w:space="0" w:color="000000"/>
-              <w:right w:val="single" w:sz="4" w:space="0" w:color="000000"/>
-            </w:tcBorders>
-            <w:shd w:val="clear" w:color="auto" w:fill="auto"/>
-            <w:tcMar>
-              <w:top w:w="80" w:type="dxa"/>
-              <w:left w:w="80" w:type="dxa"/>
-              <w:bottom w:w="80" w:type="dxa"/>
-              <w:right w:w="80" w:type="dxa"/>
-            </w:tcMar>
-          </w:tcPr>
-          <w:p/>
-        </w:tc>
-        <w:tc>
-          <w:tcPr>
-            <w:tcW w:w="763" w:type="dxa"/>
-            <w:tcBorders>
-              <w:top w:val="single" w:sz="4" w:space="0" w:color="000000"/>
-              <w:left w:val="single" w:sz="4" w:space="0" w:color="000000"/>
-              <w:bottom w:val="single" w:sz="4" w:space="0" w:color="000000"/>
-              <w:right w:val="single" w:sz="4" w:space="0" w:color="000000"/>
-            </w:tcBorders>
-            <w:shd w:val="clear" w:color="auto" w:fill="auto"/>
-            <w:tcMar>
-              <w:top w:w="80" w:type="dxa"/>
-              <w:left w:w="80" w:type="dxa"/>
-              <w:bottom w:w="80" w:type="dxa"/>
-              <w:right w:w="80" w:type="dxa"/>
-            </w:tcMar>
-          </w:tcPr>
-          <w:p/>
-        </w:tc>
-        <w:tc>
-          <w:tcPr>
-            <w:tcW w:w="932" w:type="dxa"/>
-            <w:tcBorders>
-              <w:top w:val="single" w:sz="4" w:space="0" w:color="000000"/>
-              <w:left w:val="single" w:sz="4" w:space="0" w:color="000000"/>
-              <w:bottom w:val="single" w:sz="4" w:space="0" w:color="000000"/>
-              <w:right w:val="single" w:sz="4" w:space="0" w:color="000000"/>
-            </w:tcBorders>
-            <w:shd w:val="clear" w:color="auto" w:fill="auto"/>
-            <w:tcMar>
-              <w:top w:w="80" w:type="dxa"/>
-              <w:left w:w="80" w:type="dxa"/>
-              <w:bottom w:w="80" w:type="dxa"/>
-              <w:right w:w="80" w:type="dxa"/>
-            </w:tcMar>
-          </w:tcPr>
-          <w:p/>
-        </w:tc>
-        <w:tc>
-          <w:tcPr>
-            <w:tcW w:w="2778" w:type="dxa"/>
-            <w:tcBorders>
-              <w:top w:val="single" w:sz="4" w:space="0" w:color="000000"/>
-              <w:left w:val="single" w:sz="4" w:space="0" w:color="000000"/>
-              <w:bottom w:val="single" w:sz="4" w:space="0" w:color="000000"/>
-              <w:right w:val="single" w:sz="4" w:space="0" w:color="000000"/>
-            </w:tcBorders>
-            <w:shd w:val="clear" w:color="auto" w:fill="auto"/>
-            <w:tcMar>
-              <w:top w:w="80" w:type="dxa"/>
-              <w:left w:w="80" w:type="dxa"/>
-              <w:bottom w:w="80" w:type="dxa"/>
-              <w:right w:w="80" w:type="dxa"/>
-            </w:tcMar>
-          </w:tcPr>
-          <w:p>
-            <w:pPr>
-              <w:spacing w:after="40"/>
-            </w:pPr>
-            <w:r>
-              <w:rPr>
-                <w:rFonts w:eastAsia="Calibri" w:cs="Calibri"/>
-                <w:color w:val="000000"/>
-                <w:sz w:val="22"/>
-                <w:szCs w:val="22"/>
-                <w:u w:color="000000"/>
-              </w:rPr>
-              <w:t xml:space="preserve">Divide developer time disproportionately in the beginning of the project to work on the </w:t>
-            </w:r>
-            <w:r>
-              <w:rPr>
-                <w:rFonts w:eastAsia="Calibri" w:cs="Calibri"/>
-                <w:color w:val="000000"/>
-                <w:sz w:val="22"/>
-                <w:szCs w:val="22"/>
-                <w:u w:color="000000"/>
-              </w:rPr>
-              <w:t>logic, rules and test cases and implement the software. Concentrating the majority of developer time on the graphical interface only towards the end after the implementation and testing of the backend has been done.</w:t>
-            </w:r>
-          </w:p>
-        </w:tc>
-        <w:tc>
-          <w:tcPr>
-            <w:tcW w:w="1880" w:type="dxa"/>
-            <w:tcBorders>
-              <w:top w:val="single" w:sz="4" w:space="0" w:color="000000"/>
-              <w:left w:val="single" w:sz="4" w:space="0" w:color="000000"/>
-              <w:bottom w:val="single" w:sz="4" w:space="0" w:color="000000"/>
-              <w:right w:val="single" w:sz="4" w:space="0" w:color="000000"/>
-            </w:tcBorders>
-            <w:shd w:val="clear" w:color="auto" w:fill="auto"/>
-            <w:tcMar>
-              <w:top w:w="80" w:type="dxa"/>
-              <w:left w:w="80" w:type="dxa"/>
-              <w:bottom w:w="80" w:type="dxa"/>
-              <w:right w:w="80" w:type="dxa"/>
-            </w:tcMar>
-          </w:tcPr>
-          <w:p/>
-        </w:tc>
-        <w:tc>
-          <w:tcPr>
-            <w:tcW w:w="2329" w:type="dxa"/>
+            <w:tcW w:w="2330" w:type="dxa"/>
             <w:tcBorders>
               <w:top w:val="single" w:sz="4" w:space="0" w:color="000000"/>
               <w:left w:val="single" w:sz="4" w:space="0" w:color="000000"/>
@@ -1602,7 +1457,7 @@
         </w:trPr>
         <w:tc>
           <w:tcPr>
-            <w:tcW w:w="2329" w:type="dxa"/>
+            <w:tcW w:w="2443" w:type="dxa"/>
             <w:tcBorders>
               <w:top w:val="single" w:sz="4" w:space="0" w:color="000000"/>
               <w:left w:val="single" w:sz="4" w:space="0" w:color="000000"/>
@@ -1643,7 +1498,7 @@
         </w:tc>
         <w:tc>
           <w:tcPr>
-            <w:tcW w:w="2329" w:type="dxa"/>
+            <w:tcW w:w="2330" w:type="dxa"/>
             <w:tcBorders>
               <w:top w:val="single" w:sz="4" w:space="0" w:color="000000"/>
               <w:left w:val="single" w:sz="4" w:space="0" w:color="000000"/>
@@ -1729,7 +1584,7 @@
         </w:tc>
         <w:tc>
           <w:tcPr>
-            <w:tcW w:w="2778" w:type="dxa"/>
+            <w:tcW w:w="2779" w:type="dxa"/>
             <w:tcBorders>
               <w:top w:val="single" w:sz="4" w:space="0" w:color="000000"/>
               <w:left w:val="single" w:sz="4" w:space="0" w:color="000000"/>
@@ -1757,7 +1612,7 @@
         </w:tc>
         <w:tc>
           <w:tcPr>
-            <w:tcW w:w="1880" w:type="dxa"/>
+            <w:tcW w:w="1881" w:type="dxa"/>
             <w:tcBorders>
               <w:top w:val="single" w:sz="4" w:space="0" w:color="000000"/>
               <w:left w:val="single" w:sz="4" w:space="0" w:color="000000"/>
@@ -1776,7 +1631,7 @@
         </w:tc>
         <w:tc>
           <w:tcPr>
-            <w:tcW w:w="2329" w:type="dxa"/>
+            <w:tcW w:w="2330" w:type="dxa"/>
             <w:tcBorders>
               <w:top w:val="single" w:sz="4" w:space="0" w:color="000000"/>
               <w:left w:val="single" w:sz="4" w:space="0" w:color="000000"/>
@@ -1800,7 +1655,54 @@
         </w:trPr>
         <w:tc>
           <w:tcPr>
-            <w:tcW w:w="2329" w:type="dxa"/>
+            <w:tcW w:w="2443" w:type="dxa"/>
+            <w:tcBorders>
+              <w:top w:val="single" w:sz="4" w:space="0" w:color="000000"/>
+              <w:left w:val="single" w:sz="4" w:space="0" w:color="000000"/>
+              <w:bottom w:val="single" w:sz="4" w:space="0" w:color="000000"/>
+              <w:right w:val="single" w:sz="4" w:space="0" w:color="000000"/>
+            </w:tcBorders>
+            <w:shd w:val="clear" w:color="auto" w:fill="auto"/>
+            <w:tcMar>
+              <w:top w:w="80" w:type="dxa"/>
+              <w:left w:w="80" w:type="dxa"/>
+              <w:bottom w:w="80" w:type="dxa"/>
+              <w:right w:w="80" w:type="dxa"/>
+            </w:tcMar>
+          </w:tcPr>
+          <w:p>
+            <w:r>
+              <w:lastRenderedPageBreak/>
+              <w:t>Improper team coordination and management.</w:t>
+            </w:r>
+          </w:p>
+        </w:tc>
+        <w:tc>
+          <w:tcPr>
+            <w:tcW w:w="2330" w:type="dxa"/>
+            <w:tcBorders>
+              <w:top w:val="single" w:sz="4" w:space="0" w:color="000000"/>
+              <w:left w:val="single" w:sz="4" w:space="0" w:color="000000"/>
+              <w:bottom w:val="single" w:sz="4" w:space="0" w:color="000000"/>
+              <w:right w:val="single" w:sz="4" w:space="0" w:color="000000"/>
+            </w:tcBorders>
+            <w:shd w:val="clear" w:color="auto" w:fill="auto"/>
+            <w:tcMar>
+              <w:top w:w="80" w:type="dxa"/>
+              <w:left w:w="80" w:type="dxa"/>
+              <w:bottom w:w="80" w:type="dxa"/>
+              <w:right w:w="80" w:type="dxa"/>
+            </w:tcMar>
+          </w:tcPr>
+          <w:p>
+            <w:r>
+              <w:t xml:space="preserve">Wasted time and resources. Potentially not finishing critical tasks in time. </w:t>
+            </w:r>
+          </w:p>
+        </w:tc>
+        <w:tc>
+          <w:tcPr>
+            <w:tcW w:w="763" w:type="dxa"/>
             <w:tcBorders>
               <w:top w:val="single" w:sz="4" w:space="0" w:color="000000"/>
               <w:left w:val="single" w:sz="4" w:space="0" w:color="000000"/>
@@ -1819,7 +1721,7 @@
         </w:tc>
         <w:tc>
           <w:tcPr>
-            <w:tcW w:w="2329" w:type="dxa"/>
+            <w:tcW w:w="763" w:type="dxa"/>
             <w:tcBorders>
               <w:top w:val="single" w:sz="4" w:space="0" w:color="000000"/>
               <w:left w:val="single" w:sz="4" w:space="0" w:color="000000"/>
@@ -1838,7 +1740,7 @@
         </w:tc>
         <w:tc>
           <w:tcPr>
-            <w:tcW w:w="763" w:type="dxa"/>
+            <w:tcW w:w="932" w:type="dxa"/>
             <w:tcBorders>
               <w:top w:val="single" w:sz="4" w:space="0" w:color="000000"/>
               <w:left w:val="single" w:sz="4" w:space="0" w:color="000000"/>
@@ -1857,7 +1759,30 @@
         </w:tc>
         <w:tc>
           <w:tcPr>
-            <w:tcW w:w="763" w:type="dxa"/>
+            <w:tcW w:w="2779" w:type="dxa"/>
+            <w:tcBorders>
+              <w:top w:val="single" w:sz="4" w:space="0" w:color="000000"/>
+              <w:left w:val="single" w:sz="4" w:space="0" w:color="000000"/>
+              <w:bottom w:val="single" w:sz="4" w:space="0" w:color="000000"/>
+              <w:right w:val="single" w:sz="4" w:space="0" w:color="000000"/>
+            </w:tcBorders>
+            <w:shd w:val="clear" w:color="auto" w:fill="auto"/>
+            <w:tcMar>
+              <w:top w:w="80" w:type="dxa"/>
+              <w:left w:w="80" w:type="dxa"/>
+              <w:bottom w:w="80" w:type="dxa"/>
+              <w:right w:w="80" w:type="dxa"/>
+            </w:tcMar>
+          </w:tcPr>
+          <w:p>
+            <w:r>
+              <w:t>Create specific roles and make these roles clear to each team member. Invoke iterative development and have ‘daily standups’ to check in on daily progress.</w:t>
+            </w:r>
+          </w:p>
+        </w:tc>
+        <w:tc>
+          <w:tcPr>
+            <w:tcW w:w="1881" w:type="dxa"/>
             <w:tcBorders>
               <w:top w:val="single" w:sz="4" w:space="0" w:color="000000"/>
               <w:left w:val="single" w:sz="4" w:space="0" w:color="000000"/>
@@ -1876,64 +1801,7 @@
         </w:tc>
         <w:tc>
           <w:tcPr>
-            <w:tcW w:w="932" w:type="dxa"/>
-            <w:tcBorders>
-              <w:top w:val="single" w:sz="4" w:space="0" w:color="000000"/>
-              <w:left w:val="single" w:sz="4" w:space="0" w:color="000000"/>
-              <w:bottom w:val="single" w:sz="4" w:space="0" w:color="000000"/>
-              <w:right w:val="single" w:sz="4" w:space="0" w:color="000000"/>
-            </w:tcBorders>
-            <w:shd w:val="clear" w:color="auto" w:fill="auto"/>
-            <w:tcMar>
-              <w:top w:w="80" w:type="dxa"/>
-              <w:left w:w="80" w:type="dxa"/>
-              <w:bottom w:w="80" w:type="dxa"/>
-              <w:right w:w="80" w:type="dxa"/>
-            </w:tcMar>
-          </w:tcPr>
-          <w:p/>
-        </w:tc>
-        <w:tc>
-          <w:tcPr>
-            <w:tcW w:w="2778" w:type="dxa"/>
-            <w:tcBorders>
-              <w:top w:val="single" w:sz="4" w:space="0" w:color="000000"/>
-              <w:left w:val="single" w:sz="4" w:space="0" w:color="000000"/>
-              <w:bottom w:val="single" w:sz="4" w:space="0" w:color="000000"/>
-              <w:right w:val="single" w:sz="4" w:space="0" w:color="000000"/>
-            </w:tcBorders>
-            <w:shd w:val="clear" w:color="auto" w:fill="auto"/>
-            <w:tcMar>
-              <w:top w:w="80" w:type="dxa"/>
-              <w:left w:w="80" w:type="dxa"/>
-              <w:bottom w:w="80" w:type="dxa"/>
-              <w:right w:w="80" w:type="dxa"/>
-            </w:tcMar>
-          </w:tcPr>
-          <w:p/>
-        </w:tc>
-        <w:tc>
-          <w:tcPr>
-            <w:tcW w:w="1880" w:type="dxa"/>
-            <w:tcBorders>
-              <w:top w:val="single" w:sz="4" w:space="0" w:color="000000"/>
-              <w:left w:val="single" w:sz="4" w:space="0" w:color="000000"/>
-              <w:bottom w:val="single" w:sz="4" w:space="0" w:color="000000"/>
-              <w:right w:val="single" w:sz="4" w:space="0" w:color="000000"/>
-            </w:tcBorders>
-            <w:shd w:val="clear" w:color="auto" w:fill="auto"/>
-            <w:tcMar>
-              <w:top w:w="80" w:type="dxa"/>
-              <w:left w:w="80" w:type="dxa"/>
-              <w:bottom w:w="80" w:type="dxa"/>
-              <w:right w:w="80" w:type="dxa"/>
-            </w:tcMar>
-          </w:tcPr>
-          <w:p/>
-        </w:tc>
-        <w:tc>
-          <w:tcPr>
-            <w:tcW w:w="2329" w:type="dxa"/>
+            <w:tcW w:w="2330" w:type="dxa"/>
             <w:tcBorders>
               <w:top w:val="single" w:sz="4" w:space="0" w:color="000000"/>
               <w:left w:val="single" w:sz="4" w:space="0" w:color="000000"/>
@@ -1968,10 +1836,10 @@
       <w:pPr>
         <w:pStyle w:val="Heading"/>
         <w:sectPr>
-          <w:headerReference w:type="default" r:id="rId7"/>
-          <w:footerReference w:type="default" r:id="rId8"/>
-          <w:headerReference w:type="first" r:id="rId9"/>
-          <w:footerReference w:type="first" r:id="rId10"/>
+          <w:headerReference w:type="default" r:id="rId9"/>
+          <w:footerReference w:type="default" r:id="rId10"/>
+          <w:headerReference w:type="first" r:id="rId11"/>
+          <w:footerReference w:type="first" r:id="rId12"/>
           <w:pgSz w:w="16840" w:h="11900" w:orient="landscape"/>
           <w:pgMar w:top="1304" w:right="1304" w:bottom="1191" w:left="1418" w:header="680" w:footer="680" w:gutter="0"/>
           <w:cols w:space="720"/>
@@ -2018,15 +1886,7 @@
         </w:numPr>
       </w:pPr>
       <w:r>
-        <w:t xml:space="preserve">You need at least 5 </w:t>
-      </w:r>
-      <w:proofErr w:type="gramStart"/>
-      <w:r>
-        <w:t>risks,</w:t>
-      </w:r>
-      <w:proofErr w:type="gramEnd"/>
-      <w:r>
-        <w:t xml:space="preserve"> you may have more.</w:t>
+        <w:t>You need at least 5 risks, you may have more.</w:t>
       </w:r>
     </w:p>
     <w:p>
@@ -2038,15 +1898,7 @@
         </w:numPr>
       </w:pPr>
       <w:r>
-        <w:t xml:space="preserve">Remove these instructions from your submission on </w:t>
-      </w:r>
-      <w:proofErr w:type="spellStart"/>
-      <w:r>
-        <w:t>Vula</w:t>
-      </w:r>
-      <w:proofErr w:type="spellEnd"/>
-      <w:r>
-        <w:t>.</w:t>
+        <w:t>Remove these instructions from your submission on Vula.</w:t>
       </w:r>
     </w:p>
     <w:p>
@@ -3022,6 +2874,18 @@
       </w:numPr>
     </w:pPr>
   </w:style>
+  <w:style w:type="character" w:styleId="UnresolvedMention">
+    <w:name w:val="Unresolved Mention"/>
+    <w:basedOn w:val="DefaultParagraphFont"/>
+    <w:uiPriority w:val="99"/>
+    <w:semiHidden/>
+    <w:unhideWhenUsed/>
+    <w:rsid w:val="004B241D"/>
+    <w:rPr>
+      <w:color w:val="605E5C"/>
+      <w:shd w:val="clear" w:color="auto" w:fill="E1DFDD"/>
+    </w:rPr>
+  </w:style>
 </w:styles>
 </file>
 

</xml_diff>

<commit_message>
Finish phase 1 documentation and planning.
</commit_message>
<xml_diff>
--- a/doc/Phase 1/1-risk.docx
+++ b/doc/Phase 1/1-risk.docx
@@ -58,7 +58,6 @@
                 <w:lang w:val="en-ZA"/>
               </w:rPr>
             </w:pPr>
-            <w:bookmarkStart w:id="0" w:name="_GoBack" w:colFirst="0" w:colLast="3"/>
             <w:r>
               <w:rPr>
                 <w:lang w:val="en-ZA"/>
@@ -90,11 +89,19 @@
                 <w:lang w:val="en-ZA"/>
               </w:rPr>
             </w:pPr>
+            <w:proofErr w:type="spellStart"/>
             <w:r>
               <w:rPr>
                 <w:lang w:val="en-ZA"/>
               </w:rPr>
-              <w:t>ViKER Interface</w:t>
+              <w:t>ViKER</w:t>
+            </w:r>
+            <w:proofErr w:type="spellEnd"/>
+            <w:r>
+              <w:rPr>
+                <w:lang w:val="en-ZA"/>
+              </w:rPr>
+              <w:t xml:space="preserve"> Interface</w:t>
             </w:r>
           </w:p>
         </w:tc>
@@ -133,8 +140,16 @@
               <w:rPr>
                 <w:lang w:val="en-ZA"/>
               </w:rPr>
-              <w:t>Maria Keet</w:t>
-            </w:r>
+              <w:t xml:space="preserve">Maria </w:t>
+            </w:r>
+            <w:proofErr w:type="spellStart"/>
+            <w:r>
+              <w:rPr>
+                <w:lang w:val="en-ZA"/>
+              </w:rPr>
+              <w:t>Keet</w:t>
+            </w:r>
+            <w:proofErr w:type="spellEnd"/>
           </w:p>
           <w:p>
             <w:pPr>
@@ -333,12 +348,19 @@
               <w:rPr>
                 <w:lang w:val="en-ZA"/>
               </w:rPr>
-              <w:t>St John Grimbly</w:t>
-            </w:r>
+              <w:t xml:space="preserve">St John </w:t>
+            </w:r>
+            <w:proofErr w:type="spellStart"/>
+            <w:r>
+              <w:rPr>
+                <w:lang w:val="en-ZA"/>
+              </w:rPr>
+              <w:t>Grimbly</w:t>
+            </w:r>
+            <w:proofErr w:type="spellEnd"/>
           </w:p>
         </w:tc>
       </w:tr>
-      <w:bookmarkEnd w:id="0"/>
     </w:tbl>
     <w:p>
       <w:pPr>
@@ -350,26 +372,26 @@
         <w:tblW w:w="14221" w:type="dxa"/>
         <w:tblInd w:w="-5" w:type="dxa"/>
         <w:tblBorders>
-          <w:top w:val="single" w:sz="8" w:space="0" w:color="FFFFFF"/>
-          <w:left w:val="single" w:sz="8" w:space="0" w:color="FFFFFF"/>
-          <w:bottom w:val="single" w:sz="8" w:space="0" w:color="FFFFFF"/>
-          <w:right w:val="single" w:sz="8" w:space="0" w:color="FFFFFF"/>
-          <w:insideH w:val="single" w:sz="8" w:space="0" w:color="FFFFFF"/>
-          <w:insideV w:val="single" w:sz="8" w:space="0" w:color="FFFFFF"/>
+          <w:top w:val="single" w:sz="8" w:space="0" w:color="FFFFFF" w:themeColor="background1"/>
+          <w:left w:val="single" w:sz="8" w:space="0" w:color="FFFFFF" w:themeColor="background1"/>
+          <w:bottom w:val="single" w:sz="8" w:space="0" w:color="FFFFFF" w:themeColor="background1"/>
+          <w:right w:val="single" w:sz="8" w:space="0" w:color="FFFFFF" w:themeColor="background1"/>
+          <w:insideH w:val="single" w:sz="8" w:space="0" w:color="FFFFFF" w:themeColor="background1"/>
+          <w:insideV w:val="single" w:sz="8" w:space="0" w:color="FFFFFF" w:themeColor="background1"/>
         </w:tblBorders>
         <w:shd w:val="clear" w:color="auto" w:fill="CED7E7"/>
         <w:tblLayout w:type="fixed"/>
         <w:tblLook w:val="04A0" w:firstRow="1" w:lastRow="0" w:firstColumn="1" w:lastColumn="0" w:noHBand="0" w:noVBand="1"/>
       </w:tblPr>
       <w:tblGrid>
-        <w:gridCol w:w="2443"/>
-        <w:gridCol w:w="2330"/>
-        <w:gridCol w:w="763"/>
-        <w:gridCol w:w="763"/>
-        <w:gridCol w:w="932"/>
-        <w:gridCol w:w="2779"/>
-        <w:gridCol w:w="1881"/>
-        <w:gridCol w:w="2330"/>
+        <w:gridCol w:w="2010"/>
+        <w:gridCol w:w="2025"/>
+        <w:gridCol w:w="1065"/>
+        <w:gridCol w:w="750"/>
+        <w:gridCol w:w="960"/>
+        <w:gridCol w:w="2385"/>
+        <w:gridCol w:w="2205"/>
+        <w:gridCol w:w="2821"/>
       </w:tblGrid>
       <w:tr>
         <w:trPr>
@@ -377,12 +399,12 @@
         </w:trPr>
         <w:tc>
           <w:tcPr>
-            <w:tcW w:w="2443" w:type="dxa"/>
-            <w:tcBorders>
-              <w:top w:val="single" w:sz="4" w:space="0" w:color="000000"/>
-              <w:left w:val="single" w:sz="4" w:space="0" w:color="000000"/>
-              <w:bottom w:val="single" w:sz="4" w:space="0" w:color="000000"/>
-              <w:right w:val="single" w:sz="4" w:space="0" w:color="000000"/>
+            <w:tcW w:w="2010" w:type="dxa"/>
+            <w:tcBorders>
+              <w:top w:val="single" w:sz="4" w:space="0" w:color="000000" w:themeColor="text1"/>
+              <w:left w:val="single" w:sz="4" w:space="0" w:color="000000" w:themeColor="text1"/>
+              <w:bottom w:val="single" w:sz="4" w:space="0" w:color="000000" w:themeColor="text1"/>
+              <w:right w:val="single" w:sz="4" w:space="0" w:color="000000" w:themeColor="text1"/>
             </w:tcBorders>
             <w:shd w:val="clear" w:color="auto" w:fill="auto"/>
             <w:tcMar>
@@ -413,12 +435,12 @@
         </w:tc>
         <w:tc>
           <w:tcPr>
-            <w:tcW w:w="2330" w:type="dxa"/>
-            <w:tcBorders>
-              <w:top w:val="single" w:sz="4" w:space="0" w:color="000000"/>
-              <w:left w:val="single" w:sz="4" w:space="0" w:color="000000"/>
-              <w:bottom w:val="single" w:sz="4" w:space="0" w:color="000000"/>
-              <w:right w:val="single" w:sz="4" w:space="0" w:color="000000"/>
+            <w:tcW w:w="2025" w:type="dxa"/>
+            <w:tcBorders>
+              <w:top w:val="single" w:sz="4" w:space="0" w:color="000000" w:themeColor="text1"/>
+              <w:left w:val="single" w:sz="4" w:space="0" w:color="000000" w:themeColor="text1"/>
+              <w:bottom w:val="single" w:sz="4" w:space="0" w:color="000000" w:themeColor="text1"/>
+              <w:right w:val="single" w:sz="4" w:space="0" w:color="000000" w:themeColor="text1"/>
             </w:tcBorders>
             <w:shd w:val="clear" w:color="auto" w:fill="auto"/>
             <w:tcMar>
@@ -449,12 +471,12 @@
         </w:tc>
         <w:tc>
           <w:tcPr>
-            <w:tcW w:w="763" w:type="dxa"/>
-            <w:tcBorders>
-              <w:top w:val="single" w:sz="4" w:space="0" w:color="000000"/>
-              <w:left w:val="single" w:sz="4" w:space="0" w:color="000000"/>
-              <w:bottom w:val="single" w:sz="4" w:space="0" w:color="000000"/>
-              <w:right w:val="single" w:sz="4" w:space="0" w:color="000000"/>
+            <w:tcW w:w="1065" w:type="dxa"/>
+            <w:tcBorders>
+              <w:top w:val="single" w:sz="4" w:space="0" w:color="000000" w:themeColor="text1"/>
+              <w:left w:val="single" w:sz="4" w:space="0" w:color="000000" w:themeColor="text1"/>
+              <w:bottom w:val="single" w:sz="4" w:space="0" w:color="000000" w:themeColor="text1"/>
+              <w:right w:val="single" w:sz="4" w:space="0" w:color="000000" w:themeColor="text1"/>
             </w:tcBorders>
             <w:shd w:val="clear" w:color="auto" w:fill="auto"/>
             <w:tcMar>
@@ -485,12 +507,12 @@
         </w:tc>
         <w:tc>
           <w:tcPr>
-            <w:tcW w:w="763" w:type="dxa"/>
-            <w:tcBorders>
-              <w:top w:val="single" w:sz="4" w:space="0" w:color="000000"/>
-              <w:left w:val="single" w:sz="4" w:space="0" w:color="000000"/>
-              <w:bottom w:val="single" w:sz="4" w:space="0" w:color="000000"/>
-              <w:right w:val="single" w:sz="4" w:space="0" w:color="000000"/>
+            <w:tcW w:w="750" w:type="dxa"/>
+            <w:tcBorders>
+              <w:top w:val="single" w:sz="4" w:space="0" w:color="000000" w:themeColor="text1"/>
+              <w:left w:val="single" w:sz="4" w:space="0" w:color="000000" w:themeColor="text1"/>
+              <w:bottom w:val="single" w:sz="4" w:space="0" w:color="000000" w:themeColor="text1"/>
+              <w:right w:val="single" w:sz="4" w:space="0" w:color="000000" w:themeColor="text1"/>
             </w:tcBorders>
             <w:shd w:val="clear" w:color="auto" w:fill="auto"/>
             <w:tcMar>
@@ -521,12 +543,12 @@
         </w:tc>
         <w:tc>
           <w:tcPr>
-            <w:tcW w:w="932" w:type="dxa"/>
-            <w:tcBorders>
-              <w:top w:val="single" w:sz="4" w:space="0" w:color="000000"/>
-              <w:left w:val="single" w:sz="4" w:space="0" w:color="000000"/>
-              <w:bottom w:val="single" w:sz="4" w:space="0" w:color="000000"/>
-              <w:right w:val="single" w:sz="4" w:space="0" w:color="000000"/>
+            <w:tcW w:w="960" w:type="dxa"/>
+            <w:tcBorders>
+              <w:top w:val="single" w:sz="4" w:space="0" w:color="000000" w:themeColor="text1"/>
+              <w:left w:val="single" w:sz="4" w:space="0" w:color="000000" w:themeColor="text1"/>
+              <w:bottom w:val="single" w:sz="4" w:space="0" w:color="000000" w:themeColor="text1"/>
+              <w:right w:val="single" w:sz="4" w:space="0" w:color="000000" w:themeColor="text1"/>
             </w:tcBorders>
             <w:shd w:val="clear" w:color="auto" w:fill="auto"/>
             <w:tcMar>
@@ -557,12 +579,12 @@
         </w:tc>
         <w:tc>
           <w:tcPr>
-            <w:tcW w:w="2779" w:type="dxa"/>
-            <w:tcBorders>
-              <w:top w:val="single" w:sz="4" w:space="0" w:color="000000"/>
-              <w:left w:val="single" w:sz="4" w:space="0" w:color="000000"/>
-              <w:bottom w:val="single" w:sz="4" w:space="0" w:color="000000"/>
-              <w:right w:val="single" w:sz="4" w:space="0" w:color="000000"/>
+            <w:tcW w:w="2385" w:type="dxa"/>
+            <w:tcBorders>
+              <w:top w:val="single" w:sz="4" w:space="0" w:color="000000" w:themeColor="text1"/>
+              <w:left w:val="single" w:sz="4" w:space="0" w:color="000000" w:themeColor="text1"/>
+              <w:bottom w:val="single" w:sz="4" w:space="0" w:color="000000" w:themeColor="text1"/>
+              <w:right w:val="single" w:sz="4" w:space="0" w:color="000000" w:themeColor="text1"/>
             </w:tcBorders>
             <w:shd w:val="clear" w:color="auto" w:fill="auto"/>
             <w:tcMar>
@@ -593,12 +615,12 @@
         </w:tc>
         <w:tc>
           <w:tcPr>
-            <w:tcW w:w="1881" w:type="dxa"/>
-            <w:tcBorders>
-              <w:top w:val="single" w:sz="4" w:space="0" w:color="000000"/>
-              <w:left w:val="single" w:sz="4" w:space="0" w:color="000000"/>
-              <w:bottom w:val="single" w:sz="4" w:space="0" w:color="000000"/>
-              <w:right w:val="single" w:sz="4" w:space="0" w:color="000000"/>
+            <w:tcW w:w="2205" w:type="dxa"/>
+            <w:tcBorders>
+              <w:top w:val="single" w:sz="4" w:space="0" w:color="000000" w:themeColor="text1"/>
+              <w:left w:val="single" w:sz="4" w:space="0" w:color="000000" w:themeColor="text1"/>
+              <w:bottom w:val="single" w:sz="4" w:space="0" w:color="000000" w:themeColor="text1"/>
+              <w:right w:val="single" w:sz="4" w:space="0" w:color="000000" w:themeColor="text1"/>
             </w:tcBorders>
             <w:shd w:val="clear" w:color="auto" w:fill="auto"/>
             <w:tcMar>
@@ -629,12 +651,12 @@
         </w:tc>
         <w:tc>
           <w:tcPr>
-            <w:tcW w:w="2330" w:type="dxa"/>
-            <w:tcBorders>
-              <w:top w:val="single" w:sz="4" w:space="0" w:color="000000"/>
-              <w:left w:val="single" w:sz="4" w:space="0" w:color="000000"/>
-              <w:bottom w:val="single" w:sz="4" w:space="0" w:color="000000"/>
-              <w:right w:val="single" w:sz="4" w:space="0" w:color="000000"/>
+            <w:tcW w:w="2821" w:type="dxa"/>
+            <w:tcBorders>
+              <w:top w:val="single" w:sz="4" w:space="0" w:color="000000" w:themeColor="text1"/>
+              <w:left w:val="single" w:sz="4" w:space="0" w:color="000000" w:themeColor="text1"/>
+              <w:bottom w:val="single" w:sz="4" w:space="0" w:color="000000" w:themeColor="text1"/>
+              <w:right w:val="single" w:sz="4" w:space="0" w:color="000000" w:themeColor="text1"/>
             </w:tcBorders>
             <w:shd w:val="clear" w:color="auto" w:fill="auto"/>
             <w:tcMar>
@@ -670,12 +692,12 @@
         </w:trPr>
         <w:tc>
           <w:tcPr>
-            <w:tcW w:w="2443" w:type="dxa"/>
-            <w:tcBorders>
-              <w:top w:val="single" w:sz="4" w:space="0" w:color="000000"/>
-              <w:left w:val="single" w:sz="4" w:space="0" w:color="000000"/>
-              <w:bottom w:val="single" w:sz="4" w:space="0" w:color="000000"/>
-              <w:right w:val="single" w:sz="4" w:space="0" w:color="000000"/>
+            <w:tcW w:w="2010" w:type="dxa"/>
+            <w:tcBorders>
+              <w:top w:val="single" w:sz="4" w:space="0" w:color="000000" w:themeColor="text1"/>
+              <w:left w:val="single" w:sz="4" w:space="0" w:color="000000" w:themeColor="text1"/>
+              <w:bottom w:val="single" w:sz="4" w:space="0" w:color="000000" w:themeColor="text1"/>
+              <w:right w:val="single" w:sz="4" w:space="0" w:color="000000" w:themeColor="text1"/>
             </w:tcBorders>
             <w:shd w:val="clear" w:color="auto" w:fill="auto"/>
             <w:tcMar>
@@ -688,27 +710,133 @@
           <w:p>
             <w:pPr>
               <w:spacing w:after="40"/>
-            </w:pPr>
-            <w:r>
               <w:rPr>
                 <w:rFonts w:eastAsia="Calibri" w:cs="Calibri"/>
-                <w:color w:val="000000"/>
+                <w:color w:val="000000" w:themeColor="text1"/>
                 <w:sz w:val="22"/>
                 <w:szCs w:val="22"/>
-                <w:u w:color="000000"/>
-              </w:rPr>
-              <w:t xml:space="preserve">A misunderstanding of the whole problem, due to the fact that it is partly theoretical, may cause delays </w:t>
-            </w:r>
-          </w:p>
-        </w:tc>
-        <w:tc>
-          <w:tcPr>
-            <w:tcW w:w="2330" w:type="dxa"/>
-            <w:tcBorders>
-              <w:top w:val="single" w:sz="4" w:space="0" w:color="000000"/>
-              <w:left w:val="single" w:sz="4" w:space="0" w:color="000000"/>
-              <w:bottom w:val="single" w:sz="4" w:space="0" w:color="000000"/>
-              <w:right w:val="single" w:sz="4" w:space="0" w:color="000000"/>
+              </w:rPr>
+            </w:pPr>
+            <w:r>
+              <w:rPr>
+                <w:rFonts w:eastAsia="Calibri" w:cs="Calibri"/>
+                <w:color w:val="000000" w:themeColor="text1"/>
+                <w:sz w:val="22"/>
+                <w:szCs w:val="22"/>
+              </w:rPr>
+              <w:t>A misunderstanding of the core project problem, due to the fact that it is partly theoretical and novel.</w:t>
+            </w:r>
+          </w:p>
+        </w:tc>
+        <w:tc>
+          <w:tcPr>
+            <w:tcW w:w="2025" w:type="dxa"/>
+            <w:tcBorders>
+              <w:top w:val="single" w:sz="4" w:space="0" w:color="000000" w:themeColor="text1"/>
+              <w:left w:val="single" w:sz="4" w:space="0" w:color="000000" w:themeColor="text1"/>
+              <w:bottom w:val="single" w:sz="4" w:space="0" w:color="000000" w:themeColor="text1"/>
+              <w:right w:val="single" w:sz="4" w:space="0" w:color="000000" w:themeColor="text1"/>
+            </w:tcBorders>
+            <w:shd w:val="clear" w:color="auto" w:fill="auto"/>
+            <w:tcMar>
+              <w:top w:w="80" w:type="dxa"/>
+              <w:left w:w="80" w:type="dxa"/>
+              <w:bottom w:w="80" w:type="dxa"/>
+              <w:right w:w="80" w:type="dxa"/>
+            </w:tcMar>
+          </w:tcPr>
+          <w:p>
+            <w:pPr>
+              <w:spacing w:after="40" w:line="259" w:lineRule="auto"/>
+            </w:pPr>
+            <w:r>
+              <w:rPr>
+                <w:rFonts w:eastAsia="Calibri" w:cs="Calibri"/>
+                <w:color w:val="000000" w:themeColor="text1"/>
+                <w:sz w:val="22"/>
+                <w:szCs w:val="22"/>
+              </w:rPr>
+              <w:t>Time wasted planning and developing solutions to an incorrectly understood problem.</w:t>
+            </w:r>
+          </w:p>
+        </w:tc>
+        <w:tc>
+          <w:tcPr>
+            <w:tcW w:w="1065" w:type="dxa"/>
+            <w:tcBorders>
+              <w:top w:val="single" w:sz="4" w:space="0" w:color="000000" w:themeColor="text1"/>
+              <w:left w:val="single" w:sz="4" w:space="0" w:color="000000" w:themeColor="text1"/>
+              <w:bottom w:val="single" w:sz="4" w:space="0" w:color="000000" w:themeColor="text1"/>
+              <w:right w:val="single" w:sz="4" w:space="0" w:color="000000" w:themeColor="text1"/>
+            </w:tcBorders>
+            <w:shd w:val="clear" w:color="auto" w:fill="auto"/>
+            <w:tcMar>
+              <w:top w:w="80" w:type="dxa"/>
+              <w:left w:w="80" w:type="dxa"/>
+              <w:bottom w:w="80" w:type="dxa"/>
+              <w:right w:w="80" w:type="dxa"/>
+            </w:tcMar>
+          </w:tcPr>
+          <w:p>
+            <w:r>
+              <w:t>Development</w:t>
+            </w:r>
+          </w:p>
+        </w:tc>
+        <w:tc>
+          <w:tcPr>
+            <w:tcW w:w="750" w:type="dxa"/>
+            <w:tcBorders>
+              <w:top w:val="single" w:sz="4" w:space="0" w:color="000000" w:themeColor="text1"/>
+              <w:left w:val="single" w:sz="4" w:space="0" w:color="000000" w:themeColor="text1"/>
+              <w:bottom w:val="single" w:sz="4" w:space="0" w:color="000000" w:themeColor="text1"/>
+              <w:right w:val="single" w:sz="4" w:space="0" w:color="000000" w:themeColor="text1"/>
+            </w:tcBorders>
+            <w:shd w:val="clear" w:color="auto" w:fill="auto"/>
+            <w:tcMar>
+              <w:top w:w="80" w:type="dxa"/>
+              <w:left w:w="80" w:type="dxa"/>
+              <w:bottom w:w="80" w:type="dxa"/>
+              <w:right w:w="80" w:type="dxa"/>
+            </w:tcMar>
+          </w:tcPr>
+          <w:p>
+            <w:r>
+              <w:t>Low</w:t>
+            </w:r>
+          </w:p>
+        </w:tc>
+        <w:tc>
+          <w:tcPr>
+            <w:tcW w:w="960" w:type="dxa"/>
+            <w:tcBorders>
+              <w:top w:val="single" w:sz="4" w:space="0" w:color="000000" w:themeColor="text1"/>
+              <w:left w:val="single" w:sz="4" w:space="0" w:color="000000" w:themeColor="text1"/>
+              <w:bottom w:val="single" w:sz="4" w:space="0" w:color="000000" w:themeColor="text1"/>
+              <w:right w:val="single" w:sz="4" w:space="0" w:color="000000" w:themeColor="text1"/>
+            </w:tcBorders>
+            <w:shd w:val="clear" w:color="auto" w:fill="auto"/>
+            <w:tcMar>
+              <w:top w:w="80" w:type="dxa"/>
+              <w:left w:w="80" w:type="dxa"/>
+              <w:bottom w:w="80" w:type="dxa"/>
+              <w:right w:w="80" w:type="dxa"/>
+            </w:tcMar>
+          </w:tcPr>
+          <w:p>
+            <w:r>
+              <w:t>Critical</w:t>
+            </w:r>
+          </w:p>
+        </w:tc>
+        <w:tc>
+          <w:tcPr>
+            <w:tcW w:w="2385" w:type="dxa"/>
+            <w:tcBorders>
+              <w:top w:val="single" w:sz="4" w:space="0" w:color="000000" w:themeColor="text1"/>
+              <w:left w:val="single" w:sz="4" w:space="0" w:color="000000" w:themeColor="text1"/>
+              <w:bottom w:val="single" w:sz="4" w:space="0" w:color="000000" w:themeColor="text1"/>
+              <w:right w:val="single" w:sz="4" w:space="0" w:color="000000" w:themeColor="text1"/>
             </w:tcBorders>
             <w:shd w:val="clear" w:color="auto" w:fill="auto"/>
             <w:tcMar>
@@ -721,146 +849,80 @@
           <w:p>
             <w:pPr>
               <w:spacing w:after="40"/>
-            </w:pPr>
-            <w:r>
               <w:rPr>
                 <w:rFonts w:eastAsia="Calibri" w:cs="Calibri"/>
-                <w:color w:val="000000"/>
+                <w:color w:val="000000" w:themeColor="text1"/>
                 <w:sz w:val="22"/>
                 <w:szCs w:val="22"/>
-                <w:u w:color="000000"/>
-              </w:rPr>
-              <w:t xml:space="preserve">Not enough time for implementation of final solution </w:t>
-            </w:r>
-          </w:p>
-        </w:tc>
-        <w:tc>
-          <w:tcPr>
-            <w:tcW w:w="763" w:type="dxa"/>
-            <w:tcBorders>
-              <w:top w:val="single" w:sz="4" w:space="0" w:color="000000"/>
-              <w:left w:val="single" w:sz="4" w:space="0" w:color="000000"/>
-              <w:bottom w:val="single" w:sz="4" w:space="0" w:color="000000"/>
-              <w:right w:val="single" w:sz="4" w:space="0" w:color="000000"/>
-            </w:tcBorders>
-            <w:shd w:val="clear" w:color="auto" w:fill="auto"/>
-            <w:tcMar>
-              <w:top w:w="80" w:type="dxa"/>
-              <w:left w:w="80" w:type="dxa"/>
-              <w:bottom w:w="80" w:type="dxa"/>
-              <w:right w:w="80" w:type="dxa"/>
-            </w:tcMar>
-          </w:tcPr>
-          <w:p/>
-        </w:tc>
-        <w:tc>
-          <w:tcPr>
-            <w:tcW w:w="763" w:type="dxa"/>
-            <w:tcBorders>
-              <w:top w:val="single" w:sz="4" w:space="0" w:color="000000"/>
-              <w:left w:val="single" w:sz="4" w:space="0" w:color="000000"/>
-              <w:bottom w:val="single" w:sz="4" w:space="0" w:color="000000"/>
-              <w:right w:val="single" w:sz="4" w:space="0" w:color="000000"/>
-            </w:tcBorders>
-            <w:shd w:val="clear" w:color="auto" w:fill="auto"/>
-            <w:tcMar>
-              <w:top w:w="80" w:type="dxa"/>
-              <w:left w:w="80" w:type="dxa"/>
-              <w:bottom w:w="80" w:type="dxa"/>
-              <w:right w:w="80" w:type="dxa"/>
-            </w:tcMar>
-          </w:tcPr>
-          <w:p/>
-        </w:tc>
-        <w:tc>
-          <w:tcPr>
-            <w:tcW w:w="932" w:type="dxa"/>
-            <w:tcBorders>
-              <w:top w:val="single" w:sz="4" w:space="0" w:color="000000"/>
-              <w:left w:val="single" w:sz="4" w:space="0" w:color="000000"/>
-              <w:bottom w:val="single" w:sz="4" w:space="0" w:color="000000"/>
-              <w:right w:val="single" w:sz="4" w:space="0" w:color="000000"/>
-            </w:tcBorders>
-            <w:shd w:val="clear" w:color="auto" w:fill="auto"/>
-            <w:tcMar>
-              <w:top w:w="80" w:type="dxa"/>
-              <w:left w:w="80" w:type="dxa"/>
-              <w:bottom w:w="80" w:type="dxa"/>
-              <w:right w:w="80" w:type="dxa"/>
-            </w:tcMar>
-          </w:tcPr>
-          <w:p/>
-        </w:tc>
-        <w:tc>
-          <w:tcPr>
-            <w:tcW w:w="2779" w:type="dxa"/>
-            <w:tcBorders>
-              <w:top w:val="single" w:sz="4" w:space="0" w:color="000000"/>
-              <w:left w:val="single" w:sz="4" w:space="0" w:color="000000"/>
-              <w:bottom w:val="single" w:sz="4" w:space="0" w:color="000000"/>
-              <w:right w:val="single" w:sz="4" w:space="0" w:color="000000"/>
-            </w:tcBorders>
-            <w:shd w:val="clear" w:color="auto" w:fill="auto"/>
-            <w:tcMar>
-              <w:top w:w="80" w:type="dxa"/>
-              <w:left w:w="80" w:type="dxa"/>
-              <w:bottom w:w="80" w:type="dxa"/>
-              <w:right w:w="80" w:type="dxa"/>
-            </w:tcMar>
-          </w:tcPr>
-          <w:p>
-            <w:pPr>
-              <w:spacing w:after="40"/>
+              </w:rPr>
             </w:pPr>
             <w:r>
               <w:rPr>
                 <w:rFonts w:eastAsia="Calibri" w:cs="Calibri"/>
-                <w:color w:val="000000"/>
+                <w:color w:val="000000" w:themeColor="text1"/>
                 <w:sz w:val="22"/>
                 <w:szCs w:val="22"/>
-                <w:u w:color="000000"/>
-              </w:rPr>
-              <w:t>Allocate a greater proportion of time to understanding the problem by reading the necessary papers etc. up front.</w:t>
-            </w:r>
-          </w:p>
-        </w:tc>
-        <w:tc>
-          <w:tcPr>
-            <w:tcW w:w="1881" w:type="dxa"/>
-            <w:tcBorders>
-              <w:top w:val="single" w:sz="4" w:space="0" w:color="000000"/>
-              <w:left w:val="single" w:sz="4" w:space="0" w:color="000000"/>
-              <w:bottom w:val="single" w:sz="4" w:space="0" w:color="000000"/>
-              <w:right w:val="single" w:sz="4" w:space="0" w:color="000000"/>
-            </w:tcBorders>
-            <w:shd w:val="clear" w:color="auto" w:fill="auto"/>
-            <w:tcMar>
-              <w:top w:w="80" w:type="dxa"/>
-              <w:left w:w="80" w:type="dxa"/>
-              <w:bottom w:w="80" w:type="dxa"/>
-              <w:right w:w="80" w:type="dxa"/>
-            </w:tcMar>
-          </w:tcPr>
-          <w:p/>
-        </w:tc>
-        <w:tc>
-          <w:tcPr>
-            <w:tcW w:w="2330" w:type="dxa"/>
-            <w:tcBorders>
-              <w:top w:val="single" w:sz="4" w:space="0" w:color="000000"/>
-              <w:left w:val="single" w:sz="4" w:space="0" w:color="000000"/>
-              <w:bottom w:val="single" w:sz="4" w:space="0" w:color="000000"/>
-              <w:right w:val="single" w:sz="4" w:space="0" w:color="000000"/>
-            </w:tcBorders>
-            <w:shd w:val="clear" w:color="auto" w:fill="auto"/>
-            <w:tcMar>
-              <w:top w:w="80" w:type="dxa"/>
-              <w:left w:w="80" w:type="dxa"/>
-              <w:bottom w:w="80" w:type="dxa"/>
-              <w:right w:w="80" w:type="dxa"/>
-            </w:tcMar>
-          </w:tcPr>
-          <w:p/>
+              </w:rPr>
+              <w:t>Allocate a greater proportion of time in the beginning of the project to understanding the problem by reading the necessary papers and theory.</w:t>
+            </w:r>
+          </w:p>
+        </w:tc>
+        <w:tc>
+          <w:tcPr>
+            <w:tcW w:w="2205" w:type="dxa"/>
+            <w:tcBorders>
+              <w:top w:val="single" w:sz="4" w:space="0" w:color="000000" w:themeColor="text1"/>
+              <w:left w:val="single" w:sz="4" w:space="0" w:color="000000" w:themeColor="text1"/>
+              <w:bottom w:val="single" w:sz="4" w:space="0" w:color="000000" w:themeColor="text1"/>
+              <w:right w:val="single" w:sz="4" w:space="0" w:color="000000" w:themeColor="text1"/>
+            </w:tcBorders>
+            <w:shd w:val="clear" w:color="auto" w:fill="auto"/>
+            <w:tcMar>
+              <w:top w:w="80" w:type="dxa"/>
+              <w:left w:w="80" w:type="dxa"/>
+              <w:bottom w:w="80" w:type="dxa"/>
+              <w:right w:w="80" w:type="dxa"/>
+            </w:tcMar>
+          </w:tcPr>
+          <w:p>
+            <w:pPr>
+              <w:spacing w:line="259" w:lineRule="auto"/>
+            </w:pPr>
+            <w:r>
+              <w:t>Failed attempts to begin implementing the solution will indicate we have not understood the problem sufficiently well.</w:t>
+            </w:r>
+          </w:p>
+        </w:tc>
+        <w:tc>
+          <w:tcPr>
+            <w:tcW w:w="2821" w:type="dxa"/>
+            <w:tcBorders>
+              <w:top w:val="single" w:sz="4" w:space="0" w:color="000000" w:themeColor="text1"/>
+              <w:left w:val="single" w:sz="4" w:space="0" w:color="000000" w:themeColor="text1"/>
+              <w:bottom w:val="single" w:sz="4" w:space="0" w:color="000000" w:themeColor="text1"/>
+              <w:right w:val="single" w:sz="4" w:space="0" w:color="000000" w:themeColor="text1"/>
+            </w:tcBorders>
+            <w:shd w:val="clear" w:color="auto" w:fill="auto"/>
+            <w:tcMar>
+              <w:top w:w="80" w:type="dxa"/>
+              <w:left w:w="80" w:type="dxa"/>
+              <w:bottom w:w="80" w:type="dxa"/>
+              <w:right w:w="80" w:type="dxa"/>
+            </w:tcMar>
+          </w:tcPr>
+          <w:p>
+            <w:r>
+              <w:t xml:space="preserve">If we are unable to properly understand the problem after reading the papers and doing our own research, we will schedule a meeting with the client (Dr </w:t>
+            </w:r>
+            <w:proofErr w:type="spellStart"/>
+            <w:r>
+              <w:t>Keet</w:t>
+            </w:r>
+            <w:proofErr w:type="spellEnd"/>
+            <w:r>
+              <w:t>) and bring questions for clarification.</w:t>
+            </w:r>
+          </w:p>
         </w:tc>
       </w:tr>
       <w:tr>
@@ -869,12 +931,163 @@
         </w:trPr>
         <w:tc>
           <w:tcPr>
-            <w:tcW w:w="2443" w:type="dxa"/>
-            <w:tcBorders>
-              <w:top w:val="single" w:sz="4" w:space="0" w:color="000000"/>
-              <w:left w:val="single" w:sz="4" w:space="0" w:color="000000"/>
-              <w:bottom w:val="single" w:sz="4" w:space="0" w:color="000000"/>
-              <w:right w:val="single" w:sz="4" w:space="0" w:color="000000"/>
+            <w:tcW w:w="2010" w:type="dxa"/>
+            <w:tcBorders>
+              <w:top w:val="single" w:sz="4" w:space="0" w:color="000000" w:themeColor="text1"/>
+              <w:left w:val="single" w:sz="4" w:space="0" w:color="000000" w:themeColor="text1"/>
+              <w:bottom w:val="single" w:sz="4" w:space="0" w:color="000000" w:themeColor="text1"/>
+              <w:right w:val="single" w:sz="4" w:space="0" w:color="000000" w:themeColor="text1"/>
+            </w:tcBorders>
+            <w:shd w:val="clear" w:color="auto" w:fill="auto"/>
+            <w:tcMar>
+              <w:top w:w="80" w:type="dxa"/>
+              <w:left w:w="80" w:type="dxa"/>
+              <w:bottom w:w="80" w:type="dxa"/>
+              <w:right w:w="80" w:type="dxa"/>
+            </w:tcMar>
+          </w:tcPr>
+          <w:p>
+            <w:pPr>
+              <w:spacing w:after="40"/>
+              <w:rPr>
+                <w:rFonts w:eastAsia="Calibri" w:cs="Calibri"/>
+                <w:color w:val="000000" w:themeColor="text1"/>
+                <w:sz w:val="22"/>
+                <w:szCs w:val="22"/>
+              </w:rPr>
+            </w:pPr>
+            <w:r>
+              <w:rPr>
+                <w:rFonts w:eastAsia="Calibri" w:cs="Calibri"/>
+                <w:color w:val="000000" w:themeColor="text1"/>
+                <w:sz w:val="22"/>
+                <w:szCs w:val="22"/>
+              </w:rPr>
+              <w:t>Implementation of front-end interface using unknown packages may prove to be limiting or have foreseen negative effects (make extra work)</w:t>
+            </w:r>
+          </w:p>
+        </w:tc>
+        <w:tc>
+          <w:tcPr>
+            <w:tcW w:w="2025" w:type="dxa"/>
+            <w:tcBorders>
+              <w:top w:val="single" w:sz="4" w:space="0" w:color="000000" w:themeColor="text1"/>
+              <w:left w:val="single" w:sz="4" w:space="0" w:color="000000" w:themeColor="text1"/>
+              <w:bottom w:val="single" w:sz="4" w:space="0" w:color="000000" w:themeColor="text1"/>
+              <w:right w:val="single" w:sz="4" w:space="0" w:color="000000" w:themeColor="text1"/>
+            </w:tcBorders>
+            <w:shd w:val="clear" w:color="auto" w:fill="auto"/>
+            <w:tcMar>
+              <w:top w:w="80" w:type="dxa"/>
+              <w:left w:w="80" w:type="dxa"/>
+              <w:bottom w:w="80" w:type="dxa"/>
+              <w:right w:w="80" w:type="dxa"/>
+            </w:tcMar>
+          </w:tcPr>
+          <w:p>
+            <w:pPr>
+              <w:spacing w:after="40"/>
+              <w:rPr>
+                <w:rFonts w:eastAsia="Calibri" w:cs="Calibri"/>
+                <w:color w:val="000000" w:themeColor="text1"/>
+                <w:sz w:val="22"/>
+                <w:szCs w:val="22"/>
+              </w:rPr>
+            </w:pPr>
+            <w:r>
+              <w:rPr>
+                <w:rFonts w:eastAsia="Calibri" w:cs="Calibri"/>
+                <w:color w:val="000000" w:themeColor="text1"/>
+                <w:sz w:val="22"/>
+                <w:szCs w:val="22"/>
+              </w:rPr>
+              <w:t>Time wasted and in the worst case limiting the functionality of the program.</w:t>
+            </w:r>
+          </w:p>
+        </w:tc>
+        <w:tc>
+          <w:tcPr>
+            <w:tcW w:w="1065" w:type="dxa"/>
+            <w:tcBorders>
+              <w:top w:val="single" w:sz="4" w:space="0" w:color="000000" w:themeColor="text1"/>
+              <w:left w:val="single" w:sz="4" w:space="0" w:color="000000" w:themeColor="text1"/>
+              <w:bottom w:val="single" w:sz="4" w:space="0" w:color="000000" w:themeColor="text1"/>
+              <w:right w:val="single" w:sz="4" w:space="0" w:color="000000" w:themeColor="text1"/>
+            </w:tcBorders>
+            <w:shd w:val="clear" w:color="auto" w:fill="auto"/>
+            <w:tcMar>
+              <w:top w:w="80" w:type="dxa"/>
+              <w:left w:w="80" w:type="dxa"/>
+              <w:bottom w:w="80" w:type="dxa"/>
+              <w:right w:w="80" w:type="dxa"/>
+            </w:tcMar>
+          </w:tcPr>
+          <w:p>
+            <w:r>
+              <w:t>Development</w:t>
+            </w:r>
+          </w:p>
+        </w:tc>
+        <w:tc>
+          <w:tcPr>
+            <w:tcW w:w="750" w:type="dxa"/>
+            <w:tcBorders>
+              <w:top w:val="single" w:sz="4" w:space="0" w:color="000000" w:themeColor="text1"/>
+              <w:left w:val="single" w:sz="4" w:space="0" w:color="000000" w:themeColor="text1"/>
+              <w:bottom w:val="single" w:sz="4" w:space="0" w:color="000000" w:themeColor="text1"/>
+              <w:right w:val="single" w:sz="4" w:space="0" w:color="000000" w:themeColor="text1"/>
+            </w:tcBorders>
+            <w:shd w:val="clear" w:color="auto" w:fill="auto"/>
+            <w:tcMar>
+              <w:top w:w="80" w:type="dxa"/>
+              <w:left w:w="80" w:type="dxa"/>
+              <w:bottom w:w="80" w:type="dxa"/>
+              <w:right w:w="80" w:type="dxa"/>
+            </w:tcMar>
+          </w:tcPr>
+          <w:p>
+            <w:pPr>
+              <w:spacing w:line="259" w:lineRule="auto"/>
+            </w:pPr>
+            <w:r>
+              <w:t>Low</w:t>
+            </w:r>
+          </w:p>
+        </w:tc>
+        <w:tc>
+          <w:tcPr>
+            <w:tcW w:w="960" w:type="dxa"/>
+            <w:tcBorders>
+              <w:top w:val="single" w:sz="4" w:space="0" w:color="000000" w:themeColor="text1"/>
+              <w:left w:val="single" w:sz="4" w:space="0" w:color="000000" w:themeColor="text1"/>
+              <w:bottom w:val="single" w:sz="4" w:space="0" w:color="000000" w:themeColor="text1"/>
+              <w:right w:val="single" w:sz="4" w:space="0" w:color="000000" w:themeColor="text1"/>
+            </w:tcBorders>
+            <w:shd w:val="clear" w:color="auto" w:fill="auto"/>
+            <w:tcMar>
+              <w:top w:w="80" w:type="dxa"/>
+              <w:left w:w="80" w:type="dxa"/>
+              <w:bottom w:w="80" w:type="dxa"/>
+              <w:right w:w="80" w:type="dxa"/>
+            </w:tcMar>
+          </w:tcPr>
+          <w:p>
+            <w:pPr>
+              <w:spacing w:line="259" w:lineRule="auto"/>
+            </w:pPr>
+            <w:r>
+              <w:t>Critical</w:t>
+            </w:r>
+          </w:p>
+        </w:tc>
+        <w:tc>
+          <w:tcPr>
+            <w:tcW w:w="2385" w:type="dxa"/>
+            <w:tcBorders>
+              <w:top w:val="single" w:sz="4" w:space="0" w:color="000000" w:themeColor="text1"/>
+              <w:left w:val="single" w:sz="4" w:space="0" w:color="000000" w:themeColor="text1"/>
+              <w:bottom w:val="single" w:sz="4" w:space="0" w:color="000000" w:themeColor="text1"/>
+              <w:right w:val="single" w:sz="4" w:space="0" w:color="000000" w:themeColor="text1"/>
             </w:tcBorders>
             <w:shd w:val="clear" w:color="auto" w:fill="auto"/>
             <w:tcMar>
@@ -891,175 +1104,59 @@
             <w:r>
               <w:rPr>
                 <w:rFonts w:eastAsia="Calibri" w:cs="Calibri"/>
-                <w:color w:val="000000"/>
+                <w:color w:val="000000" w:themeColor="text1"/>
                 <w:sz w:val="22"/>
                 <w:szCs w:val="22"/>
-                <w:u w:color="000000"/>
-              </w:rPr>
-              <w:t>Implementation of front end interface using unknown packages that may be limiting or have foreseen negative effects (make extra work)</w:t>
-            </w:r>
-          </w:p>
-        </w:tc>
-        <w:tc>
-          <w:tcPr>
-            <w:tcW w:w="2330" w:type="dxa"/>
-            <w:tcBorders>
-              <w:top w:val="single" w:sz="4" w:space="0" w:color="000000"/>
-              <w:left w:val="single" w:sz="4" w:space="0" w:color="000000"/>
-              <w:bottom w:val="single" w:sz="4" w:space="0" w:color="000000"/>
-              <w:right w:val="single" w:sz="4" w:space="0" w:color="000000"/>
-            </w:tcBorders>
-            <w:shd w:val="clear" w:color="auto" w:fill="auto"/>
-            <w:tcMar>
-              <w:top w:w="80" w:type="dxa"/>
-              <w:left w:w="80" w:type="dxa"/>
-              <w:bottom w:w="80" w:type="dxa"/>
-              <w:right w:w="80" w:type="dxa"/>
-            </w:tcMar>
-          </w:tcPr>
-          <w:p>
-            <w:pPr>
-              <w:spacing w:after="40"/>
-            </w:pPr>
-            <w:r>
-              <w:rPr>
-                <w:rFonts w:eastAsia="Calibri" w:cs="Calibri"/>
-                <w:color w:val="000000"/>
-                <w:sz w:val="22"/>
-                <w:szCs w:val="22"/>
-                <w:u w:color="000000"/>
-              </w:rPr>
-              <w:t>Time wasted towards the end of the project which may cause the quality of the user interface to suffer</w:t>
-            </w:r>
-          </w:p>
-        </w:tc>
-        <w:tc>
-          <w:tcPr>
-            <w:tcW w:w="763" w:type="dxa"/>
-            <w:tcBorders>
-              <w:top w:val="single" w:sz="4" w:space="0" w:color="000000"/>
-              <w:left w:val="single" w:sz="4" w:space="0" w:color="000000"/>
-              <w:bottom w:val="single" w:sz="4" w:space="0" w:color="000000"/>
-              <w:right w:val="single" w:sz="4" w:space="0" w:color="000000"/>
-            </w:tcBorders>
-            <w:shd w:val="clear" w:color="auto" w:fill="auto"/>
-            <w:tcMar>
-              <w:top w:w="80" w:type="dxa"/>
-              <w:left w:w="80" w:type="dxa"/>
-              <w:bottom w:w="80" w:type="dxa"/>
-              <w:right w:w="80" w:type="dxa"/>
-            </w:tcMar>
-          </w:tcPr>
-          <w:p/>
-        </w:tc>
-        <w:tc>
-          <w:tcPr>
-            <w:tcW w:w="763" w:type="dxa"/>
-            <w:tcBorders>
-              <w:top w:val="single" w:sz="4" w:space="0" w:color="000000"/>
-              <w:left w:val="single" w:sz="4" w:space="0" w:color="000000"/>
-              <w:bottom w:val="single" w:sz="4" w:space="0" w:color="000000"/>
-              <w:right w:val="single" w:sz="4" w:space="0" w:color="000000"/>
-            </w:tcBorders>
-            <w:shd w:val="clear" w:color="auto" w:fill="auto"/>
-            <w:tcMar>
-              <w:top w:w="80" w:type="dxa"/>
-              <w:left w:w="80" w:type="dxa"/>
-              <w:bottom w:w="80" w:type="dxa"/>
-              <w:right w:w="80" w:type="dxa"/>
-            </w:tcMar>
-          </w:tcPr>
-          <w:p/>
-        </w:tc>
-        <w:tc>
-          <w:tcPr>
-            <w:tcW w:w="932" w:type="dxa"/>
-            <w:tcBorders>
-              <w:top w:val="single" w:sz="4" w:space="0" w:color="000000"/>
-              <w:left w:val="single" w:sz="4" w:space="0" w:color="000000"/>
-              <w:bottom w:val="single" w:sz="4" w:space="0" w:color="000000"/>
-              <w:right w:val="single" w:sz="4" w:space="0" w:color="000000"/>
-            </w:tcBorders>
-            <w:shd w:val="clear" w:color="auto" w:fill="auto"/>
-            <w:tcMar>
-              <w:top w:w="80" w:type="dxa"/>
-              <w:left w:w="80" w:type="dxa"/>
-              <w:bottom w:w="80" w:type="dxa"/>
-              <w:right w:w="80" w:type="dxa"/>
-            </w:tcMar>
-          </w:tcPr>
-          <w:p/>
-        </w:tc>
-        <w:tc>
-          <w:tcPr>
-            <w:tcW w:w="2779" w:type="dxa"/>
-            <w:tcBorders>
-              <w:top w:val="single" w:sz="4" w:space="0" w:color="000000"/>
-              <w:left w:val="single" w:sz="4" w:space="0" w:color="000000"/>
-              <w:bottom w:val="single" w:sz="4" w:space="0" w:color="000000"/>
-              <w:right w:val="single" w:sz="4" w:space="0" w:color="000000"/>
-            </w:tcBorders>
-            <w:shd w:val="clear" w:color="auto" w:fill="auto"/>
-            <w:tcMar>
-              <w:top w:w="80" w:type="dxa"/>
-              <w:left w:w="80" w:type="dxa"/>
-              <w:bottom w:w="80" w:type="dxa"/>
-              <w:right w:w="80" w:type="dxa"/>
-            </w:tcMar>
-          </w:tcPr>
-          <w:p>
-            <w:pPr>
-              <w:spacing w:after="40"/>
-            </w:pPr>
-            <w:r>
-              <w:rPr>
-                <w:rFonts w:eastAsia="Calibri" w:cs="Calibri"/>
-                <w:color w:val="000000"/>
-                <w:sz w:val="22"/>
-                <w:szCs w:val="22"/>
-                <w:u w:color="000000"/>
-              </w:rPr>
-              <w:t xml:space="preserve">Research several options for graphical interface libraries as well as have a plan for a textual interface as back up </w:t>
-            </w:r>
-          </w:p>
-        </w:tc>
-        <w:tc>
-          <w:tcPr>
-            <w:tcW w:w="1881" w:type="dxa"/>
-            <w:tcBorders>
-              <w:top w:val="single" w:sz="4" w:space="0" w:color="000000"/>
-              <w:left w:val="single" w:sz="4" w:space="0" w:color="000000"/>
-              <w:bottom w:val="single" w:sz="4" w:space="0" w:color="000000"/>
-              <w:right w:val="single" w:sz="4" w:space="0" w:color="000000"/>
-            </w:tcBorders>
-            <w:shd w:val="clear" w:color="auto" w:fill="auto"/>
-            <w:tcMar>
-              <w:top w:w="80" w:type="dxa"/>
-              <w:left w:w="80" w:type="dxa"/>
-              <w:bottom w:w="80" w:type="dxa"/>
-              <w:right w:w="80" w:type="dxa"/>
-            </w:tcMar>
-          </w:tcPr>
-          <w:p/>
-        </w:tc>
-        <w:tc>
-          <w:tcPr>
-            <w:tcW w:w="2330" w:type="dxa"/>
-            <w:tcBorders>
-              <w:top w:val="single" w:sz="4" w:space="0" w:color="000000"/>
-              <w:left w:val="single" w:sz="4" w:space="0" w:color="000000"/>
-              <w:bottom w:val="single" w:sz="4" w:space="0" w:color="000000"/>
-              <w:right w:val="single" w:sz="4" w:space="0" w:color="000000"/>
-            </w:tcBorders>
-            <w:shd w:val="clear" w:color="auto" w:fill="auto"/>
-            <w:tcMar>
-              <w:top w:w="80" w:type="dxa"/>
-              <w:left w:w="80" w:type="dxa"/>
-              <w:bottom w:w="80" w:type="dxa"/>
-              <w:right w:w="80" w:type="dxa"/>
-            </w:tcMar>
-          </w:tcPr>
-          <w:p/>
+              </w:rPr>
+              <w:t>Research several options for graphical interface libraries before selecting one.</w:t>
+            </w:r>
+          </w:p>
+        </w:tc>
+        <w:tc>
+          <w:tcPr>
+            <w:tcW w:w="2205" w:type="dxa"/>
+            <w:tcBorders>
+              <w:top w:val="single" w:sz="4" w:space="0" w:color="000000" w:themeColor="text1"/>
+              <w:left w:val="single" w:sz="4" w:space="0" w:color="000000" w:themeColor="text1"/>
+              <w:bottom w:val="single" w:sz="4" w:space="0" w:color="000000" w:themeColor="text1"/>
+              <w:right w:val="single" w:sz="4" w:space="0" w:color="000000" w:themeColor="text1"/>
+            </w:tcBorders>
+            <w:shd w:val="clear" w:color="auto" w:fill="auto"/>
+            <w:tcMar>
+              <w:top w:w="80" w:type="dxa"/>
+              <w:left w:w="80" w:type="dxa"/>
+              <w:bottom w:w="80" w:type="dxa"/>
+              <w:right w:w="80" w:type="dxa"/>
+            </w:tcMar>
+          </w:tcPr>
+          <w:p>
+            <w:r>
+              <w:t>More time than allocated spent trying to overcome unforeseen problems with the UI packages will be an indicator.</w:t>
+            </w:r>
+          </w:p>
+        </w:tc>
+        <w:tc>
+          <w:tcPr>
+            <w:tcW w:w="2821" w:type="dxa"/>
+            <w:tcBorders>
+              <w:top w:val="single" w:sz="4" w:space="0" w:color="000000" w:themeColor="text1"/>
+              <w:left w:val="single" w:sz="4" w:space="0" w:color="000000" w:themeColor="text1"/>
+              <w:bottom w:val="single" w:sz="4" w:space="0" w:color="000000" w:themeColor="text1"/>
+              <w:right w:val="single" w:sz="4" w:space="0" w:color="000000" w:themeColor="text1"/>
+            </w:tcBorders>
+            <w:shd w:val="clear" w:color="auto" w:fill="auto"/>
+            <w:tcMar>
+              <w:top w:w="80" w:type="dxa"/>
+              <w:left w:w="80" w:type="dxa"/>
+              <w:bottom w:w="80" w:type="dxa"/>
+              <w:right w:w="80" w:type="dxa"/>
+            </w:tcMar>
+          </w:tcPr>
+          <w:p>
+            <w:r>
+              <w:t xml:space="preserve">If we encounter excessive problems, we will revert to using a textual interface and focus on the implementation of the backend, returning to focusing on the UI once the back end is complete. </w:t>
+            </w:r>
+          </w:p>
         </w:tc>
       </w:tr>
       <w:tr>
@@ -1068,12 +1165,12 @@
         </w:trPr>
         <w:tc>
           <w:tcPr>
-            <w:tcW w:w="2443" w:type="dxa"/>
-            <w:tcBorders>
-              <w:top w:val="single" w:sz="4" w:space="0" w:color="000000"/>
-              <w:left w:val="single" w:sz="4" w:space="0" w:color="000000"/>
-              <w:bottom w:val="single" w:sz="4" w:space="0" w:color="000000"/>
-              <w:right w:val="single" w:sz="4" w:space="0" w:color="000000"/>
+            <w:tcW w:w="2010" w:type="dxa"/>
+            <w:tcBorders>
+              <w:top w:val="single" w:sz="4" w:space="0" w:color="000000" w:themeColor="text1"/>
+              <w:left w:val="single" w:sz="4" w:space="0" w:color="000000" w:themeColor="text1"/>
+              <w:bottom w:val="single" w:sz="4" w:space="0" w:color="000000" w:themeColor="text1"/>
+              <w:right w:val="single" w:sz="4" w:space="0" w:color="000000" w:themeColor="text1"/>
             </w:tcBorders>
             <w:shd w:val="clear" w:color="auto" w:fill="auto"/>
             <w:tcMar>
@@ -1090,24 +1187,32 @@
             <w:r>
               <w:rPr>
                 <w:rFonts w:eastAsia="Calibri" w:cs="Calibri"/>
-                <w:color w:val="000000"/>
+                <w:color w:val="000000" w:themeColor="text1"/>
                 <w:sz w:val="22"/>
                 <w:szCs w:val="22"/>
-                <w:u w:color="000000"/>
               </w:rPr>
               <w:lastRenderedPageBreak/>
-              <w:t xml:space="preserve">Since the transformation rules from ARM to the conceptual model is theoretical, there may be several edge cases which cause errors which may not be anticipated or tested </w:t>
-            </w:r>
-          </w:p>
-        </w:tc>
-        <w:tc>
-          <w:tcPr>
-            <w:tcW w:w="2330" w:type="dxa"/>
-            <w:tcBorders>
-              <w:top w:val="single" w:sz="4" w:space="0" w:color="000000"/>
-              <w:left w:val="single" w:sz="4" w:space="0" w:color="000000"/>
-              <w:bottom w:val="single" w:sz="4" w:space="0" w:color="000000"/>
-              <w:right w:val="single" w:sz="4" w:space="0" w:color="000000"/>
+              <w:t>Since the transformation rules from ARM to the conceptual model is theoretical, there may be several edge cases which cause errors which may not be anticipated or tested</w:t>
+            </w:r>
+            <w:r>
+              <w:rPr>
+                <w:rFonts w:eastAsia="Calibri" w:cs="Calibri"/>
+                <w:color w:val="000000" w:themeColor="text1"/>
+                <w:sz w:val="22"/>
+                <w:szCs w:val="22"/>
+              </w:rPr>
+              <w:t>.</w:t>
+            </w:r>
+          </w:p>
+        </w:tc>
+        <w:tc>
+          <w:tcPr>
+            <w:tcW w:w="2025" w:type="dxa"/>
+            <w:tcBorders>
+              <w:top w:val="single" w:sz="4" w:space="0" w:color="000000" w:themeColor="text1"/>
+              <w:left w:val="single" w:sz="4" w:space="0" w:color="000000" w:themeColor="text1"/>
+              <w:bottom w:val="single" w:sz="4" w:space="0" w:color="000000" w:themeColor="text1"/>
+              <w:right w:val="single" w:sz="4" w:space="0" w:color="000000" w:themeColor="text1"/>
             </w:tcBorders>
             <w:shd w:val="clear" w:color="auto" w:fill="auto"/>
             <w:tcMar>
@@ -1124,80 +1229,104 @@
             <w:r>
               <w:rPr>
                 <w:rFonts w:eastAsia="Calibri" w:cs="Calibri"/>
-                <w:color w:val="000000"/>
+                <w:color w:val="000000" w:themeColor="text1"/>
                 <w:sz w:val="22"/>
                 <w:szCs w:val="22"/>
-                <w:u w:color="000000"/>
               </w:rPr>
               <w:t>A program which does not account for every possible error that may arise from transformations - which may be considered a bug</w:t>
             </w:r>
-          </w:p>
-        </w:tc>
-        <w:tc>
-          <w:tcPr>
-            <w:tcW w:w="763" w:type="dxa"/>
-            <w:tcBorders>
-              <w:top w:val="single" w:sz="4" w:space="0" w:color="000000"/>
-              <w:left w:val="single" w:sz="4" w:space="0" w:color="000000"/>
-              <w:bottom w:val="single" w:sz="4" w:space="0" w:color="000000"/>
-              <w:right w:val="single" w:sz="4" w:space="0" w:color="000000"/>
-            </w:tcBorders>
-            <w:shd w:val="clear" w:color="auto" w:fill="auto"/>
-            <w:tcMar>
-              <w:top w:w="80" w:type="dxa"/>
-              <w:left w:w="80" w:type="dxa"/>
-              <w:bottom w:w="80" w:type="dxa"/>
-              <w:right w:w="80" w:type="dxa"/>
-            </w:tcMar>
-          </w:tcPr>
+            <w:r>
+              <w:rPr>
+                <w:rFonts w:eastAsia="Calibri" w:cs="Calibri"/>
+                <w:color w:val="000000" w:themeColor="text1"/>
+                <w:sz w:val="22"/>
+                <w:szCs w:val="22"/>
+              </w:rPr>
+              <w:t>.</w:t>
+            </w:r>
+          </w:p>
+        </w:tc>
+        <w:tc>
+          <w:tcPr>
+            <w:tcW w:w="1065" w:type="dxa"/>
+            <w:tcBorders>
+              <w:top w:val="single" w:sz="4" w:space="0" w:color="000000" w:themeColor="text1"/>
+              <w:left w:val="single" w:sz="4" w:space="0" w:color="000000" w:themeColor="text1"/>
+              <w:bottom w:val="single" w:sz="4" w:space="0" w:color="000000" w:themeColor="text1"/>
+              <w:right w:val="single" w:sz="4" w:space="0" w:color="000000" w:themeColor="text1"/>
+            </w:tcBorders>
+            <w:shd w:val="clear" w:color="auto" w:fill="auto"/>
+            <w:tcMar>
+              <w:top w:w="80" w:type="dxa"/>
+              <w:left w:w="80" w:type="dxa"/>
+              <w:bottom w:w="80" w:type="dxa"/>
+              <w:right w:w="80" w:type="dxa"/>
+            </w:tcMar>
+          </w:tcPr>
+          <w:p>
+            <w:r>
+              <w:t>Development</w:t>
+            </w:r>
+          </w:p>
           <w:p/>
         </w:tc>
         <w:tc>
           <w:tcPr>
-            <w:tcW w:w="763" w:type="dxa"/>
-            <w:tcBorders>
-              <w:top w:val="single" w:sz="4" w:space="0" w:color="000000"/>
-              <w:left w:val="single" w:sz="4" w:space="0" w:color="000000"/>
-              <w:bottom w:val="single" w:sz="4" w:space="0" w:color="000000"/>
-              <w:right w:val="single" w:sz="4" w:space="0" w:color="000000"/>
-            </w:tcBorders>
-            <w:shd w:val="clear" w:color="auto" w:fill="auto"/>
-            <w:tcMar>
-              <w:top w:w="80" w:type="dxa"/>
-              <w:left w:w="80" w:type="dxa"/>
-              <w:bottom w:w="80" w:type="dxa"/>
-              <w:right w:w="80" w:type="dxa"/>
-            </w:tcMar>
-          </w:tcPr>
-          <w:p/>
-        </w:tc>
-        <w:tc>
-          <w:tcPr>
-            <w:tcW w:w="932" w:type="dxa"/>
-            <w:tcBorders>
-              <w:top w:val="single" w:sz="4" w:space="0" w:color="000000"/>
-              <w:left w:val="single" w:sz="4" w:space="0" w:color="000000"/>
-              <w:bottom w:val="single" w:sz="4" w:space="0" w:color="000000"/>
-              <w:right w:val="single" w:sz="4" w:space="0" w:color="000000"/>
-            </w:tcBorders>
-            <w:shd w:val="clear" w:color="auto" w:fill="auto"/>
-            <w:tcMar>
-              <w:top w:w="80" w:type="dxa"/>
-              <w:left w:w="80" w:type="dxa"/>
-              <w:bottom w:w="80" w:type="dxa"/>
-              <w:right w:w="80" w:type="dxa"/>
-            </w:tcMar>
-          </w:tcPr>
-          <w:p/>
-        </w:tc>
-        <w:tc>
-          <w:tcPr>
-            <w:tcW w:w="2779" w:type="dxa"/>
-            <w:tcBorders>
-              <w:top w:val="single" w:sz="4" w:space="0" w:color="000000"/>
-              <w:left w:val="single" w:sz="4" w:space="0" w:color="000000"/>
-              <w:bottom w:val="single" w:sz="4" w:space="0" w:color="000000"/>
-              <w:right w:val="single" w:sz="4" w:space="0" w:color="000000"/>
+            <w:tcW w:w="750" w:type="dxa"/>
+            <w:tcBorders>
+              <w:top w:val="single" w:sz="4" w:space="0" w:color="000000" w:themeColor="text1"/>
+              <w:left w:val="single" w:sz="4" w:space="0" w:color="000000" w:themeColor="text1"/>
+              <w:bottom w:val="single" w:sz="4" w:space="0" w:color="000000" w:themeColor="text1"/>
+              <w:right w:val="single" w:sz="4" w:space="0" w:color="000000" w:themeColor="text1"/>
+            </w:tcBorders>
+            <w:shd w:val="clear" w:color="auto" w:fill="auto"/>
+            <w:tcMar>
+              <w:top w:w="80" w:type="dxa"/>
+              <w:left w:w="80" w:type="dxa"/>
+              <w:bottom w:w="80" w:type="dxa"/>
+              <w:right w:w="80" w:type="dxa"/>
+            </w:tcMar>
+          </w:tcPr>
+          <w:p>
+            <w:r>
+              <w:t>Medium</w:t>
+            </w:r>
+          </w:p>
+        </w:tc>
+        <w:tc>
+          <w:tcPr>
+            <w:tcW w:w="960" w:type="dxa"/>
+            <w:tcBorders>
+              <w:top w:val="single" w:sz="4" w:space="0" w:color="000000" w:themeColor="text1"/>
+              <w:left w:val="single" w:sz="4" w:space="0" w:color="000000" w:themeColor="text1"/>
+              <w:bottom w:val="single" w:sz="4" w:space="0" w:color="000000" w:themeColor="text1"/>
+              <w:right w:val="single" w:sz="4" w:space="0" w:color="000000" w:themeColor="text1"/>
+            </w:tcBorders>
+            <w:shd w:val="clear" w:color="auto" w:fill="auto"/>
+            <w:tcMar>
+              <w:top w:w="80" w:type="dxa"/>
+              <w:left w:w="80" w:type="dxa"/>
+              <w:bottom w:w="80" w:type="dxa"/>
+              <w:right w:w="80" w:type="dxa"/>
+            </w:tcMar>
+          </w:tcPr>
+          <w:p>
+            <w:pPr>
+              <w:spacing w:line="259" w:lineRule="auto"/>
+            </w:pPr>
+            <w:r>
+              <w:t>Critical</w:t>
+            </w:r>
+          </w:p>
+        </w:tc>
+        <w:tc>
+          <w:tcPr>
+            <w:tcW w:w="2385" w:type="dxa"/>
+            <w:tcBorders>
+              <w:top w:val="single" w:sz="4" w:space="0" w:color="000000" w:themeColor="text1"/>
+              <w:left w:val="single" w:sz="4" w:space="0" w:color="000000" w:themeColor="text1"/>
+              <w:bottom w:val="single" w:sz="4" w:space="0" w:color="000000" w:themeColor="text1"/>
+              <w:right w:val="single" w:sz="4" w:space="0" w:color="000000" w:themeColor="text1"/>
             </w:tcBorders>
             <w:shd w:val="clear" w:color="auto" w:fill="auto"/>
             <w:tcMar>
@@ -1211,55 +1340,73 @@
             <w:pPr>
               <w:spacing w:after="40"/>
             </w:pPr>
+            <w:proofErr w:type="spellStart"/>
             <w:r>
               <w:rPr>
                 <w:rFonts w:eastAsia="Calibri" w:cs="Calibri"/>
-                <w:color w:val="000000"/>
+                <w:color w:val="000000" w:themeColor="text1"/>
                 <w:sz w:val="22"/>
                 <w:szCs w:val="22"/>
-                <w:u w:color="000000"/>
-              </w:rPr>
-              <w:t>Prioritise the generation of test cases before starting any development, generating as many as possible up front and checking them with the  client to ensure the I/O that we are testing is correct and that we have not missed any edge cases.</w:t>
-            </w:r>
-          </w:p>
-        </w:tc>
-        <w:tc>
-          <w:tcPr>
-            <w:tcW w:w="1881" w:type="dxa"/>
-            <w:tcBorders>
-              <w:top w:val="single" w:sz="4" w:space="0" w:color="000000"/>
-              <w:left w:val="single" w:sz="4" w:space="0" w:color="000000"/>
-              <w:bottom w:val="single" w:sz="4" w:space="0" w:color="000000"/>
-              <w:right w:val="single" w:sz="4" w:space="0" w:color="000000"/>
-            </w:tcBorders>
-            <w:shd w:val="clear" w:color="auto" w:fill="auto"/>
-            <w:tcMar>
-              <w:top w:w="80" w:type="dxa"/>
-              <w:left w:w="80" w:type="dxa"/>
-              <w:bottom w:w="80" w:type="dxa"/>
-              <w:right w:w="80" w:type="dxa"/>
-            </w:tcMar>
-          </w:tcPr>
-          <w:p/>
-        </w:tc>
-        <w:tc>
-          <w:tcPr>
-            <w:tcW w:w="2330" w:type="dxa"/>
-            <w:tcBorders>
-              <w:top w:val="single" w:sz="4" w:space="0" w:color="000000"/>
-              <w:left w:val="single" w:sz="4" w:space="0" w:color="000000"/>
-              <w:bottom w:val="single" w:sz="4" w:space="0" w:color="000000"/>
-              <w:right w:val="single" w:sz="4" w:space="0" w:color="000000"/>
-            </w:tcBorders>
-            <w:shd w:val="clear" w:color="auto" w:fill="auto"/>
-            <w:tcMar>
-              <w:top w:w="80" w:type="dxa"/>
-              <w:left w:w="80" w:type="dxa"/>
-              <w:bottom w:w="80" w:type="dxa"/>
-              <w:right w:w="80" w:type="dxa"/>
-            </w:tcMar>
-          </w:tcPr>
-          <w:p/>
+              </w:rPr>
+              <w:t>Prioritise</w:t>
+            </w:r>
+            <w:proofErr w:type="spellEnd"/>
+            <w:r>
+              <w:rPr>
+                <w:rFonts w:eastAsia="Calibri" w:cs="Calibri"/>
+                <w:color w:val="000000" w:themeColor="text1"/>
+                <w:sz w:val="22"/>
+                <w:szCs w:val="22"/>
+              </w:rPr>
+              <w:t xml:space="preserve"> the generation of test cases before starting any development, generating as many as possible up front and checking them with the client to ensure the I/O that we are testing is correct and that we have not missed any edge cases.</w:t>
+            </w:r>
+          </w:p>
+        </w:tc>
+        <w:tc>
+          <w:tcPr>
+            <w:tcW w:w="2205" w:type="dxa"/>
+            <w:tcBorders>
+              <w:top w:val="single" w:sz="4" w:space="0" w:color="000000" w:themeColor="text1"/>
+              <w:left w:val="single" w:sz="4" w:space="0" w:color="000000" w:themeColor="text1"/>
+              <w:bottom w:val="single" w:sz="4" w:space="0" w:color="000000" w:themeColor="text1"/>
+              <w:right w:val="single" w:sz="4" w:space="0" w:color="000000" w:themeColor="text1"/>
+            </w:tcBorders>
+            <w:shd w:val="clear" w:color="auto" w:fill="auto"/>
+            <w:tcMar>
+              <w:top w:w="80" w:type="dxa"/>
+              <w:left w:w="80" w:type="dxa"/>
+              <w:bottom w:w="80" w:type="dxa"/>
+              <w:right w:w="80" w:type="dxa"/>
+            </w:tcMar>
+          </w:tcPr>
+          <w:p>
+            <w:r>
+              <w:t>The only possible indicator for this risk is failed test cases. So, the only way to know would be to generate as many test cases as possible.</w:t>
+            </w:r>
+          </w:p>
+        </w:tc>
+        <w:tc>
+          <w:tcPr>
+            <w:tcW w:w="2821" w:type="dxa"/>
+            <w:tcBorders>
+              <w:top w:val="single" w:sz="4" w:space="0" w:color="000000" w:themeColor="text1"/>
+              <w:left w:val="single" w:sz="4" w:space="0" w:color="000000" w:themeColor="text1"/>
+              <w:bottom w:val="single" w:sz="4" w:space="0" w:color="000000" w:themeColor="text1"/>
+              <w:right w:val="single" w:sz="4" w:space="0" w:color="000000" w:themeColor="text1"/>
+            </w:tcBorders>
+            <w:shd w:val="clear" w:color="auto" w:fill="auto"/>
+            <w:tcMar>
+              <w:top w:w="80" w:type="dxa"/>
+              <w:left w:w="80" w:type="dxa"/>
+              <w:bottom w:w="80" w:type="dxa"/>
+              <w:right w:w="80" w:type="dxa"/>
+            </w:tcMar>
+          </w:tcPr>
+          <w:p>
+            <w:r>
+              <w:t>Failed test cases and exceptions are expected since this work has not been done before, so the appropriate way to manage this risk would be clear communication with the client.</w:t>
+            </w:r>
+          </w:p>
         </w:tc>
       </w:tr>
       <w:tr>
@@ -1268,12 +1415,158 @@
         </w:trPr>
         <w:tc>
           <w:tcPr>
-            <w:tcW w:w="2443" w:type="dxa"/>
-            <w:tcBorders>
-              <w:top w:val="single" w:sz="4" w:space="0" w:color="000000"/>
-              <w:left w:val="single" w:sz="4" w:space="0" w:color="000000"/>
-              <w:bottom w:val="single" w:sz="4" w:space="0" w:color="000000"/>
-              <w:right w:val="single" w:sz="4" w:space="0" w:color="000000"/>
+            <w:tcW w:w="2010" w:type="dxa"/>
+            <w:tcBorders>
+              <w:top w:val="single" w:sz="4" w:space="0" w:color="000000" w:themeColor="text1"/>
+              <w:left w:val="single" w:sz="4" w:space="0" w:color="000000" w:themeColor="text1"/>
+              <w:bottom w:val="single" w:sz="4" w:space="0" w:color="000000" w:themeColor="text1"/>
+              <w:right w:val="single" w:sz="4" w:space="0" w:color="000000" w:themeColor="text1"/>
+            </w:tcBorders>
+            <w:shd w:val="clear" w:color="auto" w:fill="auto"/>
+            <w:tcMar>
+              <w:top w:w="80" w:type="dxa"/>
+              <w:left w:w="80" w:type="dxa"/>
+              <w:bottom w:w="80" w:type="dxa"/>
+              <w:right w:w="80" w:type="dxa"/>
+            </w:tcMar>
+          </w:tcPr>
+          <w:p>
+            <w:pPr>
+              <w:spacing w:after="40"/>
+              <w:rPr>
+                <w:rFonts w:eastAsia="Calibri" w:cs="Calibri"/>
+                <w:color w:val="000000" w:themeColor="text1"/>
+                <w:sz w:val="22"/>
+                <w:szCs w:val="22"/>
+              </w:rPr>
+            </w:pPr>
+            <w:r>
+              <w:rPr>
+                <w:rFonts w:eastAsia="Calibri" w:cs="Calibri"/>
+                <w:color w:val="000000" w:themeColor="text1"/>
+                <w:sz w:val="22"/>
+                <w:szCs w:val="22"/>
+              </w:rPr>
+              <w:t>Too much time spent on developing the graphical interface (focusing on usability over functionality).</w:t>
+            </w:r>
+          </w:p>
+        </w:tc>
+        <w:tc>
+          <w:tcPr>
+            <w:tcW w:w="2025" w:type="dxa"/>
+            <w:tcBorders>
+              <w:top w:val="single" w:sz="4" w:space="0" w:color="000000" w:themeColor="text1"/>
+              <w:left w:val="single" w:sz="4" w:space="0" w:color="000000" w:themeColor="text1"/>
+              <w:bottom w:val="single" w:sz="4" w:space="0" w:color="000000" w:themeColor="text1"/>
+              <w:right w:val="single" w:sz="4" w:space="0" w:color="000000" w:themeColor="text1"/>
+            </w:tcBorders>
+            <w:shd w:val="clear" w:color="auto" w:fill="auto"/>
+            <w:tcMar>
+              <w:top w:w="80" w:type="dxa"/>
+              <w:left w:w="80" w:type="dxa"/>
+              <w:bottom w:w="80" w:type="dxa"/>
+              <w:right w:w="80" w:type="dxa"/>
+            </w:tcMar>
+          </w:tcPr>
+          <w:p>
+            <w:pPr>
+              <w:spacing w:after="40" w:line="259" w:lineRule="auto"/>
+            </w:pPr>
+            <w:r>
+              <w:t>Less time spent on back end implementation, potentially leading to bugs and poor</w:t>
+            </w:r>
+            <w:r>
+              <w:t>-</w:t>
+            </w:r>
+            <w:r>
+              <w:t>quality code.</w:t>
+            </w:r>
+          </w:p>
+        </w:tc>
+        <w:tc>
+          <w:tcPr>
+            <w:tcW w:w="1065" w:type="dxa"/>
+            <w:tcBorders>
+              <w:top w:val="single" w:sz="4" w:space="0" w:color="000000" w:themeColor="text1"/>
+              <w:left w:val="single" w:sz="4" w:space="0" w:color="000000" w:themeColor="text1"/>
+              <w:bottom w:val="single" w:sz="4" w:space="0" w:color="000000" w:themeColor="text1"/>
+              <w:right w:val="single" w:sz="4" w:space="0" w:color="000000" w:themeColor="text1"/>
+            </w:tcBorders>
+            <w:shd w:val="clear" w:color="auto" w:fill="auto"/>
+            <w:tcMar>
+              <w:top w:w="80" w:type="dxa"/>
+              <w:left w:w="80" w:type="dxa"/>
+              <w:bottom w:w="80" w:type="dxa"/>
+              <w:right w:w="80" w:type="dxa"/>
+            </w:tcMar>
+          </w:tcPr>
+          <w:p>
+            <w:r>
+              <w:t>Development</w:t>
+            </w:r>
+          </w:p>
+          <w:p/>
+        </w:tc>
+        <w:tc>
+          <w:tcPr>
+            <w:tcW w:w="750" w:type="dxa"/>
+            <w:tcBorders>
+              <w:top w:val="single" w:sz="4" w:space="0" w:color="000000" w:themeColor="text1"/>
+              <w:left w:val="single" w:sz="4" w:space="0" w:color="000000" w:themeColor="text1"/>
+              <w:bottom w:val="single" w:sz="4" w:space="0" w:color="000000" w:themeColor="text1"/>
+              <w:right w:val="single" w:sz="4" w:space="0" w:color="000000" w:themeColor="text1"/>
+            </w:tcBorders>
+            <w:shd w:val="clear" w:color="auto" w:fill="auto"/>
+            <w:tcMar>
+              <w:top w:w="80" w:type="dxa"/>
+              <w:left w:w="80" w:type="dxa"/>
+              <w:bottom w:w="80" w:type="dxa"/>
+              <w:right w:w="80" w:type="dxa"/>
+            </w:tcMar>
+          </w:tcPr>
+          <w:p>
+            <w:pPr>
+              <w:spacing w:line="259" w:lineRule="auto"/>
+            </w:pPr>
+            <w:r>
+              <w:t>Low</w:t>
+            </w:r>
+          </w:p>
+        </w:tc>
+        <w:tc>
+          <w:tcPr>
+            <w:tcW w:w="960" w:type="dxa"/>
+            <w:tcBorders>
+              <w:top w:val="single" w:sz="4" w:space="0" w:color="000000" w:themeColor="text1"/>
+              <w:left w:val="single" w:sz="4" w:space="0" w:color="000000" w:themeColor="text1"/>
+              <w:bottom w:val="single" w:sz="4" w:space="0" w:color="000000" w:themeColor="text1"/>
+              <w:right w:val="single" w:sz="4" w:space="0" w:color="000000" w:themeColor="text1"/>
+            </w:tcBorders>
+            <w:shd w:val="clear" w:color="auto" w:fill="auto"/>
+            <w:tcMar>
+              <w:top w:w="80" w:type="dxa"/>
+              <w:left w:w="80" w:type="dxa"/>
+              <w:bottom w:w="80" w:type="dxa"/>
+              <w:right w:w="80" w:type="dxa"/>
+            </w:tcMar>
+          </w:tcPr>
+          <w:p>
+            <w:pPr>
+              <w:spacing w:line="259" w:lineRule="auto"/>
+            </w:pPr>
+            <w:r>
+              <w:t>Critical</w:t>
+            </w:r>
+          </w:p>
+        </w:tc>
+        <w:tc>
+          <w:tcPr>
+            <w:tcW w:w="2385" w:type="dxa"/>
+            <w:tcBorders>
+              <w:top w:val="single" w:sz="4" w:space="0" w:color="000000" w:themeColor="text1"/>
+              <w:left w:val="single" w:sz="4" w:space="0" w:color="000000" w:themeColor="text1"/>
+              <w:bottom w:val="single" w:sz="4" w:space="0" w:color="000000" w:themeColor="text1"/>
+              <w:right w:val="single" w:sz="4" w:space="0" w:color="000000" w:themeColor="text1"/>
             </w:tcBorders>
             <w:shd w:val="clear" w:color="auto" w:fill="auto"/>
             <w:tcMar>
@@ -1290,165 +1583,131 @@
             <w:r>
               <w:rPr>
                 <w:rFonts w:eastAsia="Calibri" w:cs="Calibri"/>
-                <w:color w:val="000000"/>
+                <w:color w:val="000000" w:themeColor="text1"/>
                 <w:sz w:val="22"/>
                 <w:szCs w:val="22"/>
-                <w:u w:color="000000"/>
-              </w:rPr>
-              <w:t>Too much time spent on developing the graphical interface, not enough time developing and testing the software implementation of the transformation rules</w:t>
-            </w:r>
-          </w:p>
-        </w:tc>
-        <w:tc>
-          <w:tcPr>
-            <w:tcW w:w="2330" w:type="dxa"/>
-            <w:tcBorders>
-              <w:top w:val="single" w:sz="4" w:space="0" w:color="000000"/>
-              <w:left w:val="single" w:sz="4" w:space="0" w:color="000000"/>
-              <w:bottom w:val="single" w:sz="4" w:space="0" w:color="000000"/>
-              <w:right w:val="single" w:sz="4" w:space="0" w:color="000000"/>
-            </w:tcBorders>
-            <w:shd w:val="clear" w:color="auto" w:fill="auto"/>
-            <w:tcMar>
-              <w:top w:w="80" w:type="dxa"/>
-              <w:left w:w="80" w:type="dxa"/>
-              <w:bottom w:w="80" w:type="dxa"/>
-              <w:right w:w="80" w:type="dxa"/>
-            </w:tcMar>
-          </w:tcPr>
-          <w:p>
-            <w:pPr>
-              <w:spacing w:after="40"/>
-            </w:pPr>
-          </w:p>
-        </w:tc>
-        <w:tc>
-          <w:tcPr>
-            <w:tcW w:w="763" w:type="dxa"/>
-            <w:tcBorders>
-              <w:top w:val="single" w:sz="4" w:space="0" w:color="000000"/>
-              <w:left w:val="single" w:sz="4" w:space="0" w:color="000000"/>
-              <w:bottom w:val="single" w:sz="4" w:space="0" w:color="000000"/>
-              <w:right w:val="single" w:sz="4" w:space="0" w:color="000000"/>
-            </w:tcBorders>
-            <w:shd w:val="clear" w:color="auto" w:fill="auto"/>
-            <w:tcMar>
-              <w:top w:w="80" w:type="dxa"/>
-              <w:left w:w="80" w:type="dxa"/>
-              <w:bottom w:w="80" w:type="dxa"/>
-              <w:right w:w="80" w:type="dxa"/>
-            </w:tcMar>
-          </w:tcPr>
-          <w:p/>
-        </w:tc>
-        <w:tc>
-          <w:tcPr>
-            <w:tcW w:w="763" w:type="dxa"/>
-            <w:tcBorders>
-              <w:top w:val="single" w:sz="4" w:space="0" w:color="000000"/>
-              <w:left w:val="single" w:sz="4" w:space="0" w:color="000000"/>
-              <w:bottom w:val="single" w:sz="4" w:space="0" w:color="000000"/>
-              <w:right w:val="single" w:sz="4" w:space="0" w:color="000000"/>
-            </w:tcBorders>
-            <w:shd w:val="clear" w:color="auto" w:fill="auto"/>
-            <w:tcMar>
-              <w:top w:w="80" w:type="dxa"/>
-              <w:left w:w="80" w:type="dxa"/>
-              <w:bottom w:w="80" w:type="dxa"/>
-              <w:right w:w="80" w:type="dxa"/>
-            </w:tcMar>
-          </w:tcPr>
-          <w:p/>
-        </w:tc>
-        <w:tc>
-          <w:tcPr>
-            <w:tcW w:w="932" w:type="dxa"/>
-            <w:tcBorders>
-              <w:top w:val="single" w:sz="4" w:space="0" w:color="000000"/>
-              <w:left w:val="single" w:sz="4" w:space="0" w:color="000000"/>
-              <w:bottom w:val="single" w:sz="4" w:space="0" w:color="000000"/>
-              <w:right w:val="single" w:sz="4" w:space="0" w:color="000000"/>
-            </w:tcBorders>
-            <w:shd w:val="clear" w:color="auto" w:fill="auto"/>
-            <w:tcMar>
-              <w:top w:w="80" w:type="dxa"/>
-              <w:left w:w="80" w:type="dxa"/>
-              <w:bottom w:w="80" w:type="dxa"/>
-              <w:right w:w="80" w:type="dxa"/>
-            </w:tcMar>
-          </w:tcPr>
-          <w:p/>
-        </w:tc>
-        <w:tc>
-          <w:tcPr>
-            <w:tcW w:w="2779" w:type="dxa"/>
-            <w:tcBorders>
-              <w:top w:val="single" w:sz="4" w:space="0" w:color="000000"/>
-              <w:left w:val="single" w:sz="4" w:space="0" w:color="000000"/>
-              <w:bottom w:val="single" w:sz="4" w:space="0" w:color="000000"/>
-              <w:right w:val="single" w:sz="4" w:space="0" w:color="000000"/>
-            </w:tcBorders>
-            <w:shd w:val="clear" w:color="auto" w:fill="auto"/>
-            <w:tcMar>
-              <w:top w:w="80" w:type="dxa"/>
-              <w:left w:w="80" w:type="dxa"/>
-              <w:bottom w:w="80" w:type="dxa"/>
-              <w:right w:w="80" w:type="dxa"/>
-            </w:tcMar>
-          </w:tcPr>
-          <w:p>
-            <w:pPr>
-              <w:spacing w:after="40"/>
-            </w:pPr>
+              </w:rPr>
+              <w:t>Dedicate</w:t>
+            </w:r>
             <w:r>
               <w:rPr>
                 <w:rFonts w:eastAsia="Calibri" w:cs="Calibri"/>
-                <w:color w:val="000000"/>
+                <w:color w:val="000000" w:themeColor="text1"/>
                 <w:sz w:val="22"/>
                 <w:szCs w:val="22"/>
-                <w:u w:color="000000"/>
-              </w:rPr>
-              <w:t>Divide developer time disproportionately in the beginning of the project to work on the logic, rules and test cases and implement the software. Concentrating the majority of developer time on the graphical interface only towards the end after the implementation and testing of the backend has been done.</w:t>
-            </w:r>
-          </w:p>
-        </w:tc>
-        <w:tc>
-          <w:tcPr>
-            <w:tcW w:w="1881" w:type="dxa"/>
-            <w:tcBorders>
-              <w:top w:val="single" w:sz="4" w:space="0" w:color="000000"/>
-              <w:left w:val="single" w:sz="4" w:space="0" w:color="000000"/>
-              <w:bottom w:val="single" w:sz="4" w:space="0" w:color="000000"/>
-              <w:right w:val="single" w:sz="4" w:space="0" w:color="000000"/>
-            </w:tcBorders>
-            <w:shd w:val="clear" w:color="auto" w:fill="auto"/>
-            <w:tcMar>
-              <w:top w:w="80" w:type="dxa"/>
-              <w:left w:w="80" w:type="dxa"/>
-              <w:bottom w:w="80" w:type="dxa"/>
-              <w:right w:w="80" w:type="dxa"/>
-            </w:tcMar>
-          </w:tcPr>
-          <w:p/>
-        </w:tc>
-        <w:tc>
-          <w:tcPr>
-            <w:tcW w:w="2330" w:type="dxa"/>
-            <w:tcBorders>
-              <w:top w:val="single" w:sz="4" w:space="0" w:color="000000"/>
-              <w:left w:val="single" w:sz="4" w:space="0" w:color="000000"/>
-              <w:bottom w:val="single" w:sz="4" w:space="0" w:color="000000"/>
-              <w:right w:val="single" w:sz="4" w:space="0" w:color="000000"/>
-            </w:tcBorders>
-            <w:shd w:val="clear" w:color="auto" w:fill="auto"/>
-            <w:tcMar>
-              <w:top w:w="80" w:type="dxa"/>
-              <w:left w:w="80" w:type="dxa"/>
-              <w:bottom w:w="80" w:type="dxa"/>
-              <w:right w:w="80" w:type="dxa"/>
-            </w:tcMar>
-          </w:tcPr>
-          <w:p/>
+              </w:rPr>
+              <w:t xml:space="preserve"> developer time disproportionately to </w:t>
+            </w:r>
+            <w:r>
+              <w:rPr>
+                <w:rFonts w:eastAsia="Calibri" w:cs="Calibri"/>
+                <w:color w:val="000000" w:themeColor="text1"/>
+                <w:sz w:val="22"/>
+                <w:szCs w:val="22"/>
+              </w:rPr>
+              <w:t>developing</w:t>
+            </w:r>
+            <w:r>
+              <w:rPr>
+                <w:rFonts w:eastAsia="Calibri" w:cs="Calibri"/>
+                <w:color w:val="000000" w:themeColor="text1"/>
+                <w:sz w:val="22"/>
+                <w:szCs w:val="22"/>
+              </w:rPr>
+              <w:t xml:space="preserve"> the logic, rules and test cases </w:t>
+            </w:r>
+            <w:r>
+              <w:rPr>
+                <w:rFonts w:eastAsia="Calibri" w:cs="Calibri"/>
+                <w:color w:val="000000" w:themeColor="text1"/>
+                <w:sz w:val="22"/>
+                <w:szCs w:val="22"/>
+              </w:rPr>
+              <w:t>in the beginning of the project.</w:t>
+            </w:r>
+            <w:r>
+              <w:rPr>
+                <w:rFonts w:eastAsia="Calibri" w:cs="Calibri"/>
+                <w:color w:val="000000" w:themeColor="text1"/>
+                <w:sz w:val="22"/>
+                <w:szCs w:val="22"/>
+              </w:rPr>
+              <w:t xml:space="preserve"> Concentrating the majority of developer time on the graphical interface only towards the end after the implementation and testing of the backend has been done.</w:t>
+            </w:r>
+          </w:p>
+        </w:tc>
+        <w:tc>
+          <w:tcPr>
+            <w:tcW w:w="2205" w:type="dxa"/>
+            <w:tcBorders>
+              <w:top w:val="single" w:sz="4" w:space="0" w:color="000000" w:themeColor="text1"/>
+              <w:left w:val="single" w:sz="4" w:space="0" w:color="000000" w:themeColor="text1"/>
+              <w:bottom w:val="single" w:sz="4" w:space="0" w:color="000000" w:themeColor="text1"/>
+              <w:right w:val="single" w:sz="4" w:space="0" w:color="000000" w:themeColor="text1"/>
+            </w:tcBorders>
+            <w:shd w:val="clear" w:color="auto" w:fill="auto"/>
+            <w:tcMar>
+              <w:top w:w="80" w:type="dxa"/>
+              <w:left w:w="80" w:type="dxa"/>
+              <w:bottom w:w="80" w:type="dxa"/>
+              <w:right w:w="80" w:type="dxa"/>
+            </w:tcMar>
+          </w:tcPr>
+          <w:p>
+            <w:r>
+              <w:t>An indicator will be if a disproportionately large proportion of tasks, tracked via a task management board, concern front</w:t>
+            </w:r>
+            <w:r>
+              <w:t>-</w:t>
+            </w:r>
+            <w:r>
+              <w:t xml:space="preserve">end work (translating to time spent). </w:t>
+            </w:r>
+          </w:p>
+        </w:tc>
+        <w:tc>
+          <w:tcPr>
+            <w:tcW w:w="2821" w:type="dxa"/>
+            <w:tcBorders>
+              <w:top w:val="single" w:sz="4" w:space="0" w:color="000000" w:themeColor="text1"/>
+              <w:left w:val="single" w:sz="4" w:space="0" w:color="000000" w:themeColor="text1"/>
+              <w:bottom w:val="single" w:sz="4" w:space="0" w:color="000000" w:themeColor="text1"/>
+              <w:right w:val="single" w:sz="4" w:space="0" w:color="000000" w:themeColor="text1"/>
+            </w:tcBorders>
+            <w:shd w:val="clear" w:color="auto" w:fill="auto"/>
+            <w:tcMar>
+              <w:top w:w="80" w:type="dxa"/>
+              <w:left w:w="80" w:type="dxa"/>
+              <w:bottom w:w="80" w:type="dxa"/>
+              <w:right w:w="80" w:type="dxa"/>
+            </w:tcMar>
+          </w:tcPr>
+          <w:p>
+            <w:r>
+              <w:t>If the front end is taking too much time, the team should switch to focusing on the back</w:t>
+            </w:r>
+            <w:r>
+              <w:t>-</w:t>
+            </w:r>
+            <w:r>
+              <w:t xml:space="preserve">end implementation and use a text-based user interface instead, </w:t>
+            </w:r>
+            <w:r>
+              <w:t>only coming back to work on the</w:t>
+            </w:r>
+            <w:r>
+              <w:t xml:space="preserve"> GUI </w:t>
+            </w:r>
+            <w:r>
+              <w:t xml:space="preserve">once the backend </w:t>
+            </w:r>
+            <w:r>
+              <w:t xml:space="preserve">is </w:t>
+            </w:r>
+            <w:r>
+              <w:t xml:space="preserve">complete. In the worst case, we submit a text-based interface which is satisfactory according to the requirements. </w:t>
+            </w:r>
+          </w:p>
         </w:tc>
       </w:tr>
       <w:tr>
@@ -1457,12 +1716,12 @@
         </w:trPr>
         <w:tc>
           <w:tcPr>
-            <w:tcW w:w="2443" w:type="dxa"/>
-            <w:tcBorders>
-              <w:top w:val="single" w:sz="4" w:space="0" w:color="000000"/>
-              <w:left w:val="single" w:sz="4" w:space="0" w:color="000000"/>
-              <w:bottom w:val="single" w:sz="4" w:space="0" w:color="000000"/>
-              <w:right w:val="single" w:sz="4" w:space="0" w:color="000000"/>
+            <w:tcW w:w="2010" w:type="dxa"/>
+            <w:tcBorders>
+              <w:top w:val="single" w:sz="4" w:space="0" w:color="000000" w:themeColor="text1"/>
+              <w:left w:val="single" w:sz="4" w:space="0" w:color="000000" w:themeColor="text1"/>
+              <w:bottom w:val="single" w:sz="4" w:space="0" w:color="000000" w:themeColor="text1"/>
+              <w:right w:val="single" w:sz="4" w:space="0" w:color="000000" w:themeColor="text1"/>
             </w:tcBorders>
             <w:shd w:val="clear" w:color="auto" w:fill="auto"/>
             <w:tcMar>
@@ -1483,7 +1742,11 @@
               <w:t xml:space="preserve"> easy enough to understand for non-expert users. In other words, there is a risk of </w:t>
             </w:r>
             <w:r>
-              <w:t>not creating an interface which solves the root issue of only experienced users of the database know how to query</w:t>
+              <w:t xml:space="preserve">not creating an </w:t>
+            </w:r>
+            <w:r>
+              <w:lastRenderedPageBreak/>
+              <w:t>interface which solves the root issue of only experienced users of the database know how to query</w:t>
             </w:r>
             <w:r>
               <w:t xml:space="preserve"> </w:t>
@@ -1498,23 +1761,24 @@
         </w:tc>
         <w:tc>
           <w:tcPr>
-            <w:tcW w:w="2330" w:type="dxa"/>
-            <w:tcBorders>
-              <w:top w:val="single" w:sz="4" w:space="0" w:color="000000"/>
-              <w:left w:val="single" w:sz="4" w:space="0" w:color="000000"/>
-              <w:bottom w:val="single" w:sz="4" w:space="0" w:color="000000"/>
-              <w:right w:val="single" w:sz="4" w:space="0" w:color="000000"/>
-            </w:tcBorders>
-            <w:shd w:val="clear" w:color="auto" w:fill="auto"/>
-            <w:tcMar>
-              <w:top w:w="80" w:type="dxa"/>
-              <w:left w:w="80" w:type="dxa"/>
-              <w:bottom w:w="80" w:type="dxa"/>
-              <w:right w:w="80" w:type="dxa"/>
-            </w:tcMar>
-          </w:tcPr>
-          <w:p>
-            <w:r>
+            <w:tcW w:w="2025" w:type="dxa"/>
+            <w:tcBorders>
+              <w:top w:val="single" w:sz="4" w:space="0" w:color="000000" w:themeColor="text1"/>
+              <w:left w:val="single" w:sz="4" w:space="0" w:color="000000" w:themeColor="text1"/>
+              <w:bottom w:val="single" w:sz="4" w:space="0" w:color="000000" w:themeColor="text1"/>
+              <w:right w:val="single" w:sz="4" w:space="0" w:color="000000" w:themeColor="text1"/>
+            </w:tcBorders>
+            <w:shd w:val="clear" w:color="auto" w:fill="auto"/>
+            <w:tcMar>
+              <w:top w:w="80" w:type="dxa"/>
+              <w:left w:w="80" w:type="dxa"/>
+              <w:bottom w:w="80" w:type="dxa"/>
+              <w:right w:w="80" w:type="dxa"/>
+            </w:tcMar>
+          </w:tcPr>
+          <w:p>
+            <w:r>
+              <w:lastRenderedPageBreak/>
               <w:t>Not making it easier for the end user to query the database</w:t>
             </w:r>
             <w:r>
@@ -1527,69 +1791,81 @@
         </w:tc>
         <w:tc>
           <w:tcPr>
-            <w:tcW w:w="763" w:type="dxa"/>
-            <w:tcBorders>
-              <w:top w:val="single" w:sz="4" w:space="0" w:color="000000"/>
-              <w:left w:val="single" w:sz="4" w:space="0" w:color="000000"/>
-              <w:bottom w:val="single" w:sz="4" w:space="0" w:color="000000"/>
-              <w:right w:val="single" w:sz="4" w:space="0" w:color="000000"/>
-            </w:tcBorders>
-            <w:shd w:val="clear" w:color="auto" w:fill="auto"/>
-            <w:tcMar>
-              <w:top w:w="80" w:type="dxa"/>
-              <w:left w:w="80" w:type="dxa"/>
-              <w:bottom w:w="80" w:type="dxa"/>
-              <w:right w:w="80" w:type="dxa"/>
-            </w:tcMar>
-          </w:tcPr>
-          <w:p/>
-        </w:tc>
-        <w:tc>
-          <w:tcPr>
-            <w:tcW w:w="763" w:type="dxa"/>
-            <w:tcBorders>
-              <w:top w:val="single" w:sz="4" w:space="0" w:color="000000"/>
-              <w:left w:val="single" w:sz="4" w:space="0" w:color="000000"/>
-              <w:bottom w:val="single" w:sz="4" w:space="0" w:color="000000"/>
-              <w:right w:val="single" w:sz="4" w:space="0" w:color="000000"/>
-            </w:tcBorders>
-            <w:shd w:val="clear" w:color="auto" w:fill="auto"/>
-            <w:tcMar>
-              <w:top w:w="80" w:type="dxa"/>
-              <w:left w:w="80" w:type="dxa"/>
-              <w:bottom w:w="80" w:type="dxa"/>
-              <w:right w:w="80" w:type="dxa"/>
-            </w:tcMar>
-          </w:tcPr>
-          <w:p/>
-        </w:tc>
-        <w:tc>
-          <w:tcPr>
-            <w:tcW w:w="932" w:type="dxa"/>
-            <w:tcBorders>
-              <w:top w:val="single" w:sz="4" w:space="0" w:color="000000"/>
-              <w:left w:val="single" w:sz="4" w:space="0" w:color="000000"/>
-              <w:bottom w:val="single" w:sz="4" w:space="0" w:color="000000"/>
-              <w:right w:val="single" w:sz="4" w:space="0" w:color="000000"/>
-            </w:tcBorders>
-            <w:shd w:val="clear" w:color="auto" w:fill="auto"/>
-            <w:tcMar>
-              <w:top w:w="80" w:type="dxa"/>
-              <w:left w:w="80" w:type="dxa"/>
-              <w:bottom w:w="80" w:type="dxa"/>
-              <w:right w:w="80" w:type="dxa"/>
-            </w:tcMar>
-          </w:tcPr>
-          <w:p/>
-        </w:tc>
-        <w:tc>
-          <w:tcPr>
-            <w:tcW w:w="2779" w:type="dxa"/>
-            <w:tcBorders>
-              <w:top w:val="single" w:sz="4" w:space="0" w:color="000000"/>
-              <w:left w:val="single" w:sz="4" w:space="0" w:color="000000"/>
-              <w:bottom w:val="single" w:sz="4" w:space="0" w:color="000000"/>
-              <w:right w:val="single" w:sz="4" w:space="0" w:color="000000"/>
+            <w:tcW w:w="1065" w:type="dxa"/>
+            <w:tcBorders>
+              <w:top w:val="single" w:sz="4" w:space="0" w:color="000000" w:themeColor="text1"/>
+              <w:left w:val="single" w:sz="4" w:space="0" w:color="000000" w:themeColor="text1"/>
+              <w:bottom w:val="single" w:sz="4" w:space="0" w:color="000000" w:themeColor="text1"/>
+              <w:right w:val="single" w:sz="4" w:space="0" w:color="000000" w:themeColor="text1"/>
+            </w:tcBorders>
+            <w:shd w:val="clear" w:color="auto" w:fill="auto"/>
+            <w:tcMar>
+              <w:top w:w="80" w:type="dxa"/>
+              <w:left w:w="80" w:type="dxa"/>
+              <w:bottom w:w="80" w:type="dxa"/>
+              <w:right w:w="80" w:type="dxa"/>
+            </w:tcMar>
+          </w:tcPr>
+          <w:p>
+            <w:r>
+              <w:t>Development</w:t>
+            </w:r>
+          </w:p>
+        </w:tc>
+        <w:tc>
+          <w:tcPr>
+            <w:tcW w:w="750" w:type="dxa"/>
+            <w:tcBorders>
+              <w:top w:val="single" w:sz="4" w:space="0" w:color="000000" w:themeColor="text1"/>
+              <w:left w:val="single" w:sz="4" w:space="0" w:color="000000" w:themeColor="text1"/>
+              <w:bottom w:val="single" w:sz="4" w:space="0" w:color="000000" w:themeColor="text1"/>
+              <w:right w:val="single" w:sz="4" w:space="0" w:color="000000" w:themeColor="text1"/>
+            </w:tcBorders>
+            <w:shd w:val="clear" w:color="auto" w:fill="auto"/>
+            <w:tcMar>
+              <w:top w:w="80" w:type="dxa"/>
+              <w:left w:w="80" w:type="dxa"/>
+              <w:bottom w:w="80" w:type="dxa"/>
+              <w:right w:w="80" w:type="dxa"/>
+            </w:tcMar>
+          </w:tcPr>
+          <w:p>
+            <w:r>
+              <w:t>Medium</w:t>
+            </w:r>
+          </w:p>
+        </w:tc>
+        <w:tc>
+          <w:tcPr>
+            <w:tcW w:w="960" w:type="dxa"/>
+            <w:tcBorders>
+              <w:top w:val="single" w:sz="4" w:space="0" w:color="000000" w:themeColor="text1"/>
+              <w:left w:val="single" w:sz="4" w:space="0" w:color="000000" w:themeColor="text1"/>
+              <w:bottom w:val="single" w:sz="4" w:space="0" w:color="000000" w:themeColor="text1"/>
+              <w:right w:val="single" w:sz="4" w:space="0" w:color="000000" w:themeColor="text1"/>
+            </w:tcBorders>
+            <w:shd w:val="clear" w:color="auto" w:fill="auto"/>
+            <w:tcMar>
+              <w:top w:w="80" w:type="dxa"/>
+              <w:left w:w="80" w:type="dxa"/>
+              <w:bottom w:w="80" w:type="dxa"/>
+              <w:right w:w="80" w:type="dxa"/>
+            </w:tcMar>
+          </w:tcPr>
+          <w:p>
+            <w:r>
+              <w:t xml:space="preserve">Critical </w:t>
+            </w:r>
+          </w:p>
+        </w:tc>
+        <w:tc>
+          <w:tcPr>
+            <w:tcW w:w="2385" w:type="dxa"/>
+            <w:tcBorders>
+              <w:top w:val="single" w:sz="4" w:space="0" w:color="000000" w:themeColor="text1"/>
+              <w:left w:val="single" w:sz="4" w:space="0" w:color="000000" w:themeColor="text1"/>
+              <w:bottom w:val="single" w:sz="4" w:space="0" w:color="000000" w:themeColor="text1"/>
+              <w:right w:val="single" w:sz="4" w:space="0" w:color="000000" w:themeColor="text1"/>
             </w:tcBorders>
             <w:shd w:val="clear" w:color="auto" w:fill="auto"/>
             <w:tcMar>
@@ -1612,41 +1888,75 @@
         </w:tc>
         <w:tc>
           <w:tcPr>
-            <w:tcW w:w="1881" w:type="dxa"/>
-            <w:tcBorders>
-              <w:top w:val="single" w:sz="4" w:space="0" w:color="000000"/>
-              <w:left w:val="single" w:sz="4" w:space="0" w:color="000000"/>
-              <w:bottom w:val="single" w:sz="4" w:space="0" w:color="000000"/>
-              <w:right w:val="single" w:sz="4" w:space="0" w:color="000000"/>
-            </w:tcBorders>
-            <w:shd w:val="clear" w:color="auto" w:fill="auto"/>
-            <w:tcMar>
-              <w:top w:w="80" w:type="dxa"/>
-              <w:left w:w="80" w:type="dxa"/>
-              <w:bottom w:w="80" w:type="dxa"/>
-              <w:right w:w="80" w:type="dxa"/>
-            </w:tcMar>
-          </w:tcPr>
-          <w:p/>
-        </w:tc>
-        <w:tc>
-          <w:tcPr>
-            <w:tcW w:w="2330" w:type="dxa"/>
-            <w:tcBorders>
-              <w:top w:val="single" w:sz="4" w:space="0" w:color="000000"/>
-              <w:left w:val="single" w:sz="4" w:space="0" w:color="000000"/>
-              <w:bottom w:val="single" w:sz="4" w:space="0" w:color="000000"/>
-              <w:right w:val="single" w:sz="4" w:space="0" w:color="000000"/>
-            </w:tcBorders>
-            <w:shd w:val="clear" w:color="auto" w:fill="auto"/>
-            <w:tcMar>
-              <w:top w:w="80" w:type="dxa"/>
-              <w:left w:w="80" w:type="dxa"/>
-              <w:bottom w:w="80" w:type="dxa"/>
-              <w:right w:w="80" w:type="dxa"/>
-            </w:tcMar>
-          </w:tcPr>
-          <w:p/>
+            <w:tcW w:w="2205" w:type="dxa"/>
+            <w:tcBorders>
+              <w:top w:val="single" w:sz="4" w:space="0" w:color="000000" w:themeColor="text1"/>
+              <w:left w:val="single" w:sz="4" w:space="0" w:color="000000" w:themeColor="text1"/>
+              <w:bottom w:val="single" w:sz="4" w:space="0" w:color="000000" w:themeColor="text1"/>
+              <w:right w:val="single" w:sz="4" w:space="0" w:color="000000" w:themeColor="text1"/>
+            </w:tcBorders>
+            <w:shd w:val="clear" w:color="auto" w:fill="auto"/>
+            <w:tcMar>
+              <w:top w:w="80" w:type="dxa"/>
+              <w:left w:w="80" w:type="dxa"/>
+              <w:bottom w:w="80" w:type="dxa"/>
+              <w:right w:w="80" w:type="dxa"/>
+            </w:tcMar>
+          </w:tcPr>
+          <w:p>
+            <w:r>
+              <w:t>Responses</w:t>
+            </w:r>
+            <w:r>
+              <w:t xml:space="preserve"> from </w:t>
+            </w:r>
+            <w:r>
+              <w:t>non-expert</w:t>
+            </w:r>
+            <w:r>
+              <w:t xml:space="preserve"> users in user-testing conducted as the project progresses (the client should also test out the prototype when it is ready and at </w:t>
+            </w:r>
+            <w:r>
+              <w:lastRenderedPageBreak/>
+              <w:t xml:space="preserve">subsequent meetings). If there is confusion on the part of the </w:t>
+            </w:r>
+            <w:r>
+              <w:t>non-expert</w:t>
+            </w:r>
+            <w:r>
+              <w:t xml:space="preserve"> user</w:t>
+            </w:r>
+            <w:r>
+              <w:t xml:space="preserve"> during testing</w:t>
+            </w:r>
+            <w:r>
+              <w:t xml:space="preserve">, we will know our UI is not performing it’s intended function. </w:t>
+            </w:r>
+          </w:p>
+        </w:tc>
+        <w:tc>
+          <w:tcPr>
+            <w:tcW w:w="2821" w:type="dxa"/>
+            <w:tcBorders>
+              <w:top w:val="single" w:sz="4" w:space="0" w:color="000000" w:themeColor="text1"/>
+              <w:left w:val="single" w:sz="4" w:space="0" w:color="000000" w:themeColor="text1"/>
+              <w:bottom w:val="single" w:sz="4" w:space="0" w:color="000000" w:themeColor="text1"/>
+              <w:right w:val="single" w:sz="4" w:space="0" w:color="000000" w:themeColor="text1"/>
+            </w:tcBorders>
+            <w:shd w:val="clear" w:color="auto" w:fill="auto"/>
+            <w:tcMar>
+              <w:top w:w="80" w:type="dxa"/>
+              <w:left w:w="80" w:type="dxa"/>
+              <w:bottom w:w="80" w:type="dxa"/>
+              <w:right w:w="80" w:type="dxa"/>
+            </w:tcMar>
+          </w:tcPr>
+          <w:p>
+            <w:r>
+              <w:lastRenderedPageBreak/>
+              <w:t xml:space="preserve">Prototype several options / variations of the UI for user testing and take guidance from the responses as to how to alter the UI. </w:t>
+            </w:r>
+          </w:p>
         </w:tc>
       </w:tr>
       <w:tr>
@@ -1655,36 +1965,35 @@
         </w:trPr>
         <w:tc>
           <w:tcPr>
-            <w:tcW w:w="2443" w:type="dxa"/>
-            <w:tcBorders>
-              <w:top w:val="single" w:sz="4" w:space="0" w:color="000000"/>
-              <w:left w:val="single" w:sz="4" w:space="0" w:color="000000"/>
-              <w:bottom w:val="single" w:sz="4" w:space="0" w:color="000000"/>
-              <w:right w:val="single" w:sz="4" w:space="0" w:color="000000"/>
-            </w:tcBorders>
-            <w:shd w:val="clear" w:color="auto" w:fill="auto"/>
-            <w:tcMar>
-              <w:top w:w="80" w:type="dxa"/>
-              <w:left w:w="80" w:type="dxa"/>
-              <w:bottom w:w="80" w:type="dxa"/>
-              <w:right w:w="80" w:type="dxa"/>
-            </w:tcMar>
-          </w:tcPr>
-          <w:p>
-            <w:r>
-              <w:lastRenderedPageBreak/>
+            <w:tcW w:w="2010" w:type="dxa"/>
+            <w:tcBorders>
+              <w:top w:val="single" w:sz="4" w:space="0" w:color="000000" w:themeColor="text1"/>
+              <w:left w:val="single" w:sz="4" w:space="0" w:color="000000" w:themeColor="text1"/>
+              <w:bottom w:val="single" w:sz="4" w:space="0" w:color="000000" w:themeColor="text1"/>
+              <w:right w:val="single" w:sz="4" w:space="0" w:color="000000" w:themeColor="text1"/>
+            </w:tcBorders>
+            <w:shd w:val="clear" w:color="auto" w:fill="auto"/>
+            <w:tcMar>
+              <w:top w:w="80" w:type="dxa"/>
+              <w:left w:w="80" w:type="dxa"/>
+              <w:bottom w:w="80" w:type="dxa"/>
+              <w:right w:w="80" w:type="dxa"/>
+            </w:tcMar>
+          </w:tcPr>
+          <w:p>
+            <w:r>
               <w:t>Improper team coordination and management.</w:t>
             </w:r>
           </w:p>
         </w:tc>
         <w:tc>
           <w:tcPr>
-            <w:tcW w:w="2330" w:type="dxa"/>
-            <w:tcBorders>
-              <w:top w:val="single" w:sz="4" w:space="0" w:color="000000"/>
-              <w:left w:val="single" w:sz="4" w:space="0" w:color="000000"/>
-              <w:bottom w:val="single" w:sz="4" w:space="0" w:color="000000"/>
-              <w:right w:val="single" w:sz="4" w:space="0" w:color="000000"/>
+            <w:tcW w:w="2025" w:type="dxa"/>
+            <w:tcBorders>
+              <w:top w:val="single" w:sz="4" w:space="0" w:color="000000" w:themeColor="text1"/>
+              <w:left w:val="single" w:sz="4" w:space="0" w:color="000000" w:themeColor="text1"/>
+              <w:bottom w:val="single" w:sz="4" w:space="0" w:color="000000" w:themeColor="text1"/>
+              <w:right w:val="single" w:sz="4" w:space="0" w:color="000000" w:themeColor="text1"/>
             </w:tcBorders>
             <w:shd w:val="clear" w:color="auto" w:fill="auto"/>
             <w:tcMar>
@@ -1702,69 +2011,81 @@
         </w:tc>
         <w:tc>
           <w:tcPr>
-            <w:tcW w:w="763" w:type="dxa"/>
-            <w:tcBorders>
-              <w:top w:val="single" w:sz="4" w:space="0" w:color="000000"/>
-              <w:left w:val="single" w:sz="4" w:space="0" w:color="000000"/>
-              <w:bottom w:val="single" w:sz="4" w:space="0" w:color="000000"/>
-              <w:right w:val="single" w:sz="4" w:space="0" w:color="000000"/>
-            </w:tcBorders>
-            <w:shd w:val="clear" w:color="auto" w:fill="auto"/>
-            <w:tcMar>
-              <w:top w:w="80" w:type="dxa"/>
-              <w:left w:w="80" w:type="dxa"/>
-              <w:bottom w:w="80" w:type="dxa"/>
-              <w:right w:w="80" w:type="dxa"/>
-            </w:tcMar>
-          </w:tcPr>
-          <w:p/>
-        </w:tc>
-        <w:tc>
-          <w:tcPr>
-            <w:tcW w:w="763" w:type="dxa"/>
-            <w:tcBorders>
-              <w:top w:val="single" w:sz="4" w:space="0" w:color="000000"/>
-              <w:left w:val="single" w:sz="4" w:space="0" w:color="000000"/>
-              <w:bottom w:val="single" w:sz="4" w:space="0" w:color="000000"/>
-              <w:right w:val="single" w:sz="4" w:space="0" w:color="000000"/>
-            </w:tcBorders>
-            <w:shd w:val="clear" w:color="auto" w:fill="auto"/>
-            <w:tcMar>
-              <w:top w:w="80" w:type="dxa"/>
-              <w:left w:w="80" w:type="dxa"/>
-              <w:bottom w:w="80" w:type="dxa"/>
-              <w:right w:w="80" w:type="dxa"/>
-            </w:tcMar>
-          </w:tcPr>
-          <w:p/>
-        </w:tc>
-        <w:tc>
-          <w:tcPr>
-            <w:tcW w:w="932" w:type="dxa"/>
-            <w:tcBorders>
-              <w:top w:val="single" w:sz="4" w:space="0" w:color="000000"/>
-              <w:left w:val="single" w:sz="4" w:space="0" w:color="000000"/>
-              <w:bottom w:val="single" w:sz="4" w:space="0" w:color="000000"/>
-              <w:right w:val="single" w:sz="4" w:space="0" w:color="000000"/>
-            </w:tcBorders>
-            <w:shd w:val="clear" w:color="auto" w:fill="auto"/>
-            <w:tcMar>
-              <w:top w:w="80" w:type="dxa"/>
-              <w:left w:w="80" w:type="dxa"/>
-              <w:bottom w:w="80" w:type="dxa"/>
-              <w:right w:w="80" w:type="dxa"/>
-            </w:tcMar>
-          </w:tcPr>
-          <w:p/>
-        </w:tc>
-        <w:tc>
-          <w:tcPr>
-            <w:tcW w:w="2779" w:type="dxa"/>
-            <w:tcBorders>
-              <w:top w:val="single" w:sz="4" w:space="0" w:color="000000"/>
-              <w:left w:val="single" w:sz="4" w:space="0" w:color="000000"/>
-              <w:bottom w:val="single" w:sz="4" w:space="0" w:color="000000"/>
-              <w:right w:val="single" w:sz="4" w:space="0" w:color="000000"/>
+            <w:tcW w:w="1065" w:type="dxa"/>
+            <w:tcBorders>
+              <w:top w:val="single" w:sz="4" w:space="0" w:color="000000" w:themeColor="text1"/>
+              <w:left w:val="single" w:sz="4" w:space="0" w:color="000000" w:themeColor="text1"/>
+              <w:bottom w:val="single" w:sz="4" w:space="0" w:color="000000" w:themeColor="text1"/>
+              <w:right w:val="single" w:sz="4" w:space="0" w:color="000000" w:themeColor="text1"/>
+            </w:tcBorders>
+            <w:shd w:val="clear" w:color="auto" w:fill="auto"/>
+            <w:tcMar>
+              <w:top w:w="80" w:type="dxa"/>
+              <w:left w:w="80" w:type="dxa"/>
+              <w:bottom w:w="80" w:type="dxa"/>
+              <w:right w:w="80" w:type="dxa"/>
+            </w:tcMar>
+          </w:tcPr>
+          <w:p>
+            <w:r>
+              <w:t>Development</w:t>
+            </w:r>
+          </w:p>
+        </w:tc>
+        <w:tc>
+          <w:tcPr>
+            <w:tcW w:w="750" w:type="dxa"/>
+            <w:tcBorders>
+              <w:top w:val="single" w:sz="4" w:space="0" w:color="000000" w:themeColor="text1"/>
+              <w:left w:val="single" w:sz="4" w:space="0" w:color="000000" w:themeColor="text1"/>
+              <w:bottom w:val="single" w:sz="4" w:space="0" w:color="000000" w:themeColor="text1"/>
+              <w:right w:val="single" w:sz="4" w:space="0" w:color="000000" w:themeColor="text1"/>
+            </w:tcBorders>
+            <w:shd w:val="clear" w:color="auto" w:fill="auto"/>
+            <w:tcMar>
+              <w:top w:w="80" w:type="dxa"/>
+              <w:left w:w="80" w:type="dxa"/>
+              <w:bottom w:w="80" w:type="dxa"/>
+              <w:right w:w="80" w:type="dxa"/>
+            </w:tcMar>
+          </w:tcPr>
+          <w:p>
+            <w:r>
+              <w:t>Medium</w:t>
+            </w:r>
+          </w:p>
+        </w:tc>
+        <w:tc>
+          <w:tcPr>
+            <w:tcW w:w="960" w:type="dxa"/>
+            <w:tcBorders>
+              <w:top w:val="single" w:sz="4" w:space="0" w:color="000000" w:themeColor="text1"/>
+              <w:left w:val="single" w:sz="4" w:space="0" w:color="000000" w:themeColor="text1"/>
+              <w:bottom w:val="single" w:sz="4" w:space="0" w:color="000000" w:themeColor="text1"/>
+              <w:right w:val="single" w:sz="4" w:space="0" w:color="000000" w:themeColor="text1"/>
+            </w:tcBorders>
+            <w:shd w:val="clear" w:color="auto" w:fill="auto"/>
+            <w:tcMar>
+              <w:top w:w="80" w:type="dxa"/>
+              <w:left w:w="80" w:type="dxa"/>
+              <w:bottom w:w="80" w:type="dxa"/>
+              <w:right w:w="80" w:type="dxa"/>
+            </w:tcMar>
+          </w:tcPr>
+          <w:p>
+            <w:r>
+              <w:t>Critical</w:t>
+            </w:r>
+          </w:p>
+        </w:tc>
+        <w:tc>
+          <w:tcPr>
+            <w:tcW w:w="2385" w:type="dxa"/>
+            <w:tcBorders>
+              <w:top w:val="single" w:sz="4" w:space="0" w:color="000000" w:themeColor="text1"/>
+              <w:left w:val="single" w:sz="4" w:space="0" w:color="000000" w:themeColor="text1"/>
+              <w:bottom w:val="single" w:sz="4" w:space="0" w:color="000000" w:themeColor="text1"/>
+              <w:right w:val="single" w:sz="4" w:space="0" w:color="000000" w:themeColor="text1"/>
             </w:tcBorders>
             <w:shd w:val="clear" w:color="auto" w:fill="auto"/>
             <w:tcMar>
@@ -1782,41 +2103,49 @@
         </w:tc>
         <w:tc>
           <w:tcPr>
-            <w:tcW w:w="1881" w:type="dxa"/>
-            <w:tcBorders>
-              <w:top w:val="single" w:sz="4" w:space="0" w:color="000000"/>
-              <w:left w:val="single" w:sz="4" w:space="0" w:color="000000"/>
-              <w:bottom w:val="single" w:sz="4" w:space="0" w:color="000000"/>
-              <w:right w:val="single" w:sz="4" w:space="0" w:color="000000"/>
-            </w:tcBorders>
-            <w:shd w:val="clear" w:color="auto" w:fill="auto"/>
-            <w:tcMar>
-              <w:top w:w="80" w:type="dxa"/>
-              <w:left w:w="80" w:type="dxa"/>
-              <w:bottom w:w="80" w:type="dxa"/>
-              <w:right w:w="80" w:type="dxa"/>
-            </w:tcMar>
-          </w:tcPr>
-          <w:p/>
-        </w:tc>
-        <w:tc>
-          <w:tcPr>
-            <w:tcW w:w="2330" w:type="dxa"/>
-            <w:tcBorders>
-              <w:top w:val="single" w:sz="4" w:space="0" w:color="000000"/>
-              <w:left w:val="single" w:sz="4" w:space="0" w:color="000000"/>
-              <w:bottom w:val="single" w:sz="4" w:space="0" w:color="000000"/>
-              <w:right w:val="single" w:sz="4" w:space="0" w:color="000000"/>
-            </w:tcBorders>
-            <w:shd w:val="clear" w:color="auto" w:fill="auto"/>
-            <w:tcMar>
-              <w:top w:w="80" w:type="dxa"/>
-              <w:left w:w="80" w:type="dxa"/>
-              <w:bottom w:w="80" w:type="dxa"/>
-              <w:right w:w="80" w:type="dxa"/>
-            </w:tcMar>
-          </w:tcPr>
-          <w:p/>
+            <w:tcW w:w="2205" w:type="dxa"/>
+            <w:tcBorders>
+              <w:top w:val="single" w:sz="4" w:space="0" w:color="000000" w:themeColor="text1"/>
+              <w:left w:val="single" w:sz="4" w:space="0" w:color="000000" w:themeColor="text1"/>
+              <w:bottom w:val="single" w:sz="4" w:space="0" w:color="000000" w:themeColor="text1"/>
+              <w:right w:val="single" w:sz="4" w:space="0" w:color="000000" w:themeColor="text1"/>
+            </w:tcBorders>
+            <w:shd w:val="clear" w:color="auto" w:fill="auto"/>
+            <w:tcMar>
+              <w:top w:w="80" w:type="dxa"/>
+              <w:left w:w="80" w:type="dxa"/>
+              <w:bottom w:w="80" w:type="dxa"/>
+              <w:right w:w="80" w:type="dxa"/>
+            </w:tcMar>
+          </w:tcPr>
+          <w:p>
+            <w:r>
+              <w:t xml:space="preserve">Using weekly goals and checkpoints to measure progress. </w:t>
+            </w:r>
+          </w:p>
+        </w:tc>
+        <w:tc>
+          <w:tcPr>
+            <w:tcW w:w="2821" w:type="dxa"/>
+            <w:tcBorders>
+              <w:top w:val="single" w:sz="4" w:space="0" w:color="000000" w:themeColor="text1"/>
+              <w:left w:val="single" w:sz="4" w:space="0" w:color="000000" w:themeColor="text1"/>
+              <w:bottom w:val="single" w:sz="4" w:space="0" w:color="000000" w:themeColor="text1"/>
+              <w:right w:val="single" w:sz="4" w:space="0" w:color="000000" w:themeColor="text1"/>
+            </w:tcBorders>
+            <w:shd w:val="clear" w:color="auto" w:fill="auto"/>
+            <w:tcMar>
+              <w:top w:w="80" w:type="dxa"/>
+              <w:left w:w="80" w:type="dxa"/>
+              <w:bottom w:w="80" w:type="dxa"/>
+              <w:right w:w="80" w:type="dxa"/>
+            </w:tcMar>
+          </w:tcPr>
+          <w:p>
+            <w:r>
+              <w:t xml:space="preserve">If things are not being managed properly, mapping out detailed time planning with all team members will be essential to keep the project on track.  </w:t>
+            </w:r>
+          </w:p>
         </w:tc>
       </w:tr>
     </w:tbl>
@@ -1825,11 +2154,6 @@
         <w:pStyle w:val="Body"/>
         <w:widowControl w:val="0"/>
         <w:ind w:firstLine="0"/>
-      </w:pPr>
-    </w:p>
-    <w:p>
-      <w:pPr>
-        <w:pStyle w:val="Body"/>
       </w:pPr>
     </w:p>
     <w:p>
@@ -1846,92 +2170,13 @@
           <w:titlePg/>
         </w:sectPr>
       </w:pPr>
-    </w:p>
-    <w:p>
-      <w:pPr>
-        <w:pStyle w:val="Heading3"/>
-      </w:pPr>
-      <w:r>
-        <w:t>Instructions</w:t>
-      </w:r>
+      <w:bookmarkStart w:id="0" w:name="_GoBack"/>
+      <w:bookmarkEnd w:id="0"/>
     </w:p>
     <w:p>
       <w:pPr>
         <w:pStyle w:val="ListNumber"/>
-        <w:numPr>
-          <w:ilvl w:val="0"/>
-          <w:numId w:val="2"/>
-        </w:numPr>
       </w:pPr>
-      <w:r>
-        <w:t xml:space="preserve">Complete the table with </w:t>
-      </w:r>
-      <w:r>
-        <w:rPr>
-          <w:b/>
-          <w:bCs/>
-        </w:rPr>
-        <w:t>realistic</w:t>
-      </w:r>
-      <w:r>
-        <w:t xml:space="preserve"> risks to get marks.</w:t>
-      </w:r>
-    </w:p>
-    <w:p>
-      <w:pPr>
-        <w:pStyle w:val="ListNumber"/>
-        <w:numPr>
-          <w:ilvl w:val="0"/>
-          <w:numId w:val="2"/>
-        </w:numPr>
-      </w:pPr>
-      <w:r>
-        <w:t>You need at least 5 risks, you may have more.</w:t>
-      </w:r>
-    </w:p>
-    <w:p>
-      <w:pPr>
-        <w:pStyle w:val="ListNumber"/>
-        <w:numPr>
-          <w:ilvl w:val="0"/>
-          <w:numId w:val="2"/>
-        </w:numPr>
-      </w:pPr>
-      <w:r>
-        <w:t>Remove these instructions from your submission on Vula.</w:t>
-      </w:r>
-    </w:p>
-    <w:p>
-      <w:pPr>
-        <w:pStyle w:val="Heading3"/>
-      </w:pPr>
-      <w:r>
-        <w:t>Follow-up</w:t>
-      </w:r>
-    </w:p>
-    <w:p>
-      <w:pPr>
-        <w:pStyle w:val="ListNumber"/>
-        <w:numPr>
-          <w:ilvl w:val="0"/>
-          <w:numId w:val="3"/>
-        </w:numPr>
-      </w:pPr>
-      <w:r>
-        <w:t xml:space="preserve">Bring this document to your next meeting with your client (or email it beforehand) and ask if it adequately accounts for possible issues. </w:t>
-      </w:r>
-    </w:p>
-    <w:p>
-      <w:pPr>
-        <w:pStyle w:val="ListNumber"/>
-        <w:numPr>
-          <w:ilvl w:val="0"/>
-          <w:numId w:val="2"/>
-        </w:numPr>
-      </w:pPr>
-      <w:r>
-        <w:t>Resolve and note the solutions to any issues.</w:t>
-      </w:r>
     </w:p>
     <w:sectPr>
       <w:type w:val="continuous"/>
@@ -1958,6 +2203,9 @@
         <w:continuationSeparator/>
       </w:r>
     </w:p>
+  </w:endnote>
+  <w:endnote w:type="continuationNotice" w:id="1">
+    <w:p/>
   </w:endnote>
 </w:endnotes>
 </file>
@@ -1997,6 +2245,9 @@
         <w:continuationSeparator/>
       </w:r>
     </w:p>
+  </w:footnote>
+  <w:footnote w:type="continuationNotice" w:id="1">
+    <w:p/>
   </w:footnote>
 </w:footnotes>
 </file>
@@ -2348,7 +2599,7 @@
     <w:lsdException w:name="toa heading" w:semiHidden="1" w:unhideWhenUsed="1"/>
     <w:lsdException w:name="List" w:semiHidden="1" w:unhideWhenUsed="1"/>
     <w:lsdException w:name="List Bullet" w:semiHidden="1" w:unhideWhenUsed="1"/>
-    <w:lsdException w:name="List Number" w:semiHidden="1" w:unhideWhenUsed="1"/>
+    <w:lsdException w:name="List Number" w:semiHidden="1" w:uiPriority="0" w:unhideWhenUsed="1"/>
     <w:lsdException w:name="List 2" w:semiHidden="1" w:unhideWhenUsed="1"/>
     <w:lsdException w:name="List 3" w:semiHidden="1" w:unhideWhenUsed="1"/>
     <w:lsdException w:name="List 4" w:semiHidden="1" w:unhideWhenUsed="1"/>
@@ -2384,7 +2635,7 @@
     <w:lsdException w:name="Body Text Indent 2" w:semiHidden="1" w:unhideWhenUsed="1"/>
     <w:lsdException w:name="Body Text Indent 3" w:semiHidden="1" w:unhideWhenUsed="1"/>
     <w:lsdException w:name="Block Text" w:semiHidden="1" w:unhideWhenUsed="1"/>
-    <w:lsdException w:name="Hyperlink" w:semiHidden="1" w:unhideWhenUsed="1"/>
+    <w:lsdException w:name="Hyperlink" w:semiHidden="1" w:uiPriority="0" w:unhideWhenUsed="1"/>
     <w:lsdException w:name="FollowedHyperlink" w:semiHidden="1" w:unhideWhenUsed="1"/>
     <w:lsdException w:name="Strong" w:uiPriority="22" w:qFormat="1"/>
     <w:lsdException w:name="Emphasis" w:uiPriority="20" w:qFormat="1"/>
@@ -2886,6 +3137,62 @@
       <w:shd w:val="clear" w:color="auto" w:fill="E1DFDD"/>
     </w:rPr>
   </w:style>
+  <w:style w:type="paragraph" w:styleId="Header">
+    <w:name w:val="header"/>
+    <w:basedOn w:val="Normal"/>
+    <w:link w:val="HeaderChar"/>
+    <w:uiPriority w:val="99"/>
+    <w:semiHidden/>
+    <w:unhideWhenUsed/>
+    <w:rsid w:val="00496BF5"/>
+    <w:pPr>
+      <w:tabs>
+        <w:tab w:val="center" w:pos="4680"/>
+        <w:tab w:val="right" w:pos="9360"/>
+      </w:tabs>
+    </w:pPr>
+  </w:style>
+  <w:style w:type="character" w:customStyle="1" w:styleId="HeaderChar">
+    <w:name w:val="Header Char"/>
+    <w:basedOn w:val="DefaultParagraphFont"/>
+    <w:link w:val="Header"/>
+    <w:uiPriority w:val="99"/>
+    <w:semiHidden/>
+    <w:rsid w:val="00496BF5"/>
+    <w:rPr>
+      <w:sz w:val="24"/>
+      <w:szCs w:val="24"/>
+      <w:lang w:val="en-US" w:eastAsia="en-US"/>
+    </w:rPr>
+  </w:style>
+  <w:style w:type="paragraph" w:styleId="Footer">
+    <w:name w:val="footer"/>
+    <w:basedOn w:val="Normal"/>
+    <w:link w:val="FooterChar"/>
+    <w:uiPriority w:val="99"/>
+    <w:semiHidden/>
+    <w:unhideWhenUsed/>
+    <w:rsid w:val="00496BF5"/>
+    <w:pPr>
+      <w:tabs>
+        <w:tab w:val="center" w:pos="4680"/>
+        <w:tab w:val="right" w:pos="9360"/>
+      </w:tabs>
+    </w:pPr>
+  </w:style>
+  <w:style w:type="character" w:customStyle="1" w:styleId="FooterChar">
+    <w:name w:val="Footer Char"/>
+    <w:basedOn w:val="DefaultParagraphFont"/>
+    <w:link w:val="Footer"/>
+    <w:uiPriority w:val="99"/>
+    <w:semiHidden/>
+    <w:rsid w:val="00496BF5"/>
+    <w:rPr>
+      <w:sz w:val="24"/>
+      <w:szCs w:val="24"/>
+      <w:lang w:val="en-US" w:eastAsia="en-US"/>
+    </w:rPr>
+  </w:style>
 </w:styles>
 </file>
 

</xml_diff>